<commit_message>
Updated Documentation folder for submission for Grade Added powerpoint for this week SRS.docx Development.docx ProjectManagementPlan.docx ProjectManagementPlan.mpp
Moved code from the documentation folder for last week into a zip file and added this weeks code.

Zip file of the documentation folder will be put on google drive as well.
</commit_message>
<xml_diff>
--- a/Documentation/Analysis Design Implementation/Development.docx
+++ b/Documentation/Analysis Design Implementation/Development.docx
@@ -64,7 +64,10 @@
             </w:pPr>
             <w:r>
               <w:rPr>
+                <w:rFonts w:ascii="Times New Roman" w:cs="Times New Roman" w:eastAsia="Times New Roman" w:hAnsi="Times New Roman"/>
                 <w:color w:val="222222"/>
+                <w:sz w:val="24"/>
+                <w:szCs w:val="24"/>
                 <w:rtl w:val="0"/>
               </w:rPr>
               <w:t xml:space="preserve">Name</w:t>
@@ -88,7 +91,10 @@
             </w:pPr>
             <w:r>
               <w:rPr>
+                <w:rFonts w:ascii="Times New Roman" w:cs="Times New Roman" w:eastAsia="Times New Roman" w:hAnsi="Times New Roman"/>
                 <w:color w:val="222222"/>
+                <w:sz w:val="24"/>
+                <w:szCs w:val="24"/>
                 <w:rtl w:val="0"/>
               </w:rPr>
               <w:t xml:space="preserve">Iteration</w:t>
@@ -112,7 +118,10 @@
             </w:pPr>
             <w:r>
               <w:rPr>
+                <w:rFonts w:ascii="Times New Roman" w:cs="Times New Roman" w:eastAsia="Times New Roman" w:hAnsi="Times New Roman"/>
                 <w:color w:val="222222"/>
+                <w:sz w:val="24"/>
+                <w:szCs w:val="24"/>
                 <w:rtl w:val="0"/>
               </w:rPr>
               <w:t xml:space="preserve">Version</w:t>
@@ -136,7 +145,10 @@
             </w:pPr>
             <w:r>
               <w:rPr>
+                <w:rFonts w:ascii="Times New Roman" w:cs="Times New Roman" w:eastAsia="Times New Roman" w:hAnsi="Times New Roman"/>
                 <w:color w:val="222222"/>
+                <w:sz w:val="24"/>
+                <w:szCs w:val="24"/>
                 <w:rtl w:val="0"/>
               </w:rPr>
               <w:t xml:space="preserve">Dates</w:t>
@@ -160,7 +172,10 @@
             </w:pPr>
             <w:r>
               <w:rPr>
+                <w:rFonts w:ascii="Times New Roman" w:cs="Times New Roman" w:eastAsia="Times New Roman" w:hAnsi="Times New Roman"/>
                 <w:color w:val="222222"/>
+                <w:sz w:val="24"/>
+                <w:szCs w:val="24"/>
                 <w:rtl w:val="0"/>
               </w:rPr>
               <w:t xml:space="preserve">Comments</w:t>
@@ -186,7 +201,10 @@
             </w:pPr>
             <w:r>
               <w:rPr>
+                <w:rFonts w:ascii="Times New Roman" w:cs="Times New Roman" w:eastAsia="Times New Roman" w:hAnsi="Times New Roman"/>
                 <w:color w:val="222222"/>
+                <w:sz w:val="24"/>
+                <w:szCs w:val="24"/>
                 <w:rtl w:val="0"/>
               </w:rPr>
               <w:t xml:space="preserve">Mel Chi</w:t>
@@ -210,7 +228,10 @@
             </w:pPr>
             <w:r>
               <w:rPr>
+                <w:rFonts w:ascii="Times New Roman" w:cs="Times New Roman" w:eastAsia="Times New Roman" w:hAnsi="Times New Roman"/>
                 <w:color w:val="222222"/>
+                <w:sz w:val="24"/>
+                <w:szCs w:val="24"/>
                 <w:rtl w:val="0"/>
               </w:rPr>
               <w:t xml:space="preserve">1</w:t>
@@ -234,7 +255,10 @@
             </w:pPr>
             <w:r>
               <w:rPr>
+                <w:rFonts w:ascii="Times New Roman" w:cs="Times New Roman" w:eastAsia="Times New Roman" w:hAnsi="Times New Roman"/>
                 <w:color w:val="222222"/>
+                <w:sz w:val="24"/>
+                <w:szCs w:val="24"/>
                 <w:rtl w:val="0"/>
               </w:rPr>
               <w:t xml:space="preserve">1.0</w:t>
@@ -258,7 +282,10 @@
             </w:pPr>
             <w:r>
               <w:rPr>
+                <w:rFonts w:ascii="Times New Roman" w:cs="Times New Roman" w:eastAsia="Times New Roman" w:hAnsi="Times New Roman"/>
                 <w:color w:val="222222"/>
+                <w:sz w:val="24"/>
+                <w:szCs w:val="24"/>
                 <w:rtl w:val="0"/>
               </w:rPr>
               <w:t xml:space="preserve">9/17-9/24</w:t>
@@ -282,7 +309,10 @@
             </w:pPr>
             <w:r>
               <w:rPr>
+                <w:rFonts w:ascii="Times New Roman" w:cs="Times New Roman" w:eastAsia="Times New Roman" w:hAnsi="Times New Roman"/>
                 <w:color w:val="222222"/>
+                <w:sz w:val="24"/>
+                <w:szCs w:val="24"/>
                 <w:rtl w:val="0"/>
               </w:rPr>
               <w:t xml:space="preserve">Added UtilityClass, MySQLUtility Class notes</w:t>
@@ -296,7 +326,10 @@
             </w:pPr>
             <w:r>
               <w:rPr>
+                <w:rFonts w:ascii="Times New Roman" w:cs="Times New Roman" w:eastAsia="Times New Roman" w:hAnsi="Times New Roman"/>
                 <w:color w:val="222222"/>
+                <w:sz w:val="24"/>
+                <w:szCs w:val="24"/>
                 <w:rtl w:val="0"/>
               </w:rPr>
               <w:t xml:space="preserve">JUNIT Test</w:t>
@@ -322,7 +355,10 @@
             </w:pPr>
             <w:r>
               <w:rPr>
+                <w:rFonts w:ascii="Times New Roman" w:cs="Times New Roman" w:eastAsia="Times New Roman" w:hAnsi="Times New Roman"/>
                 <w:color w:val="222222"/>
+                <w:sz w:val="24"/>
+                <w:szCs w:val="24"/>
                 <w:rtl w:val="0"/>
               </w:rPr>
               <w:t xml:space="preserve">Anthony Quigley</w:t>
@@ -346,7 +382,10 @@
             </w:pPr>
             <w:r>
               <w:rPr>
+                <w:rFonts w:ascii="Times New Roman" w:cs="Times New Roman" w:eastAsia="Times New Roman" w:hAnsi="Times New Roman"/>
                 <w:color w:val="222222"/>
+                <w:sz w:val="24"/>
+                <w:szCs w:val="24"/>
                 <w:rtl w:val="0"/>
               </w:rPr>
               <w:t xml:space="preserve">1</w:t>
@@ -370,7 +409,10 @@
             </w:pPr>
             <w:r>
               <w:rPr>
+                <w:rFonts w:ascii="Times New Roman" w:cs="Times New Roman" w:eastAsia="Times New Roman" w:hAnsi="Times New Roman"/>
                 <w:color w:val="222222"/>
+                <w:sz w:val="24"/>
+                <w:szCs w:val="24"/>
                 <w:rtl w:val="0"/>
               </w:rPr>
               <w:t xml:space="preserve">1.0</w:t>
@@ -394,7 +436,10 @@
             </w:pPr>
             <w:r>
               <w:rPr>
+                <w:rFonts w:ascii="Times New Roman" w:cs="Times New Roman" w:eastAsia="Times New Roman" w:hAnsi="Times New Roman"/>
                 <w:color w:val="222222"/>
+                <w:sz w:val="24"/>
+                <w:szCs w:val="24"/>
                 <w:rtl w:val="0"/>
               </w:rPr>
               <w:t xml:space="preserve">9/17-9/24</w:t>
@@ -418,7 +463,10 @@
             </w:pPr>
             <w:r>
               <w:rPr>
+                <w:rFonts w:ascii="Times New Roman" w:cs="Times New Roman" w:eastAsia="Times New Roman" w:hAnsi="Times New Roman"/>
                 <w:color w:val="222222"/>
+                <w:sz w:val="24"/>
+                <w:szCs w:val="24"/>
                 <w:rtl w:val="0"/>
               </w:rPr>
               <w:t xml:space="preserve">High Level - Services, Servlets, Database</w:t>
@@ -444,7 +492,10 @@
             </w:pPr>
             <w:r>
               <w:rPr>
+                <w:rFonts w:ascii="Times New Roman" w:cs="Times New Roman" w:eastAsia="Times New Roman" w:hAnsi="Times New Roman"/>
                 <w:color w:val="222222"/>
+                <w:sz w:val="24"/>
+                <w:szCs w:val="24"/>
                 <w:rtl w:val="0"/>
               </w:rPr>
               <w:t xml:space="preserve">Mitch</w:t>
@@ -468,7 +519,10 @@
             </w:pPr>
             <w:r>
               <w:rPr>
+                <w:rFonts w:ascii="Times New Roman" w:cs="Times New Roman" w:eastAsia="Times New Roman" w:hAnsi="Times New Roman"/>
                 <w:color w:val="222222"/>
+                <w:sz w:val="24"/>
+                <w:szCs w:val="24"/>
                 <w:rtl w:val="0"/>
               </w:rPr>
               <w:t xml:space="preserve">1</w:t>
@@ -492,7 +546,10 @@
             </w:pPr>
             <w:r>
               <w:rPr>
+                <w:rFonts w:ascii="Times New Roman" w:cs="Times New Roman" w:eastAsia="Times New Roman" w:hAnsi="Times New Roman"/>
                 <w:color w:val="222222"/>
+                <w:sz w:val="24"/>
+                <w:szCs w:val="24"/>
                 <w:rtl w:val="0"/>
               </w:rPr>
               <w:t xml:space="preserve">1.0</w:t>
@@ -516,7 +573,10 @@
             </w:pPr>
             <w:r>
               <w:rPr>
+                <w:rFonts w:ascii="Times New Roman" w:cs="Times New Roman" w:eastAsia="Times New Roman" w:hAnsi="Times New Roman"/>
                 <w:color w:val="222222"/>
+                <w:sz w:val="24"/>
+                <w:szCs w:val="24"/>
                 <w:rtl w:val="0"/>
               </w:rPr>
               <w:t xml:space="preserve">9/17-9/24</w:t>
@@ -540,10 +600,13 @@
             </w:pPr>
             <w:r>
               <w:rPr>
+                <w:rFonts w:ascii="Times New Roman" w:cs="Times New Roman" w:eastAsia="Times New Roman" w:hAnsi="Times New Roman"/>
                 <w:color w:val="222222"/>
-                <w:rtl w:val="0"/>
-              </w:rPr>
-              <w:t xml:space="preserve">High Level - All Front-End Components, Diagrams</w:t>
+                <w:sz w:val="24"/>
+                <w:szCs w:val="24"/>
+                <w:rtl w:val="0"/>
+              </w:rPr>
+              <w:t xml:space="preserve">High Level - All Front-End Components, Added UML Diagram</w:t>
             </w:r>
           </w:p>
         </w:tc>
@@ -566,7 +629,10 @@
             </w:pPr>
             <w:r>
               <w:rPr>
+                <w:rFonts w:ascii="Times New Roman" w:cs="Times New Roman" w:eastAsia="Times New Roman" w:hAnsi="Times New Roman"/>
                 <w:color w:val="222222"/>
+                <w:sz w:val="24"/>
+                <w:szCs w:val="24"/>
                 <w:rtl w:val="0"/>
               </w:rPr>
               <w:t xml:space="preserve">Tim Parzynski</w:t>
@@ -590,7 +656,10 @@
             </w:pPr>
             <w:r>
               <w:rPr>
+                <w:rFonts w:ascii="Times New Roman" w:cs="Times New Roman" w:eastAsia="Times New Roman" w:hAnsi="Times New Roman"/>
                 <w:color w:val="222222"/>
+                <w:sz w:val="24"/>
+                <w:szCs w:val="24"/>
                 <w:rtl w:val="0"/>
               </w:rPr>
               <w:t xml:space="preserve">1</w:t>
@@ -614,7 +683,10 @@
             </w:pPr>
             <w:r>
               <w:rPr>
+                <w:rFonts w:ascii="Times New Roman" w:cs="Times New Roman" w:eastAsia="Times New Roman" w:hAnsi="Times New Roman"/>
                 <w:color w:val="222222"/>
+                <w:sz w:val="24"/>
+                <w:szCs w:val="24"/>
                 <w:rtl w:val="0"/>
               </w:rPr>
               <w:t xml:space="preserve">1.0</w:t>
@@ -638,7 +710,10 @@
             </w:pPr>
             <w:r>
               <w:rPr>
+                <w:rFonts w:ascii="Times New Roman" w:cs="Times New Roman" w:eastAsia="Times New Roman" w:hAnsi="Times New Roman"/>
                 <w:color w:val="222222"/>
+                <w:sz w:val="24"/>
+                <w:szCs w:val="24"/>
                 <w:rtl w:val="0"/>
               </w:rPr>
               <w:t xml:space="preserve">9/17-9/24</w:t>
@@ -662,10 +737,424 @@
             </w:pPr>
             <w:r>
               <w:rPr>
+                <w:rFonts w:ascii="Times New Roman" w:cs="Times New Roman" w:eastAsia="Times New Roman" w:hAnsi="Times New Roman"/>
                 <w:color w:val="222222"/>
-                <w:rtl w:val="0"/>
-              </w:rPr>
-              <w:t xml:space="preserve">JUNIT Test</w:t>
+                <w:sz w:val="24"/>
+                <w:szCs w:val="24"/>
+                <w:rtl w:val="0"/>
+              </w:rPr>
+              <w:t xml:space="preserve">JUNIT Test first iteration of MySQLUtility</w:t>
+            </w:r>
+          </w:p>
+        </w:tc>
+      </w:tr>
+      <w:tr>
+        <w:tc>
+          <w:tcPr>
+            <w:tcMar>
+              <w:top w:w="100.0" w:type="dxa"/>
+              <w:left w:w="100.0" w:type="dxa"/>
+              <w:bottom w:w="100.0" w:type="dxa"/>
+              <w:right w:w="100.0" w:type="dxa"/>
+            </w:tcMar>
+          </w:tcPr>
+          <w:p>
+            <w:pPr>
+              <w:widowControl w:val="0"/>
+              <w:spacing w:line="240" w:lineRule="auto"/>
+              <w:contextualSpacing w:val="0"/>
+            </w:pPr>
+            <w:r>
+              <w:rPr>
+                <w:rFonts w:ascii="Times New Roman" w:cs="Times New Roman" w:eastAsia="Times New Roman" w:hAnsi="Times New Roman"/>
+                <w:color w:val="222222"/>
+                <w:sz w:val="24"/>
+                <w:szCs w:val="24"/>
+                <w:rtl w:val="0"/>
+              </w:rPr>
+              <w:t xml:space="preserve">Mel Chi</w:t>
+            </w:r>
+          </w:p>
+        </w:tc>
+        <w:tc>
+          <w:tcPr>
+            <w:tcMar>
+              <w:top w:w="100.0" w:type="dxa"/>
+              <w:left w:w="100.0" w:type="dxa"/>
+              <w:bottom w:w="100.0" w:type="dxa"/>
+              <w:right w:w="100.0" w:type="dxa"/>
+            </w:tcMar>
+          </w:tcPr>
+          <w:p>
+            <w:pPr>
+              <w:widowControl w:val="0"/>
+              <w:spacing w:line="240" w:lineRule="auto"/>
+              <w:contextualSpacing w:val="0"/>
+            </w:pPr>
+            <w:r>
+              <w:rPr>
+                <w:rFonts w:ascii="Times New Roman" w:cs="Times New Roman" w:eastAsia="Times New Roman" w:hAnsi="Times New Roman"/>
+                <w:color w:val="222222"/>
+                <w:sz w:val="24"/>
+                <w:szCs w:val="24"/>
+                <w:rtl w:val="0"/>
+              </w:rPr>
+              <w:t xml:space="preserve">2</w:t>
+            </w:r>
+          </w:p>
+        </w:tc>
+        <w:tc>
+          <w:tcPr>
+            <w:tcMar>
+              <w:top w:w="100.0" w:type="dxa"/>
+              <w:left w:w="100.0" w:type="dxa"/>
+              <w:bottom w:w="100.0" w:type="dxa"/>
+              <w:right w:w="100.0" w:type="dxa"/>
+            </w:tcMar>
+          </w:tcPr>
+          <w:p>
+            <w:pPr>
+              <w:widowControl w:val="0"/>
+              <w:spacing w:line="240" w:lineRule="auto"/>
+              <w:contextualSpacing w:val="0"/>
+            </w:pPr>
+            <w:r>
+              <w:rPr>
+                <w:rFonts w:ascii="Times New Roman" w:cs="Times New Roman" w:eastAsia="Times New Roman" w:hAnsi="Times New Roman"/>
+                <w:color w:val="222222"/>
+                <w:sz w:val="24"/>
+                <w:szCs w:val="24"/>
+                <w:rtl w:val="0"/>
+              </w:rPr>
+              <w:t xml:space="preserve">2.0</w:t>
+            </w:r>
+          </w:p>
+        </w:tc>
+        <w:tc>
+          <w:tcPr>
+            <w:tcMar>
+              <w:top w:w="100.0" w:type="dxa"/>
+              <w:left w:w="100.0" w:type="dxa"/>
+              <w:bottom w:w="100.0" w:type="dxa"/>
+              <w:right w:w="100.0" w:type="dxa"/>
+            </w:tcMar>
+          </w:tcPr>
+          <w:p>
+            <w:pPr>
+              <w:widowControl w:val="0"/>
+              <w:spacing w:line="240" w:lineRule="auto"/>
+              <w:contextualSpacing w:val="0"/>
+            </w:pPr>
+            <w:r>
+              <w:rPr>
+                <w:rFonts w:ascii="Times New Roman" w:cs="Times New Roman" w:eastAsia="Times New Roman" w:hAnsi="Times New Roman"/>
+                <w:color w:val="222222"/>
+                <w:sz w:val="24"/>
+                <w:szCs w:val="24"/>
+                <w:rtl w:val="0"/>
+              </w:rPr>
+              <w:t xml:space="preserve">9/24-10/1</w:t>
+            </w:r>
+          </w:p>
+        </w:tc>
+        <w:tc>
+          <w:tcPr>
+            <w:tcMar>
+              <w:top w:w="100.0" w:type="dxa"/>
+              <w:left w:w="100.0" w:type="dxa"/>
+              <w:bottom w:w="100.0" w:type="dxa"/>
+              <w:right w:w="100.0" w:type="dxa"/>
+            </w:tcMar>
+          </w:tcPr>
+          <w:p>
+            <w:pPr>
+              <w:widowControl w:val="0"/>
+              <w:spacing w:line="240" w:lineRule="auto"/>
+              <w:contextualSpacing w:val="0"/>
+            </w:pPr>
+            <w:r>
+              <w:rPr>
+                <w:rFonts w:ascii="Times New Roman" w:cs="Times New Roman" w:eastAsia="Times New Roman" w:hAnsi="Times New Roman"/>
+                <w:color w:val="222222"/>
+                <w:sz w:val="24"/>
+                <w:szCs w:val="24"/>
+                <w:rtl w:val="0"/>
+              </w:rPr>
+              <w:t xml:space="preserve">MySQL Utility and String Utility Class, Moved Methods of Utility to the String or Servlet Utility, Helped with new UML, JUNIT Tests on String Utility Class</w:t>
+            </w:r>
+          </w:p>
+        </w:tc>
+      </w:tr>
+      <w:tr>
+        <w:tc>
+          <w:tcPr>
+            <w:tcMar>
+              <w:top w:w="100.0" w:type="dxa"/>
+              <w:left w:w="100.0" w:type="dxa"/>
+              <w:bottom w:w="100.0" w:type="dxa"/>
+              <w:right w:w="100.0" w:type="dxa"/>
+            </w:tcMar>
+          </w:tcPr>
+          <w:p>
+            <w:pPr>
+              <w:widowControl w:val="0"/>
+              <w:spacing w:line="240" w:lineRule="auto"/>
+              <w:contextualSpacing w:val="0"/>
+            </w:pPr>
+            <w:r>
+              <w:rPr>
+                <w:rFonts w:ascii="Times New Roman" w:cs="Times New Roman" w:eastAsia="Times New Roman" w:hAnsi="Times New Roman"/>
+                <w:color w:val="222222"/>
+                <w:sz w:val="24"/>
+                <w:szCs w:val="24"/>
+                <w:rtl w:val="0"/>
+              </w:rPr>
+              <w:t xml:space="preserve">Anthony Quigley</w:t>
+            </w:r>
+          </w:p>
+        </w:tc>
+        <w:tc>
+          <w:tcPr>
+            <w:tcMar>
+              <w:top w:w="100.0" w:type="dxa"/>
+              <w:left w:w="100.0" w:type="dxa"/>
+              <w:bottom w:w="100.0" w:type="dxa"/>
+              <w:right w:w="100.0" w:type="dxa"/>
+            </w:tcMar>
+          </w:tcPr>
+          <w:p>
+            <w:pPr>
+              <w:widowControl w:val="0"/>
+              <w:spacing w:line="240" w:lineRule="auto"/>
+              <w:contextualSpacing w:val="0"/>
+            </w:pPr>
+            <w:r>
+              <w:rPr>
+                <w:rFonts w:ascii="Times New Roman" w:cs="Times New Roman" w:eastAsia="Times New Roman" w:hAnsi="Times New Roman"/>
+                <w:color w:val="222222"/>
+                <w:sz w:val="24"/>
+                <w:szCs w:val="24"/>
+                <w:rtl w:val="0"/>
+              </w:rPr>
+              <w:t xml:space="preserve">2</w:t>
+            </w:r>
+          </w:p>
+        </w:tc>
+        <w:tc>
+          <w:tcPr>
+            <w:tcMar>
+              <w:top w:w="100.0" w:type="dxa"/>
+              <w:left w:w="100.0" w:type="dxa"/>
+              <w:bottom w:w="100.0" w:type="dxa"/>
+              <w:right w:w="100.0" w:type="dxa"/>
+            </w:tcMar>
+          </w:tcPr>
+          <w:p>
+            <w:pPr>
+              <w:widowControl w:val="0"/>
+              <w:spacing w:line="240" w:lineRule="auto"/>
+              <w:contextualSpacing w:val="0"/>
+            </w:pPr>
+            <w:r>
+              <w:rPr>
+                <w:rFonts w:ascii="Times New Roman" w:cs="Times New Roman" w:eastAsia="Times New Roman" w:hAnsi="Times New Roman"/>
+                <w:color w:val="222222"/>
+                <w:sz w:val="24"/>
+                <w:szCs w:val="24"/>
+                <w:rtl w:val="0"/>
+              </w:rPr>
+              <w:t xml:space="preserve">2.0</w:t>
+            </w:r>
+          </w:p>
+        </w:tc>
+        <w:tc>
+          <w:tcPr>
+            <w:tcMar>
+              <w:top w:w="100.0" w:type="dxa"/>
+              <w:left w:w="100.0" w:type="dxa"/>
+              <w:bottom w:w="100.0" w:type="dxa"/>
+              <w:right w:w="100.0" w:type="dxa"/>
+            </w:tcMar>
+          </w:tcPr>
+          <w:p>
+            <w:pPr>
+              <w:widowControl w:val="0"/>
+              <w:spacing w:line="240" w:lineRule="auto"/>
+              <w:contextualSpacing w:val="0"/>
+            </w:pPr>
+            <w:r>
+              <w:rPr>
+                <w:rFonts w:ascii="Times New Roman" w:cs="Times New Roman" w:eastAsia="Times New Roman" w:hAnsi="Times New Roman"/>
+                <w:color w:val="222222"/>
+                <w:sz w:val="24"/>
+                <w:szCs w:val="24"/>
+                <w:rtl w:val="0"/>
+              </w:rPr>
+              <w:t xml:space="preserve">9/24-10/1</w:t>
+            </w:r>
+          </w:p>
+        </w:tc>
+        <w:tc>
+          <w:tcPr>
+            <w:tcMar>
+              <w:top w:w="100.0" w:type="dxa"/>
+              <w:left w:w="100.0" w:type="dxa"/>
+              <w:bottom w:w="100.0" w:type="dxa"/>
+              <w:right w:w="100.0" w:type="dxa"/>
+            </w:tcMar>
+          </w:tcPr>
+          <w:p>
+            <w:pPr>
+              <w:widowControl w:val="0"/>
+              <w:spacing w:line="240" w:lineRule="auto"/>
+              <w:contextualSpacing w:val="0"/>
+            </w:pPr>
+            <w:r>
+              <w:rPr>
+                <w:rFonts w:ascii="Times New Roman" w:cs="Times New Roman" w:eastAsia="Times New Roman" w:hAnsi="Times New Roman"/>
+                <w:color w:val="222222"/>
+                <w:sz w:val="24"/>
+                <w:szCs w:val="24"/>
+                <w:rtl w:val="0"/>
+              </w:rPr>
+              <w:t xml:space="preserve">Updated High level coded servlets and linked the code</w:t>
+            </w:r>
+          </w:p>
+        </w:tc>
+      </w:tr>
+      <w:tr>
+        <w:tc>
+          <w:tcPr>
+            <w:tcMar>
+              <w:top w:w="100.0" w:type="dxa"/>
+              <w:left w:w="100.0" w:type="dxa"/>
+              <w:bottom w:w="100.0" w:type="dxa"/>
+              <w:right w:w="100.0" w:type="dxa"/>
+            </w:tcMar>
+          </w:tcPr>
+          <w:p>
+            <w:pPr>
+              <w:widowControl w:val="0"/>
+              <w:spacing w:line="240" w:lineRule="auto"/>
+              <w:contextualSpacing w:val="0"/>
+            </w:pPr>
+            <w:r>
+              <w:rPr>
+                <w:rFonts w:ascii="Times New Roman" w:cs="Times New Roman" w:eastAsia="Times New Roman" w:hAnsi="Times New Roman"/>
+                <w:color w:val="222222"/>
+                <w:sz w:val="24"/>
+                <w:szCs w:val="24"/>
+                <w:rtl w:val="0"/>
+              </w:rPr>
+              <w:t xml:space="preserve">Mitch</w:t>
+            </w:r>
+          </w:p>
+        </w:tc>
+        <w:tc>
+          <w:tcPr>
+            <w:tcMar>
+              <w:top w:w="100.0" w:type="dxa"/>
+              <w:left w:w="100.0" w:type="dxa"/>
+              <w:bottom w:w="100.0" w:type="dxa"/>
+              <w:right w:w="100.0" w:type="dxa"/>
+            </w:tcMar>
+          </w:tcPr>
+          <w:p>
+            <w:pPr>
+              <w:widowControl w:val="0"/>
+              <w:spacing w:line="240" w:lineRule="auto"/>
+              <w:contextualSpacing w:val="0"/>
+            </w:pPr>
+            <w:r>
+              <w:rPr>
+                <w:rFonts w:ascii="Times New Roman" w:cs="Times New Roman" w:eastAsia="Times New Roman" w:hAnsi="Times New Roman"/>
+                <w:color w:val="222222"/>
+                <w:sz w:val="24"/>
+                <w:szCs w:val="24"/>
+                <w:rtl w:val="0"/>
+              </w:rPr>
+              <w:t xml:space="preserve">2</w:t>
+            </w:r>
+          </w:p>
+        </w:tc>
+        <w:tc>
+          <w:tcPr>
+            <w:tcMar>
+              <w:top w:w="100.0" w:type="dxa"/>
+              <w:left w:w="100.0" w:type="dxa"/>
+              <w:bottom w:w="100.0" w:type="dxa"/>
+              <w:right w:w="100.0" w:type="dxa"/>
+            </w:tcMar>
+          </w:tcPr>
+          <w:p>
+            <w:pPr>
+              <w:widowControl w:val="0"/>
+              <w:spacing w:line="240" w:lineRule="auto"/>
+              <w:contextualSpacing w:val="0"/>
+            </w:pPr>
+            <w:r>
+              <w:rPr>
+                <w:rFonts w:ascii="Times New Roman" w:cs="Times New Roman" w:eastAsia="Times New Roman" w:hAnsi="Times New Roman"/>
+                <w:color w:val="222222"/>
+                <w:sz w:val="24"/>
+                <w:szCs w:val="24"/>
+                <w:rtl w:val="0"/>
+              </w:rPr>
+              <w:t xml:space="preserve">2.0</w:t>
+            </w:r>
+          </w:p>
+        </w:tc>
+        <w:tc>
+          <w:tcPr>
+            <w:tcMar>
+              <w:top w:w="100.0" w:type="dxa"/>
+              <w:left w:w="100.0" w:type="dxa"/>
+              <w:bottom w:w="100.0" w:type="dxa"/>
+              <w:right w:w="100.0" w:type="dxa"/>
+            </w:tcMar>
+          </w:tcPr>
+          <w:p>
+            <w:pPr>
+              <w:widowControl w:val="0"/>
+              <w:spacing w:line="240" w:lineRule="auto"/>
+              <w:contextualSpacing w:val="0"/>
+            </w:pPr>
+            <w:r>
+              <w:rPr>
+                <w:rFonts w:ascii="Times New Roman" w:cs="Times New Roman" w:eastAsia="Times New Roman" w:hAnsi="Times New Roman"/>
+                <w:color w:val="222222"/>
+                <w:sz w:val="24"/>
+                <w:szCs w:val="24"/>
+                <w:rtl w:val="0"/>
+              </w:rPr>
+              <w:t xml:space="preserve">9/24-10/1</w:t>
+            </w:r>
+          </w:p>
+        </w:tc>
+        <w:tc>
+          <w:tcPr>
+            <w:tcMar>
+              <w:top w:w="100.0" w:type="dxa"/>
+              <w:left w:w="100.0" w:type="dxa"/>
+              <w:bottom w:w="100.0" w:type="dxa"/>
+              <w:right w:w="100.0" w:type="dxa"/>
+            </w:tcMar>
+          </w:tcPr>
+          <w:p>
+            <w:pPr>
+              <w:widowControl w:val="0"/>
+              <w:spacing w:line="240" w:lineRule="auto"/>
+              <w:contextualSpacing w:val="0"/>
+            </w:pPr>
+            <w:r>
+              <w:rPr>
+                <w:rFonts w:ascii="Times New Roman" w:cs="Times New Roman" w:eastAsia="Times New Roman" w:hAnsi="Times New Roman"/>
+                <w:color w:val="222222"/>
+                <w:sz w:val="24"/>
+                <w:szCs w:val="24"/>
+                <w:rtl w:val="0"/>
+              </w:rPr>
+              <w:t xml:space="preserve">Updated  Front-End Components, Added Updated UML Diagram</w:t>
             </w:r>
           </w:p>
         </w:tc>
@@ -687,6 +1176,9 @@
       </w:pPr>
       <w:r>
         <w:rPr>
+          <w:rFonts w:ascii="Times New Roman" w:cs="Times New Roman" w:eastAsia="Times New Roman" w:hAnsi="Times New Roman"/>
+          <w:sz w:val="24"/>
+          <w:szCs w:val="24"/>
           <w:rtl w:val="0"/>
         </w:rPr>
         <w:t xml:space="preserve">• Analysis and Design o Architectural Analysis • High level system components, processes, services, threads, servers etc. o Detailed Design • Static design o Database design o Class diagrams • Dynamic design o Sequence / State diagrams </w:t>
@@ -708,6 +1200,9 @@
       </w:pPr>
       <w:r>
         <w:rPr>
+          <w:rFonts w:ascii="Times New Roman" w:cs="Times New Roman" w:eastAsia="Times New Roman" w:hAnsi="Times New Roman"/>
+          <w:sz w:val="24"/>
+          <w:szCs w:val="24"/>
           <w:rtl w:val="0"/>
         </w:rPr>
         <w:t xml:space="preserve">• Implementation o Code o Comment o Structure and style of code o Unit tests </w:t>
@@ -721,6 +1216,20 @@
         <w:rPr>
           <w:rtl w:val="0"/>
         </w:rPr>
+      </w:r>
+    </w:p>
+    <w:p>
+      <w:pPr>
+        <w:contextualSpacing w:val="0"/>
+      </w:pPr>
+      <w:r>
+        <w:rPr>
+          <w:rFonts w:ascii="Times New Roman" w:cs="Times New Roman" w:eastAsia="Times New Roman" w:hAnsi="Times New Roman"/>
+          <w:sz w:val="24"/>
+          <w:szCs w:val="24"/>
+          <w:rtl w:val="0"/>
+        </w:rPr>
+        <w:t xml:space="preserve">Version 1.0 UML:</w:t>
       </w:r>
     </w:p>
     <w:p>
@@ -732,12 +1241,12 @@
           <wp:inline distB="114300" distT="114300" distL="114300" distR="114300">
             <wp:extent cx="5943600" cy="3695700"/>
             <wp:effectExtent b="0" l="0" r="0" t="0"/>
-            <wp:docPr id="1" name="image01.png"/>
+            <wp:docPr id="1" name="image04.png"/>
             <a:graphic>
               <a:graphicData uri="http://schemas.openxmlformats.org/drawingml/2006/picture">
                 <pic:pic>
                   <pic:nvPicPr>
-                    <pic:cNvPr id="0" name="image01.png"/>
+                    <pic:cNvPr id="0" name="image04.png"/>
                     <pic:cNvPicPr preferRelativeResize="0"/>
                   </pic:nvPicPr>
                   <pic:blipFill>
@@ -772,10 +1281,152 @@
         <w:pStyle w:val="Heading3"/>
         <w:contextualSpacing w:val="0"/>
       </w:pPr>
-      <w:bookmarkStart w:colFirst="0" w:colLast="0" w:name="h.5le04nf8ustb" w:id="0"/>
+      <w:bookmarkStart w:colFirst="0" w:colLast="0" w:name="h.6yxvebi8ycq7" w:id="0"/>
       <w:bookmarkEnd w:id="0"/>
       <w:r>
         <w:rPr>
+          <w:rFonts w:ascii="Times New Roman" w:cs="Times New Roman" w:eastAsia="Times New Roman" w:hAnsi="Times New Roman"/>
+          <w:sz w:val="24"/>
+          <w:szCs w:val="24"/>
+          <w:rtl w:val="0"/>
+        </w:rPr>
+        <w:t xml:space="preserve">Version 2.0 Just FrontEnd</w:t>
+      </w:r>
+    </w:p>
+    <w:p>
+      <w:pPr>
+        <w:contextualSpacing w:val="0"/>
+      </w:pPr>
+      <w:r>
+        <w:drawing>
+          <wp:inline distB="114300" distT="114300" distL="114300" distR="114300">
+            <wp:extent cx="5943600" cy="2197100"/>
+            <wp:effectExtent b="0" l="0" r="0" t="0"/>
+            <wp:docPr id="4" name="image07.png"/>
+            <a:graphic>
+              <a:graphicData uri="http://schemas.openxmlformats.org/drawingml/2006/picture">
+                <pic:pic>
+                  <pic:nvPicPr>
+                    <pic:cNvPr id="0" name="image07.png"/>
+                    <pic:cNvPicPr preferRelativeResize="0"/>
+                  </pic:nvPicPr>
+                  <pic:blipFill>
+                    <a:blip r:embed="rId6"/>
+                    <a:srcRect b="0" l="0" r="0" t="0"/>
+                    <a:stretch>
+                      <a:fillRect/>
+                    </a:stretch>
+                  </pic:blipFill>
+                  <pic:spPr>
+                    <a:xfrm>
+                      <a:off x="0" y="0"/>
+                      <a:ext cx="5943600" cy="2197100"/>
+                    </a:xfrm>
+                    <a:prstGeom prst="rect"/>
+                    <a:ln/>
+                  </pic:spPr>
+                </pic:pic>
+              </a:graphicData>
+            </a:graphic>
+          </wp:inline>
+        </w:drawing>
+      </w:r>
+      <w:r>
+        <w:rPr>
+          <w:rtl w:val="0"/>
+        </w:rPr>
+      </w:r>
+    </w:p>
+    <w:p>
+      <w:pPr>
+        <w:contextualSpacing w:val="0"/>
+      </w:pPr>
+      <w:r>
+        <w:drawing>
+          <wp:inline distB="114300" distT="114300" distL="114300" distR="114300">
+            <wp:extent cx="3025943" cy="3376613"/>
+            <wp:effectExtent b="0" l="0" r="0" t="0"/>
+            <wp:docPr id="3" name="image06.png"/>
+            <a:graphic>
+              <a:graphicData uri="http://schemas.openxmlformats.org/drawingml/2006/picture">
+                <pic:pic>
+                  <pic:nvPicPr>
+                    <pic:cNvPr id="0" name="image06.png"/>
+                    <pic:cNvPicPr preferRelativeResize="0"/>
+                  </pic:nvPicPr>
+                  <pic:blipFill>
+                    <a:blip r:embed="rId7"/>
+                    <a:srcRect b="0" l="0" r="0" t="0"/>
+                    <a:stretch>
+                      <a:fillRect/>
+                    </a:stretch>
+                  </pic:blipFill>
+                  <pic:spPr>
+                    <a:xfrm>
+                      <a:off x="0" y="0"/>
+                      <a:ext cx="3025943" cy="3376613"/>
+                    </a:xfrm>
+                    <a:prstGeom prst="rect"/>
+                    <a:ln/>
+                  </pic:spPr>
+                </pic:pic>
+              </a:graphicData>
+            </a:graphic>
+          </wp:inline>
+        </w:drawing>
+      </w:r>
+      <w:r>
+        <w:drawing>
+          <wp:inline distB="114300" distT="114300" distL="114300" distR="114300">
+            <wp:extent cx="2795588" cy="1843109"/>
+            <wp:effectExtent b="0" l="0" r="0" t="0"/>
+            <wp:docPr id="2" name="image05.png"/>
+            <a:graphic>
+              <a:graphicData uri="http://schemas.openxmlformats.org/drawingml/2006/picture">
+                <pic:pic>
+                  <pic:nvPicPr>
+                    <pic:cNvPr id="0" name="image05.png"/>
+                    <pic:cNvPicPr preferRelativeResize="0"/>
+                  </pic:nvPicPr>
+                  <pic:blipFill>
+                    <a:blip r:embed="rId8"/>
+                    <a:srcRect b="0" l="0" r="0" t="0"/>
+                    <a:stretch>
+                      <a:fillRect/>
+                    </a:stretch>
+                  </pic:blipFill>
+                  <pic:spPr>
+                    <a:xfrm>
+                      <a:off x="0" y="0"/>
+                      <a:ext cx="2795588" cy="1843109"/>
+                    </a:xfrm>
+                    <a:prstGeom prst="rect"/>
+                    <a:ln/>
+                  </pic:spPr>
+                </pic:pic>
+              </a:graphicData>
+            </a:graphic>
+          </wp:inline>
+        </w:drawing>
+      </w:r>
+      <w:r>
+        <w:rPr>
+          <w:rtl w:val="0"/>
+        </w:rPr>
+      </w:r>
+    </w:p>
+    <w:p>
+      <w:pPr>
+        <w:pStyle w:val="Heading3"/>
+        <w:contextualSpacing w:val="0"/>
+      </w:pPr>
+      <w:bookmarkStart w:colFirst="0" w:colLast="0" w:name="h.5le04nf8ustb" w:id="1"/>
+      <w:bookmarkEnd w:id="1"/>
+      <w:r>
+        <w:rPr>
+          <w:rFonts w:ascii="Times New Roman" w:cs="Times New Roman" w:eastAsia="Times New Roman" w:hAnsi="Times New Roman"/>
+          <w:sz w:val="24"/>
+          <w:szCs w:val="24"/>
           <w:rtl w:val="0"/>
         </w:rPr>
         <w:t xml:space="preserve">High Level</w:t>
@@ -785,16 +1436,21 @@
       <w:pPr>
         <w:numPr>
           <w:ilvl w:val="0"/>
-          <w:numId w:val="2"/>
+          <w:numId w:val="3"/>
         </w:numPr>
         <w:ind w:left="720" w:hanging="360"/>
         <w:contextualSpacing w:val="1"/>
         <w:rPr>
-          <w:u w:val="none"/>
-        </w:rPr>
-      </w:pPr>
-      <w:r>
-        <w:rPr>
+          <w:rFonts w:ascii="Times New Roman" w:cs="Times New Roman" w:eastAsia="Times New Roman" w:hAnsi="Times New Roman"/>
+          <w:sz w:val="24"/>
+          <w:szCs w:val="24"/>
+        </w:rPr>
+      </w:pPr>
+      <w:r>
+        <w:rPr>
+          <w:rFonts w:ascii="Times New Roman" w:cs="Times New Roman" w:eastAsia="Times New Roman" w:hAnsi="Times New Roman"/>
+          <w:sz w:val="24"/>
+          <w:szCs w:val="24"/>
           <w:rtl w:val="0"/>
         </w:rPr>
         <w:t xml:space="preserve">Services</w:t>
@@ -804,16 +1460,21 @@
       <w:pPr>
         <w:numPr>
           <w:ilvl w:val="1"/>
-          <w:numId w:val="2"/>
+          <w:numId w:val="3"/>
         </w:numPr>
         <w:ind w:left="1440" w:hanging="360"/>
         <w:contextualSpacing w:val="1"/>
         <w:rPr>
-          <w:u w:val="none"/>
-        </w:rPr>
-      </w:pPr>
-      <w:r>
-        <w:rPr>
+          <w:rFonts w:ascii="Times New Roman" w:cs="Times New Roman" w:eastAsia="Times New Roman" w:hAnsi="Times New Roman"/>
+          <w:sz w:val="24"/>
+          <w:szCs w:val="24"/>
+        </w:rPr>
+      </w:pPr>
+      <w:r>
+        <w:rPr>
+          <w:rFonts w:ascii="Times New Roman" w:cs="Times New Roman" w:eastAsia="Times New Roman" w:hAnsi="Times New Roman"/>
+          <w:sz w:val="24"/>
+          <w:szCs w:val="24"/>
           <w:rtl w:val="0"/>
         </w:rPr>
         <w:t xml:space="preserve">AWS CloudFormation to handle our tech stack</w:t>
@@ -823,16 +1484,21 @@
       <w:pPr>
         <w:numPr>
           <w:ilvl w:val="1"/>
-          <w:numId w:val="2"/>
+          <w:numId w:val="3"/>
         </w:numPr>
         <w:ind w:left="1440" w:hanging="360"/>
         <w:contextualSpacing w:val="1"/>
         <w:rPr>
-          <w:u w:val="none"/>
-        </w:rPr>
-      </w:pPr>
-      <w:r>
-        <w:rPr>
+          <w:rFonts w:ascii="Times New Roman" w:cs="Times New Roman" w:eastAsia="Times New Roman" w:hAnsi="Times New Roman"/>
+          <w:sz w:val="24"/>
+          <w:szCs w:val="24"/>
+        </w:rPr>
+      </w:pPr>
+      <w:r>
+        <w:rPr>
+          <w:rFonts w:ascii="Times New Roman" w:cs="Times New Roman" w:eastAsia="Times New Roman" w:hAnsi="Times New Roman"/>
+          <w:sz w:val="24"/>
+          <w:szCs w:val="24"/>
           <w:rtl w:val="0"/>
         </w:rPr>
         <w:t xml:space="preserve">AWS RDS MySQL Database</w:t>
@@ -842,16 +1508,21 @@
       <w:pPr>
         <w:numPr>
           <w:ilvl w:val="1"/>
-          <w:numId w:val="2"/>
+          <w:numId w:val="3"/>
         </w:numPr>
         <w:ind w:left="1440" w:hanging="360"/>
         <w:contextualSpacing w:val="1"/>
         <w:rPr>
-          <w:u w:val="none"/>
-        </w:rPr>
-      </w:pPr>
-      <w:r>
-        <w:rPr>
+          <w:rFonts w:ascii="Times New Roman" w:cs="Times New Roman" w:eastAsia="Times New Roman" w:hAnsi="Times New Roman"/>
+          <w:sz w:val="24"/>
+          <w:szCs w:val="24"/>
+        </w:rPr>
+      </w:pPr>
+      <w:r>
+        <w:rPr>
+          <w:rFonts w:ascii="Times New Roman" w:cs="Times New Roman" w:eastAsia="Times New Roman" w:hAnsi="Times New Roman"/>
+          <w:sz w:val="24"/>
+          <w:szCs w:val="24"/>
           <w:rtl w:val="0"/>
         </w:rPr>
         <w:t xml:space="preserve">AWS EC2 server for managing front end callbacks</w:t>
@@ -861,16 +1532,21 @@
       <w:pPr>
         <w:numPr>
           <w:ilvl w:val="2"/>
-          <w:numId w:val="2"/>
+          <w:numId w:val="3"/>
         </w:numPr>
         <w:ind w:left="2160" w:hanging="360"/>
         <w:contextualSpacing w:val="1"/>
         <w:rPr>
-          <w:u w:val="none"/>
-        </w:rPr>
-      </w:pPr>
-      <w:r>
-        <w:rPr>
+          <w:rFonts w:ascii="Times New Roman" w:cs="Times New Roman" w:eastAsia="Times New Roman" w:hAnsi="Times New Roman"/>
+          <w:sz w:val="24"/>
+          <w:szCs w:val="24"/>
+        </w:rPr>
+      </w:pPr>
+      <w:r>
+        <w:rPr>
+          <w:rFonts w:ascii="Times New Roman" w:cs="Times New Roman" w:eastAsia="Times New Roman" w:hAnsi="Times New Roman"/>
+          <w:sz w:val="24"/>
+          <w:szCs w:val="24"/>
           <w:rtl w:val="0"/>
         </w:rPr>
         <w:t xml:space="preserve">Running Tomcat to host java servlets</w:t>
@@ -880,16 +1556,21 @@
       <w:pPr>
         <w:numPr>
           <w:ilvl w:val="2"/>
-          <w:numId w:val="2"/>
+          <w:numId w:val="3"/>
         </w:numPr>
         <w:ind w:left="2160" w:hanging="360"/>
         <w:contextualSpacing w:val="1"/>
         <w:rPr>
-          <w:u w:val="none"/>
-        </w:rPr>
-      </w:pPr>
-      <w:r>
-        <w:rPr>
+          <w:rFonts w:ascii="Times New Roman" w:cs="Times New Roman" w:eastAsia="Times New Roman" w:hAnsi="Times New Roman"/>
+          <w:sz w:val="24"/>
+          <w:szCs w:val="24"/>
+        </w:rPr>
+      </w:pPr>
+      <w:r>
+        <w:rPr>
+          <w:rFonts w:ascii="Times New Roman" w:cs="Times New Roman" w:eastAsia="Times New Roman" w:hAnsi="Times New Roman"/>
+          <w:sz w:val="24"/>
+          <w:szCs w:val="24"/>
           <w:rtl w:val="0"/>
         </w:rPr>
         <w:t xml:space="preserve">Communicates with MySQL database in RDS</w:t>
@@ -899,16 +1580,21 @@
       <w:pPr>
         <w:numPr>
           <w:ilvl w:val="1"/>
-          <w:numId w:val="2"/>
+          <w:numId w:val="3"/>
         </w:numPr>
         <w:ind w:left="1440" w:hanging="360"/>
         <w:contextualSpacing w:val="1"/>
         <w:rPr>
-          <w:u w:val="none"/>
-        </w:rPr>
-      </w:pPr>
-      <w:r>
-        <w:rPr>
+          <w:rFonts w:ascii="Times New Roman" w:cs="Times New Roman" w:eastAsia="Times New Roman" w:hAnsi="Times New Roman"/>
+          <w:sz w:val="24"/>
+          <w:szCs w:val="24"/>
+        </w:rPr>
+      </w:pPr>
+      <w:r>
+        <w:rPr>
+          <w:rFonts w:ascii="Times New Roman" w:cs="Times New Roman" w:eastAsia="Times New Roman" w:hAnsi="Times New Roman"/>
+          <w:sz w:val="24"/>
+          <w:szCs w:val="24"/>
           <w:rtl w:val="0"/>
         </w:rPr>
         <w:t xml:space="preserve">AWS SES for sending emails on Phoodie’s behalf</w:t>
@@ -918,16 +1604,21 @@
       <w:pPr>
         <w:numPr>
           <w:ilvl w:val="0"/>
-          <w:numId w:val="2"/>
+          <w:numId w:val="3"/>
         </w:numPr>
         <w:ind w:left="720" w:hanging="360"/>
         <w:contextualSpacing w:val="1"/>
         <w:rPr>
-          <w:u w:val="none"/>
-        </w:rPr>
-      </w:pPr>
-      <w:r>
-        <w:rPr>
+          <w:rFonts w:ascii="Times New Roman" w:cs="Times New Roman" w:eastAsia="Times New Roman" w:hAnsi="Times New Roman"/>
+          <w:sz w:val="24"/>
+          <w:szCs w:val="24"/>
+        </w:rPr>
+      </w:pPr>
+      <w:r>
+        <w:rPr>
+          <w:rFonts w:ascii="Times New Roman" w:cs="Times New Roman" w:eastAsia="Times New Roman" w:hAnsi="Times New Roman"/>
+          <w:sz w:val="24"/>
+          <w:szCs w:val="24"/>
           <w:rtl w:val="0"/>
         </w:rPr>
         <w:t xml:space="preserve">Servlets</w:t>
@@ -937,320 +1628,597 @@
       <w:pPr>
         <w:numPr>
           <w:ilvl w:val="1"/>
-          <w:numId w:val="2"/>
+          <w:numId w:val="3"/>
         </w:numPr>
         <w:ind w:left="1440" w:hanging="360"/>
         <w:contextualSpacing w:val="1"/>
         <w:rPr>
-          <w:u w:val="none"/>
-        </w:rPr>
-      </w:pPr>
-      <w:r>
-        <w:rPr>
-          <w:rtl w:val="0"/>
-        </w:rPr>
-        <w:t xml:space="preserve">Login Verification</w:t>
+          <w:rFonts w:ascii="Times New Roman" w:cs="Times New Roman" w:eastAsia="Times New Roman" w:hAnsi="Times New Roman"/>
+          <w:sz w:val="24"/>
+          <w:szCs w:val="24"/>
+        </w:rPr>
+      </w:pPr>
+      <w:r>
+        <w:rPr>
+          <w:rFonts w:ascii="Times New Roman" w:cs="Times New Roman" w:eastAsia="Times New Roman" w:hAnsi="Times New Roman"/>
+          <w:sz w:val="24"/>
+          <w:szCs w:val="24"/>
+          <w:rtl w:val="0"/>
+        </w:rPr>
+        <w:t xml:space="preserve">General (currently located in (\HTML\ajaxdad\WebContent\WEB-INF\classes\)</w:t>
+      </w:r>
+    </w:p>
+    <w:p>
+      <w:pPr>
+        <w:numPr>
+          <w:ilvl w:val="2"/>
+          <w:numId w:val="3"/>
+        </w:numPr>
+        <w:ind w:left="2160" w:hanging="360"/>
+        <w:contextualSpacing w:val="1"/>
+        <w:rPr>
+          <w:rFonts w:ascii="Times New Roman" w:cs="Times New Roman" w:eastAsia="Times New Roman" w:hAnsi="Times New Roman"/>
+          <w:sz w:val="24"/>
+          <w:szCs w:val="24"/>
+        </w:rPr>
+      </w:pPr>
+      <w:r>
+        <w:rPr>
+          <w:rFonts w:ascii="Times New Roman" w:cs="Times New Roman" w:eastAsia="Times New Roman" w:hAnsi="Times New Roman"/>
+          <w:sz w:val="24"/>
+          <w:szCs w:val="24"/>
+          <w:rtl w:val="0"/>
+        </w:rPr>
+        <w:t xml:space="preserve">Login Verification (LoginVerification.java)</w:t>
+      </w:r>
+    </w:p>
+    <w:p>
+      <w:pPr>
+        <w:numPr>
+          <w:ilvl w:val="2"/>
+          <w:numId w:val="3"/>
+        </w:numPr>
+        <w:ind w:left="2160" w:hanging="360"/>
+        <w:contextualSpacing w:val="1"/>
+        <w:rPr>
+          <w:rFonts w:ascii="Times New Roman" w:cs="Times New Roman" w:eastAsia="Times New Roman" w:hAnsi="Times New Roman"/>
+          <w:sz w:val="24"/>
+          <w:szCs w:val="24"/>
+        </w:rPr>
+      </w:pPr>
+      <w:r>
+        <w:rPr>
+          <w:rFonts w:ascii="Times New Roman" w:cs="Times New Roman" w:eastAsia="Times New Roman" w:hAnsi="Times New Roman"/>
+          <w:sz w:val="24"/>
+          <w:szCs w:val="24"/>
+          <w:rtl w:val="0"/>
+        </w:rPr>
+        <w:t xml:space="preserve">Account Registration (Registration.java)</w:t>
+      </w:r>
+    </w:p>
+    <w:p>
+      <w:pPr>
+        <w:numPr>
+          <w:ilvl w:val="3"/>
+          <w:numId w:val="3"/>
+        </w:numPr>
+        <w:ind w:left="2880" w:hanging="360"/>
+        <w:contextualSpacing w:val="1"/>
+        <w:rPr>
+          <w:rFonts w:ascii="Times New Roman" w:cs="Times New Roman" w:eastAsia="Times New Roman" w:hAnsi="Times New Roman"/>
+          <w:sz w:val="24"/>
+          <w:szCs w:val="24"/>
+        </w:rPr>
+      </w:pPr>
+      <w:r>
+        <w:rPr>
+          <w:rFonts w:ascii="Times New Roman" w:cs="Times New Roman" w:eastAsia="Times New Roman" w:hAnsi="Times New Roman"/>
+          <w:sz w:val="24"/>
+          <w:szCs w:val="24"/>
+          <w:rtl w:val="0"/>
+        </w:rPr>
+        <w:t xml:space="preserve">Also sends an email with a validation link (EmailSender.java)</w:t>
+      </w:r>
+    </w:p>
+    <w:p>
+      <w:pPr>
+        <w:numPr>
+          <w:ilvl w:val="2"/>
+          <w:numId w:val="3"/>
+        </w:numPr>
+        <w:ind w:left="2160" w:hanging="360"/>
+        <w:contextualSpacing w:val="1"/>
+        <w:rPr>
+          <w:rFonts w:ascii="Times New Roman" w:cs="Times New Roman" w:eastAsia="Times New Roman" w:hAnsi="Times New Roman"/>
+          <w:sz w:val="24"/>
+          <w:szCs w:val="24"/>
+        </w:rPr>
+      </w:pPr>
+      <w:r>
+        <w:rPr>
+          <w:rFonts w:ascii="Times New Roman" w:cs="Times New Roman" w:eastAsia="Times New Roman" w:hAnsi="Times New Roman"/>
+          <w:sz w:val="24"/>
+          <w:szCs w:val="24"/>
+          <w:rtl w:val="0"/>
+        </w:rPr>
+        <w:t xml:space="preserve">Reset Password (ResetPassword.java)</w:t>
+      </w:r>
+    </w:p>
+    <w:p>
+      <w:pPr>
+        <w:numPr>
+          <w:ilvl w:val="2"/>
+          <w:numId w:val="3"/>
+        </w:numPr>
+        <w:ind w:left="2160" w:hanging="360"/>
+        <w:contextualSpacing w:val="1"/>
+        <w:rPr>
+          <w:rFonts w:ascii="Times New Roman" w:cs="Times New Roman" w:eastAsia="Times New Roman" w:hAnsi="Times New Roman"/>
+          <w:sz w:val="24"/>
+          <w:szCs w:val="24"/>
+        </w:rPr>
+      </w:pPr>
+      <w:r>
+        <w:rPr>
+          <w:rFonts w:ascii="Times New Roman" w:cs="Times New Roman" w:eastAsia="Times New Roman" w:hAnsi="Times New Roman"/>
+          <w:sz w:val="24"/>
+          <w:szCs w:val="24"/>
+          <w:rtl w:val="0"/>
+        </w:rPr>
+        <w:t xml:space="preserve">Validate Email (ValidateEmail.java)</w:t>
       </w:r>
     </w:p>
     <w:p>
       <w:pPr>
         <w:numPr>
           <w:ilvl w:val="1"/>
-          <w:numId w:val="2"/>
+          <w:numId w:val="3"/>
         </w:numPr>
         <w:ind w:left="1440" w:hanging="360"/>
         <w:contextualSpacing w:val="1"/>
         <w:rPr>
-          <w:u w:val="none"/>
-        </w:rPr>
-      </w:pPr>
-      <w:r>
-        <w:rPr>
-          <w:rtl w:val="0"/>
-        </w:rPr>
-        <w:t xml:space="preserve">Account Registration</w:t>
+          <w:rFonts w:ascii="Times New Roman" w:cs="Times New Roman" w:eastAsia="Times New Roman" w:hAnsi="Times New Roman"/>
+          <w:sz w:val="24"/>
+          <w:szCs w:val="24"/>
+        </w:rPr>
+      </w:pPr>
+      <w:r>
+        <w:rPr>
+          <w:rFonts w:ascii="Times New Roman" w:cs="Times New Roman" w:eastAsia="Times New Roman" w:hAnsi="Times New Roman"/>
+          <w:sz w:val="24"/>
+          <w:szCs w:val="24"/>
+          <w:rtl w:val="0"/>
+        </w:rPr>
+        <w:t xml:space="preserve">Kitchen</w:t>
       </w:r>
     </w:p>
     <w:p>
       <w:pPr>
         <w:numPr>
           <w:ilvl w:val="2"/>
-          <w:numId w:val="2"/>
+          <w:numId w:val="3"/>
         </w:numPr>
         <w:ind w:left="2160" w:hanging="360"/>
         <w:contextualSpacing w:val="1"/>
         <w:rPr>
-          <w:u w:val="none"/>
-        </w:rPr>
-      </w:pPr>
-      <w:r>
-        <w:rPr>
-          <w:rtl w:val="0"/>
-        </w:rPr>
-        <w:t xml:space="preserve">Also sends an email with a validation link</w:t>
+          <w:rFonts w:ascii="Times New Roman" w:cs="Times New Roman" w:eastAsia="Times New Roman" w:hAnsi="Times New Roman"/>
+          <w:sz w:val="24"/>
+          <w:szCs w:val="24"/>
+        </w:rPr>
+      </w:pPr>
+      <w:r>
+        <w:rPr>
+          <w:rFonts w:ascii="Times New Roman" w:cs="Times New Roman" w:eastAsia="Times New Roman" w:hAnsi="Times New Roman"/>
+          <w:sz w:val="24"/>
+          <w:szCs w:val="24"/>
+          <w:rtl w:val="0"/>
+        </w:rPr>
+        <w:t xml:space="preserve">Get Unfinished Orders (GetUnfinishedOrders.java)</w:t>
+      </w:r>
+    </w:p>
+    <w:p>
+      <w:pPr>
+        <w:numPr>
+          <w:ilvl w:val="2"/>
+          <w:numId w:val="3"/>
+        </w:numPr>
+        <w:ind w:left="2160" w:hanging="360"/>
+        <w:contextualSpacing w:val="1"/>
+        <w:rPr>
+          <w:rFonts w:ascii="Times New Roman" w:cs="Times New Roman" w:eastAsia="Times New Roman" w:hAnsi="Times New Roman"/>
+          <w:sz w:val="24"/>
+          <w:szCs w:val="24"/>
+        </w:rPr>
+      </w:pPr>
+      <w:r>
+        <w:rPr>
+          <w:rFonts w:ascii="Times New Roman" w:cs="Times New Roman" w:eastAsia="Times New Roman" w:hAnsi="Times New Roman"/>
+          <w:sz w:val="24"/>
+          <w:szCs w:val="24"/>
+          <w:rtl w:val="0"/>
+        </w:rPr>
+        <w:t xml:space="preserve">Items Cooked (ItemCooked.java)</w:t>
+      </w:r>
+    </w:p>
+    <w:p>
+      <w:pPr>
+        <w:numPr>
+          <w:ilvl w:val="2"/>
+          <w:numId w:val="3"/>
+        </w:numPr>
+        <w:ind w:left="2160" w:hanging="360"/>
+        <w:contextualSpacing w:val="1"/>
+        <w:rPr>
+          <w:rFonts w:ascii="Times New Roman" w:cs="Times New Roman" w:eastAsia="Times New Roman" w:hAnsi="Times New Roman"/>
+          <w:sz w:val="24"/>
+          <w:szCs w:val="24"/>
+        </w:rPr>
+      </w:pPr>
+      <w:r>
+        <w:rPr>
+          <w:rFonts w:ascii="Times New Roman" w:cs="Times New Roman" w:eastAsia="Times New Roman" w:hAnsi="Times New Roman"/>
+          <w:sz w:val="24"/>
+          <w:szCs w:val="24"/>
+          <w:rtl w:val="0"/>
+        </w:rPr>
+        <w:t xml:space="preserve">Items Started (ItemStarted.java)</w:t>
+      </w:r>
+    </w:p>
+    <w:p>
+      <w:pPr>
+        <w:numPr>
+          <w:ilvl w:val="2"/>
+          <w:numId w:val="3"/>
+        </w:numPr>
+        <w:ind w:left="2160" w:hanging="360"/>
+        <w:contextualSpacing w:val="1"/>
+        <w:rPr>
+          <w:rFonts w:ascii="Times New Roman" w:cs="Times New Roman" w:eastAsia="Times New Roman" w:hAnsi="Times New Roman"/>
+          <w:sz w:val="24"/>
+          <w:szCs w:val="24"/>
+        </w:rPr>
+      </w:pPr>
+      <w:r>
+        <w:rPr>
+          <w:rFonts w:ascii="Times New Roman" w:cs="Times New Roman" w:eastAsia="Times New Roman" w:hAnsi="Times New Roman"/>
+          <w:sz w:val="24"/>
+          <w:szCs w:val="24"/>
+          <w:rtl w:val="0"/>
+        </w:rPr>
+        <w:t xml:space="preserve">Orders Cooked (OrderCooked.java)</w:t>
+      </w:r>
+    </w:p>
+    <w:p>
+      <w:pPr>
+        <w:numPr>
+          <w:ilvl w:val="2"/>
+          <w:numId w:val="3"/>
+        </w:numPr>
+        <w:ind w:left="2160" w:hanging="360"/>
+        <w:contextualSpacing w:val="1"/>
+        <w:rPr>
+          <w:rFonts w:ascii="Times New Roman" w:cs="Times New Roman" w:eastAsia="Times New Roman" w:hAnsi="Times New Roman"/>
+          <w:sz w:val="24"/>
+          <w:szCs w:val="24"/>
+        </w:rPr>
+      </w:pPr>
+      <w:r>
+        <w:rPr>
+          <w:rFonts w:ascii="Times New Roman" w:cs="Times New Roman" w:eastAsia="Times New Roman" w:hAnsi="Times New Roman"/>
+          <w:sz w:val="24"/>
+          <w:szCs w:val="24"/>
+          <w:rtl w:val="0"/>
+        </w:rPr>
+        <w:t xml:space="preserve">Order Started (OrderStart.java)</w:t>
+      </w:r>
+    </w:p>
+    <w:p>
+      <w:pPr>
+        <w:numPr>
+          <w:ilvl w:val="2"/>
+          <w:numId w:val="3"/>
+        </w:numPr>
+        <w:ind w:left="2160" w:hanging="360"/>
+        <w:contextualSpacing w:val="1"/>
+        <w:rPr>
+          <w:rFonts w:ascii="Times New Roman" w:cs="Times New Roman" w:eastAsia="Times New Roman" w:hAnsi="Times New Roman"/>
+          <w:sz w:val="24"/>
+          <w:szCs w:val="24"/>
+        </w:rPr>
+      </w:pPr>
+      <w:r>
+        <w:rPr>
+          <w:rFonts w:ascii="Times New Roman" w:cs="Times New Roman" w:eastAsia="Times New Roman" w:hAnsi="Times New Roman"/>
+          <w:sz w:val="24"/>
+          <w:szCs w:val="24"/>
+          <w:rtl w:val="0"/>
+        </w:rPr>
+        <w:t xml:space="preserve">Order Status Changed (OrderStatusChanged.java)</w:t>
+      </w:r>
+    </w:p>
+    <w:p>
+      <w:pPr>
+        <w:numPr>
+          <w:ilvl w:val="0"/>
+          <w:numId w:val="3"/>
+        </w:numPr>
+        <w:ind w:left="720" w:hanging="360"/>
+        <w:contextualSpacing w:val="1"/>
+        <w:rPr>
+          <w:rFonts w:ascii="Times New Roman" w:cs="Times New Roman" w:eastAsia="Times New Roman" w:hAnsi="Times New Roman"/>
+          <w:sz w:val="24"/>
+          <w:szCs w:val="24"/>
+        </w:rPr>
+      </w:pPr>
+      <w:r>
+        <w:rPr>
+          <w:rFonts w:ascii="Times New Roman" w:cs="Times New Roman" w:eastAsia="Times New Roman" w:hAnsi="Times New Roman"/>
+          <w:sz w:val="24"/>
+          <w:szCs w:val="24"/>
+          <w:rtl w:val="0"/>
+        </w:rPr>
+        <w:t xml:space="preserve">Front-End Components</w:t>
       </w:r>
     </w:p>
     <w:p>
       <w:pPr>
         <w:numPr>
           <w:ilvl w:val="1"/>
-          <w:numId w:val="2"/>
+          <w:numId w:val="3"/>
         </w:numPr>
         <w:ind w:left="1440" w:hanging="360"/>
         <w:contextualSpacing w:val="1"/>
         <w:rPr>
-          <w:u w:val="none"/>
-        </w:rPr>
-      </w:pPr>
-      <w:r>
-        <w:rPr>
-          <w:rtl w:val="0"/>
-        </w:rPr>
-        <w:t xml:space="preserve">Reset Password</w:t>
+          <w:rFonts w:ascii="Times New Roman" w:cs="Times New Roman" w:eastAsia="Times New Roman" w:hAnsi="Times New Roman"/>
+          <w:sz w:val="24"/>
+          <w:szCs w:val="24"/>
+        </w:rPr>
+      </w:pPr>
+      <w:r>
+        <w:rPr>
+          <w:rFonts w:ascii="Times New Roman" w:cs="Times New Roman" w:eastAsia="Times New Roman" w:hAnsi="Times New Roman"/>
+          <w:sz w:val="24"/>
+          <w:szCs w:val="24"/>
+          <w:rtl w:val="0"/>
+        </w:rPr>
+        <w:t xml:space="preserve">Implement framework 7, and AJAX in javascript to interact with server </w:t>
       </w:r>
     </w:p>
     <w:p>
       <w:pPr>
         <w:numPr>
           <w:ilvl w:val="1"/>
-          <w:numId w:val="2"/>
+          <w:numId w:val="3"/>
         </w:numPr>
         <w:ind w:left="1440" w:hanging="360"/>
         <w:contextualSpacing w:val="1"/>
         <w:rPr>
-          <w:u w:val="none"/>
-        </w:rPr>
-      </w:pPr>
-      <w:r>
-        <w:rPr>
-          <w:rtl w:val="0"/>
-        </w:rPr>
-        <w:t xml:space="preserve">Validate Email</w:t>
-      </w:r>
-    </w:p>
-    <w:p>
-      <w:pPr>
-        <w:numPr>
-          <w:ilvl w:val="0"/>
-          <w:numId w:val="2"/>
-        </w:numPr>
-        <w:ind w:left="720" w:hanging="360"/>
-        <w:contextualSpacing w:val="1"/>
-        <w:rPr>
-          <w:u w:val="none"/>
-        </w:rPr>
-      </w:pPr>
-      <w:r>
-        <w:rPr>
-          <w:rtl w:val="0"/>
-        </w:rPr>
-        <w:t xml:space="preserve">Front-End Components</w:t>
+          <w:rFonts w:ascii="Times New Roman" w:cs="Times New Roman" w:eastAsia="Times New Roman" w:hAnsi="Times New Roman"/>
+          <w:sz w:val="24"/>
+          <w:szCs w:val="24"/>
+        </w:rPr>
+      </w:pPr>
+      <w:r>
+        <w:rPr>
+          <w:rFonts w:ascii="Times New Roman" w:cs="Times New Roman" w:eastAsia="Times New Roman" w:hAnsi="Times New Roman"/>
+          <w:sz w:val="24"/>
+          <w:szCs w:val="24"/>
+          <w:rtl w:val="0"/>
+        </w:rPr>
+        <w:t xml:space="preserve">Login Page</w:t>
+      </w:r>
+    </w:p>
+    <w:p>
+      <w:pPr>
+        <w:numPr>
+          <w:ilvl w:val="2"/>
+          <w:numId w:val="3"/>
+        </w:numPr>
+        <w:ind w:left="2160" w:hanging="360"/>
+        <w:contextualSpacing w:val="1"/>
+        <w:rPr>
+          <w:rFonts w:ascii="Times New Roman" w:cs="Times New Roman" w:eastAsia="Times New Roman" w:hAnsi="Times New Roman"/>
+          <w:sz w:val="24"/>
+          <w:szCs w:val="24"/>
+        </w:rPr>
+      </w:pPr>
+      <w:r>
+        <w:rPr>
+          <w:rFonts w:ascii="Times New Roman" w:cs="Times New Roman" w:eastAsia="Times New Roman" w:hAnsi="Times New Roman"/>
+          <w:sz w:val="24"/>
+          <w:szCs w:val="24"/>
+          <w:rtl w:val="0"/>
+        </w:rPr>
+        <w:t xml:space="preserve">Basic login in that allows user to login, create account, or recover password</w:t>
       </w:r>
     </w:p>
     <w:p>
       <w:pPr>
         <w:numPr>
           <w:ilvl w:val="1"/>
-          <w:numId w:val="2"/>
+          <w:numId w:val="3"/>
         </w:numPr>
         <w:ind w:left="1440" w:hanging="360"/>
         <w:contextualSpacing w:val="1"/>
         <w:rPr>
-          <w:u w:val="none"/>
-        </w:rPr>
-      </w:pPr>
-      <w:r>
-        <w:rPr>
-          <w:rtl w:val="0"/>
-        </w:rPr>
-        <w:t xml:space="preserve">Implement framework 7, and AJAX in javascript to interact with server </w:t>
+          <w:rFonts w:ascii="Times New Roman" w:cs="Times New Roman" w:eastAsia="Times New Roman" w:hAnsi="Times New Roman"/>
+          <w:sz w:val="24"/>
+          <w:szCs w:val="24"/>
+        </w:rPr>
+      </w:pPr>
+      <w:r>
+        <w:rPr>
+          <w:rFonts w:ascii="Times New Roman" w:cs="Times New Roman" w:eastAsia="Times New Roman" w:hAnsi="Times New Roman"/>
+          <w:sz w:val="24"/>
+          <w:szCs w:val="24"/>
+          <w:rtl w:val="0"/>
+        </w:rPr>
+        <w:t xml:space="preserve">Registration Page</w:t>
+      </w:r>
+    </w:p>
+    <w:p>
+      <w:pPr>
+        <w:numPr>
+          <w:ilvl w:val="2"/>
+          <w:numId w:val="3"/>
+        </w:numPr>
+        <w:ind w:left="2160" w:hanging="360"/>
+        <w:contextualSpacing w:val="1"/>
+        <w:rPr>
+          <w:rFonts w:ascii="Times New Roman" w:cs="Times New Roman" w:eastAsia="Times New Roman" w:hAnsi="Times New Roman"/>
+          <w:sz w:val="24"/>
+          <w:szCs w:val="24"/>
+        </w:rPr>
+      </w:pPr>
+      <w:r>
+        <w:rPr>
+          <w:rFonts w:ascii="Times New Roman" w:cs="Times New Roman" w:eastAsia="Times New Roman" w:hAnsi="Times New Roman"/>
+          <w:sz w:val="24"/>
+          <w:szCs w:val="24"/>
+          <w:rtl w:val="0"/>
+        </w:rPr>
+        <w:t xml:space="preserve">Allows a user to register an account. Asks for Username, password, and email</w:t>
       </w:r>
     </w:p>
     <w:p>
       <w:pPr>
         <w:numPr>
           <w:ilvl w:val="1"/>
-          <w:numId w:val="2"/>
+          <w:numId w:val="3"/>
         </w:numPr>
         <w:ind w:left="1440" w:hanging="360"/>
         <w:contextualSpacing w:val="1"/>
         <w:rPr>
-          <w:u w:val="none"/>
-        </w:rPr>
-      </w:pPr>
-      <w:r>
-        <w:rPr>
-          <w:rtl w:val="0"/>
-        </w:rPr>
-        <w:t xml:space="preserve">Login Page</w:t>
+          <w:rFonts w:ascii="Times New Roman" w:cs="Times New Roman" w:eastAsia="Times New Roman" w:hAnsi="Times New Roman"/>
+          <w:sz w:val="24"/>
+          <w:szCs w:val="24"/>
+        </w:rPr>
+      </w:pPr>
+      <w:r>
+        <w:rPr>
+          <w:rFonts w:ascii="Times New Roman" w:cs="Times New Roman" w:eastAsia="Times New Roman" w:hAnsi="Times New Roman"/>
+          <w:sz w:val="24"/>
+          <w:szCs w:val="24"/>
+          <w:rtl w:val="0"/>
+        </w:rPr>
+        <w:t xml:space="preserve">Email Validation Page</w:t>
       </w:r>
     </w:p>
     <w:p>
       <w:pPr>
         <w:numPr>
           <w:ilvl w:val="2"/>
-          <w:numId w:val="2"/>
+          <w:numId w:val="3"/>
         </w:numPr>
         <w:ind w:left="2160" w:hanging="360"/>
         <w:contextualSpacing w:val="1"/>
         <w:rPr>
-          <w:u w:val="none"/>
-        </w:rPr>
-      </w:pPr>
-      <w:r>
-        <w:rPr>
-          <w:rtl w:val="0"/>
-        </w:rPr>
-        <w:t xml:space="preserve">Basic login in that allows user to login, create account, or recover password</w:t>
+          <w:rFonts w:ascii="Times New Roman" w:cs="Times New Roman" w:eastAsia="Times New Roman" w:hAnsi="Times New Roman"/>
+          <w:sz w:val="24"/>
+          <w:szCs w:val="24"/>
+        </w:rPr>
+      </w:pPr>
+      <w:r>
+        <w:rPr>
+          <w:rFonts w:ascii="Times New Roman" w:cs="Times New Roman" w:eastAsia="Times New Roman" w:hAnsi="Times New Roman"/>
+          <w:sz w:val="24"/>
+          <w:szCs w:val="24"/>
+          <w:rtl w:val="0"/>
+        </w:rPr>
+        <w:t xml:space="preserve">Simple page that shows user they validated their email</w:t>
       </w:r>
     </w:p>
     <w:p>
       <w:pPr>
         <w:numPr>
           <w:ilvl w:val="1"/>
-          <w:numId w:val="2"/>
+          <w:numId w:val="3"/>
         </w:numPr>
         <w:ind w:left="1440" w:hanging="360"/>
         <w:contextualSpacing w:val="1"/>
         <w:rPr>
-          <w:u w:val="none"/>
-        </w:rPr>
-      </w:pPr>
-      <w:r>
-        <w:rPr>
-          <w:rtl w:val="0"/>
-        </w:rPr>
-        <w:t xml:space="preserve">Registration Page</w:t>
+          <w:rFonts w:ascii="Times New Roman" w:cs="Times New Roman" w:eastAsia="Times New Roman" w:hAnsi="Times New Roman"/>
+          <w:sz w:val="24"/>
+          <w:szCs w:val="24"/>
+        </w:rPr>
+      </w:pPr>
+      <w:r>
+        <w:rPr>
+          <w:rFonts w:ascii="Times New Roman" w:cs="Times New Roman" w:eastAsia="Times New Roman" w:hAnsi="Times New Roman"/>
+          <w:sz w:val="24"/>
+          <w:szCs w:val="24"/>
+          <w:rtl w:val="0"/>
+        </w:rPr>
+        <w:t xml:space="preserve">Forgot Password Page</w:t>
       </w:r>
     </w:p>
     <w:p>
       <w:pPr>
         <w:numPr>
           <w:ilvl w:val="2"/>
-          <w:numId w:val="2"/>
+          <w:numId w:val="3"/>
         </w:numPr>
         <w:ind w:left="2160" w:hanging="360"/>
         <w:contextualSpacing w:val="1"/>
         <w:rPr>
-          <w:u w:val="none"/>
-        </w:rPr>
-      </w:pPr>
-      <w:r>
-        <w:rPr>
-          <w:rtl w:val="0"/>
-        </w:rPr>
-        <w:t xml:space="preserve">Allows a user to register an account. Asks for Username, password, and email</w:t>
+          <w:rFonts w:ascii="Times New Roman" w:cs="Times New Roman" w:eastAsia="Times New Roman" w:hAnsi="Times New Roman"/>
+          <w:sz w:val="24"/>
+          <w:szCs w:val="24"/>
+        </w:rPr>
+      </w:pPr>
+      <w:r>
+        <w:rPr>
+          <w:rFonts w:ascii="Times New Roman" w:cs="Times New Roman" w:eastAsia="Times New Roman" w:hAnsi="Times New Roman"/>
+          <w:sz w:val="24"/>
+          <w:szCs w:val="24"/>
+          <w:rtl w:val="0"/>
+        </w:rPr>
+        <w:t xml:space="preserve">Allows user to request email to recover password</w:t>
       </w:r>
     </w:p>
     <w:p>
       <w:pPr>
         <w:numPr>
           <w:ilvl w:val="1"/>
-          <w:numId w:val="2"/>
+          <w:numId w:val="3"/>
         </w:numPr>
         <w:ind w:left="1440" w:hanging="360"/>
         <w:contextualSpacing w:val="1"/>
         <w:rPr>
-          <w:u w:val="none"/>
-        </w:rPr>
-      </w:pPr>
-      <w:r>
-        <w:rPr>
-          <w:rtl w:val="0"/>
-        </w:rPr>
-        <w:t xml:space="preserve">Email Validation Page</w:t>
+          <w:rFonts w:ascii="Times New Roman" w:cs="Times New Roman" w:eastAsia="Times New Roman" w:hAnsi="Times New Roman"/>
+          <w:sz w:val="24"/>
+          <w:szCs w:val="24"/>
+        </w:rPr>
+      </w:pPr>
+      <w:r>
+        <w:rPr>
+          <w:rFonts w:ascii="Times New Roman" w:cs="Times New Roman" w:eastAsia="Times New Roman" w:hAnsi="Times New Roman"/>
+          <w:sz w:val="24"/>
+          <w:szCs w:val="24"/>
+          <w:rtl w:val="0"/>
+        </w:rPr>
+        <w:t xml:space="preserve">Home Page (with Lorum Ipsum)</w:t>
       </w:r>
     </w:p>
     <w:p>
       <w:pPr>
         <w:numPr>
           <w:ilvl w:val="2"/>
-          <w:numId w:val="2"/>
+          <w:numId w:val="3"/>
         </w:numPr>
         <w:ind w:left="2160" w:hanging="360"/>
         <w:contextualSpacing w:val="1"/>
         <w:rPr>
-          <w:u w:val="none"/>
-        </w:rPr>
-      </w:pPr>
-      <w:r>
-        <w:rPr>
-          <w:rtl w:val="0"/>
-        </w:rPr>
-        <w:t xml:space="preserve">Simple page that shows user they validated their email</w:t>
-      </w:r>
-    </w:p>
-    <w:p>
-      <w:pPr>
-        <w:numPr>
-          <w:ilvl w:val="1"/>
-          <w:numId w:val="2"/>
-        </w:numPr>
-        <w:ind w:left="1440" w:hanging="360"/>
-        <w:contextualSpacing w:val="1"/>
-        <w:rPr>
-          <w:u w:val="none"/>
-        </w:rPr>
-      </w:pPr>
-      <w:r>
-        <w:rPr>
-          <w:rtl w:val="0"/>
-        </w:rPr>
-        <w:t xml:space="preserve">Forgot Password Page</w:t>
-      </w:r>
-    </w:p>
-    <w:p>
-      <w:pPr>
-        <w:numPr>
-          <w:ilvl w:val="2"/>
-          <w:numId w:val="2"/>
-        </w:numPr>
-        <w:ind w:left="2160" w:hanging="360"/>
-        <w:contextualSpacing w:val="1"/>
-        <w:rPr>
-          <w:u w:val="none"/>
-        </w:rPr>
-      </w:pPr>
-      <w:r>
-        <w:rPr>
-          <w:rtl w:val="0"/>
-        </w:rPr>
-        <w:t xml:space="preserve">Allows user to request email to recover password</w:t>
-      </w:r>
-    </w:p>
-    <w:p>
-      <w:pPr>
-        <w:numPr>
-          <w:ilvl w:val="1"/>
-          <w:numId w:val="2"/>
-        </w:numPr>
-        <w:ind w:left="1440" w:hanging="360"/>
-        <w:contextualSpacing w:val="1"/>
-        <w:rPr>
-          <w:u w:val="none"/>
-        </w:rPr>
-      </w:pPr>
-      <w:r>
-        <w:rPr>
-          <w:rtl w:val="0"/>
-        </w:rPr>
-        <w:t xml:space="preserve">Home Page (with Lorum Ipsum)</w:t>
-      </w:r>
-    </w:p>
-    <w:p>
-      <w:pPr>
-        <w:numPr>
-          <w:ilvl w:val="2"/>
-          <w:numId w:val="2"/>
-        </w:numPr>
-        <w:ind w:left="2160" w:hanging="360"/>
-        <w:contextualSpacing w:val="1"/>
-        <w:rPr>
-          <w:u w:val="none"/>
-        </w:rPr>
-      </w:pPr>
-      <w:r>
-        <w:rPr>
+          <w:rFonts w:ascii="Times New Roman" w:cs="Times New Roman" w:eastAsia="Times New Roman" w:hAnsi="Times New Roman"/>
+          <w:sz w:val="24"/>
+          <w:szCs w:val="24"/>
+        </w:rPr>
+      </w:pPr>
+      <w:r>
+        <w:rPr>
+          <w:rFonts w:ascii="Times New Roman" w:cs="Times New Roman" w:eastAsia="Times New Roman" w:hAnsi="Times New Roman"/>
+          <w:sz w:val="24"/>
+          <w:szCs w:val="24"/>
           <w:rtl w:val="0"/>
         </w:rPr>
         <w:t xml:space="preserve">Basic functionality for each user</w:t>
@@ -1272,6 +2240,9 @@
       </w:pPr>
       <w:r>
         <w:rPr>
+          <w:rFonts w:ascii="Times New Roman" w:cs="Times New Roman" w:eastAsia="Times New Roman" w:hAnsi="Times New Roman"/>
+          <w:sz w:val="24"/>
+          <w:szCs w:val="24"/>
           <w:rtl w:val="0"/>
         </w:rPr>
         <w:t xml:space="preserve">Front-End</w:t>
@@ -1283,6 +2254,9 @@
       </w:pPr>
       <w:r>
         <w:rPr>
+          <w:rFonts w:ascii="Times New Roman" w:cs="Times New Roman" w:eastAsia="Times New Roman" w:hAnsi="Times New Roman"/>
+          <w:sz w:val="24"/>
+          <w:szCs w:val="24"/>
           <w:rtl w:val="0"/>
         </w:rPr>
         <w:tab/>
@@ -1295,6 +2269,9 @@
       </w:pPr>
       <w:r>
         <w:rPr>
+          <w:rFonts w:ascii="Times New Roman" w:cs="Times New Roman" w:eastAsia="Times New Roman" w:hAnsi="Times New Roman"/>
+          <w:sz w:val="24"/>
+          <w:szCs w:val="24"/>
           <w:rtl w:val="0"/>
         </w:rPr>
         <w:tab/>
@@ -1307,35 +2284,1197 @@
         <w:pStyle w:val="Heading3"/>
         <w:contextualSpacing w:val="0"/>
       </w:pPr>
-      <w:bookmarkStart w:colFirst="0" w:colLast="0" w:name="h.18hbt8udwk0y" w:id="1"/>
-      <w:bookmarkEnd w:id="1"/>
-      <w:r>
-        <w:rPr>
-          <w:rtl w:val="0"/>
-        </w:rPr>
-        <w:t xml:space="preserve">UtilityClass.java</w:t>
-      </w:r>
-    </w:p>
-    <w:p>
-      <w:pPr>
+      <w:bookmarkStart w:colFirst="0" w:colLast="0" w:name="h.1n7qqp7tplhy" w:id="2"/>
+      <w:bookmarkEnd w:id="2"/>
+      <w:r>
+        <w:rPr>
+          <w:rFonts w:ascii="Times New Roman" w:cs="Times New Roman" w:eastAsia="Times New Roman" w:hAnsi="Times New Roman"/>
+          <w:sz w:val="24"/>
+          <w:szCs w:val="24"/>
+          <w:rtl w:val="0"/>
+        </w:rPr>
+        <w:t xml:space="preserve">MySQLUtility Class</w:t>
+      </w:r>
+    </w:p>
+    <w:p>
+      <w:pPr>
+        <w:numPr>
+          <w:ilvl w:val="0"/>
+          <w:numId w:val="1"/>
+        </w:numPr>
+        <w:spacing w:line="240" w:lineRule="auto"/>
+        <w:ind w:left="720" w:hanging="360"/>
+        <w:contextualSpacing w:val="1"/>
+        <w:rPr>
+          <w:rFonts w:ascii="Times New Roman" w:cs="Times New Roman" w:eastAsia="Times New Roman" w:hAnsi="Times New Roman"/>
+          <w:sz w:val="24"/>
+          <w:szCs w:val="24"/>
+        </w:rPr>
+      </w:pPr>
+      <w:r>
+        <w:rPr>
+          <w:rFonts w:ascii="Times New Roman" w:cs="Times New Roman" w:eastAsia="Times New Roman" w:hAnsi="Times New Roman"/>
+          <w:sz w:val="24"/>
+          <w:szCs w:val="24"/>
+          <w:rtl w:val="0"/>
+        </w:rPr>
+        <w:t xml:space="preserve">InsertSql(sql string) or (string tablename, hashmap &lt;column name, value&gt;</w:t>
+      </w:r>
+    </w:p>
+    <w:p>
+      <w:pPr>
+        <w:numPr>
+          <w:ilvl w:val="1"/>
+          <w:numId w:val="1"/>
+        </w:numPr>
+        <w:spacing w:line="240" w:lineRule="auto"/>
+        <w:ind w:left="1440" w:hanging="360"/>
+        <w:contextualSpacing w:val="1"/>
+        <w:rPr>
+          <w:rFonts w:ascii="Times New Roman" w:cs="Times New Roman" w:eastAsia="Times New Roman" w:hAnsi="Times New Roman"/>
+          <w:sz w:val="24"/>
+          <w:szCs w:val="24"/>
+        </w:rPr>
+      </w:pPr>
+      <w:r>
+        <w:rPr>
+          <w:rFonts w:ascii="Times New Roman" w:cs="Times New Roman" w:eastAsia="Times New Roman" w:hAnsi="Times New Roman"/>
+          <w:sz w:val="24"/>
+          <w:szCs w:val="24"/>
+          <w:rtl w:val="0"/>
+        </w:rPr>
+        <w:t xml:space="preserve">Can take both a insert sql command or Table Name, and values that are listed in a hashmap</w:t>
+      </w:r>
+    </w:p>
+    <w:p>
+      <w:pPr>
+        <w:numPr>
+          <w:ilvl w:val="0"/>
+          <w:numId w:val="1"/>
+        </w:numPr>
+        <w:spacing w:line="240" w:lineRule="auto"/>
+        <w:ind w:left="720" w:hanging="360"/>
+        <w:contextualSpacing w:val="1"/>
+        <w:rPr>
+          <w:rFonts w:ascii="Times New Roman" w:cs="Times New Roman" w:eastAsia="Times New Roman" w:hAnsi="Times New Roman"/>
+          <w:sz w:val="24"/>
+          <w:szCs w:val="24"/>
+        </w:rPr>
+      </w:pPr>
+      <w:r>
+        <w:rPr>
+          <w:rFonts w:ascii="Times New Roman" w:cs="Times New Roman" w:eastAsia="Times New Roman" w:hAnsi="Times New Roman"/>
+          <w:sz w:val="24"/>
+          <w:szCs w:val="24"/>
+          <w:rtl w:val="0"/>
+        </w:rPr>
+        <w:t xml:space="preserve">SelectSQL(sql string)</w:t>
+      </w:r>
+    </w:p>
+    <w:p>
+      <w:pPr>
+        <w:numPr>
+          <w:ilvl w:val="1"/>
+          <w:numId w:val="1"/>
+        </w:numPr>
+        <w:spacing w:line="240" w:lineRule="auto"/>
+        <w:ind w:left="1440" w:hanging="360"/>
+        <w:contextualSpacing w:val="1"/>
+        <w:rPr>
+          <w:rFonts w:ascii="Times New Roman" w:cs="Times New Roman" w:eastAsia="Times New Roman" w:hAnsi="Times New Roman"/>
+          <w:sz w:val="24"/>
+          <w:szCs w:val="24"/>
+        </w:rPr>
+      </w:pPr>
+      <w:r>
+        <w:rPr>
+          <w:rFonts w:ascii="Times New Roman" w:cs="Times New Roman" w:eastAsia="Times New Roman" w:hAnsi="Times New Roman"/>
+          <w:sz w:val="24"/>
+          <w:szCs w:val="24"/>
+          <w:rtl w:val="0"/>
+        </w:rPr>
+        <w:t xml:space="preserve">Takes the SQL string and returns a result set</w:t>
+      </w:r>
+    </w:p>
+    <w:p>
+      <w:pPr>
+        <w:numPr>
+          <w:ilvl w:val="0"/>
+          <w:numId w:val="1"/>
+        </w:numPr>
+        <w:spacing w:line="240" w:lineRule="auto"/>
+        <w:ind w:left="720" w:hanging="360"/>
+        <w:contextualSpacing w:val="1"/>
+        <w:rPr>
+          <w:rFonts w:ascii="Times New Roman" w:cs="Times New Roman" w:eastAsia="Times New Roman" w:hAnsi="Times New Roman"/>
+          <w:sz w:val="24"/>
+          <w:szCs w:val="24"/>
+        </w:rPr>
+      </w:pPr>
+      <w:r>
+        <w:rPr>
+          <w:rFonts w:ascii="Times New Roman" w:cs="Times New Roman" w:eastAsia="Times New Roman" w:hAnsi="Times New Roman"/>
+          <w:sz w:val="24"/>
+          <w:szCs w:val="24"/>
+          <w:rtl w:val="0"/>
+        </w:rPr>
+        <w:t xml:space="preserve">DeleteSQL(sql string)</w:t>
+      </w:r>
+    </w:p>
+    <w:p>
+      <w:pPr>
+        <w:numPr>
+          <w:ilvl w:val="1"/>
+          <w:numId w:val="1"/>
+        </w:numPr>
+        <w:spacing w:line="240" w:lineRule="auto"/>
+        <w:ind w:left="1440" w:hanging="360"/>
+        <w:contextualSpacing w:val="1"/>
+        <w:rPr>
+          <w:rFonts w:ascii="Times New Roman" w:cs="Times New Roman" w:eastAsia="Times New Roman" w:hAnsi="Times New Roman"/>
+          <w:sz w:val="24"/>
+          <w:szCs w:val="24"/>
+        </w:rPr>
+      </w:pPr>
+      <w:r>
+        <w:rPr>
+          <w:rFonts w:ascii="Times New Roman" w:cs="Times New Roman" w:eastAsia="Times New Roman" w:hAnsi="Times New Roman"/>
+          <w:sz w:val="24"/>
+          <w:szCs w:val="24"/>
+          <w:rtl w:val="0"/>
+        </w:rPr>
+        <w:t xml:space="preserve">Takes the SQL string and executes it</w:t>
+      </w:r>
+    </w:p>
+    <w:p>
+      <w:pPr>
+        <w:numPr>
+          <w:ilvl w:val="0"/>
+          <w:numId w:val="1"/>
+        </w:numPr>
+        <w:spacing w:line="240" w:lineRule="auto"/>
+        <w:ind w:left="720" w:hanging="360"/>
+        <w:contextualSpacing w:val="1"/>
+        <w:rPr>
+          <w:rFonts w:ascii="Times New Roman" w:cs="Times New Roman" w:eastAsia="Times New Roman" w:hAnsi="Times New Roman"/>
+          <w:sz w:val="24"/>
+          <w:szCs w:val="24"/>
+        </w:rPr>
+      </w:pPr>
+      <w:r>
+        <w:rPr>
+          <w:rFonts w:ascii="Times New Roman" w:cs="Times New Roman" w:eastAsia="Times New Roman" w:hAnsi="Times New Roman"/>
+          <w:sz w:val="24"/>
+          <w:szCs w:val="24"/>
+          <w:rtl w:val="0"/>
+        </w:rPr>
+        <w:t xml:space="preserve">ExecuteSQL(sql string)</w:t>
+      </w:r>
+    </w:p>
+    <w:p>
+      <w:pPr>
+        <w:numPr>
+          <w:ilvl w:val="1"/>
+          <w:numId w:val="1"/>
+        </w:numPr>
+        <w:spacing w:line="240" w:lineRule="auto"/>
+        <w:ind w:left="1440" w:hanging="360"/>
+        <w:contextualSpacing w:val="1"/>
+        <w:rPr>
+          <w:rFonts w:ascii="Times New Roman" w:cs="Times New Roman" w:eastAsia="Times New Roman" w:hAnsi="Times New Roman"/>
+          <w:sz w:val="24"/>
+          <w:szCs w:val="24"/>
+        </w:rPr>
+      </w:pPr>
+      <w:r>
+        <w:rPr>
+          <w:rFonts w:ascii="Times New Roman" w:cs="Times New Roman" w:eastAsia="Times New Roman" w:hAnsi="Times New Roman"/>
+          <w:sz w:val="24"/>
+          <w:szCs w:val="24"/>
+          <w:rtl w:val="0"/>
+        </w:rPr>
+        <w:t xml:space="preserve">Just executes the sql string</w:t>
+      </w:r>
+    </w:p>
+    <w:p>
+      <w:pPr>
+        <w:numPr>
+          <w:ilvl w:val="0"/>
+          <w:numId w:val="1"/>
+        </w:numPr>
+        <w:spacing w:line="240" w:lineRule="auto"/>
+        <w:ind w:left="720" w:hanging="360"/>
+        <w:contextualSpacing w:val="1"/>
+        <w:rPr>
+          <w:rFonts w:ascii="Times New Roman" w:cs="Times New Roman" w:eastAsia="Times New Roman" w:hAnsi="Times New Roman"/>
+          <w:sz w:val="24"/>
+          <w:szCs w:val="24"/>
+        </w:rPr>
+      </w:pPr>
+      <w:r>
+        <w:rPr>
+          <w:rFonts w:ascii="Times New Roman" w:cs="Times New Roman" w:eastAsia="Times New Roman" w:hAnsi="Times New Roman"/>
+          <w:sz w:val="24"/>
+          <w:szCs w:val="24"/>
+          <w:rtl w:val="0"/>
+        </w:rPr>
+        <w:t xml:space="preserve">CreateTableNoRestrictions(TableName, Hashmap&lt;String, Object&gt;</w:t>
+      </w:r>
+    </w:p>
+    <w:p>
+      <w:pPr>
+        <w:numPr>
+          <w:ilvl w:val="1"/>
+          <w:numId w:val="1"/>
+        </w:numPr>
+        <w:spacing w:line="240" w:lineRule="auto"/>
+        <w:ind w:left="1440" w:hanging="360"/>
+        <w:contextualSpacing w:val="1"/>
+        <w:rPr>
+          <w:rFonts w:ascii="Times New Roman" w:cs="Times New Roman" w:eastAsia="Times New Roman" w:hAnsi="Times New Roman"/>
+          <w:sz w:val="24"/>
+          <w:szCs w:val="24"/>
+        </w:rPr>
+      </w:pPr>
+      <w:r>
+        <w:rPr>
+          <w:rFonts w:ascii="Times New Roman" w:cs="Times New Roman" w:eastAsia="Times New Roman" w:hAnsi="Times New Roman"/>
+          <w:sz w:val="24"/>
+          <w:szCs w:val="24"/>
+          <w:rtl w:val="0"/>
+        </w:rPr>
+        <w:t xml:space="preserve">Creates a generic table</w:t>
+      </w:r>
+    </w:p>
+    <w:p>
+      <w:pPr>
+        <w:numPr>
+          <w:ilvl w:val="0"/>
+          <w:numId w:val="1"/>
+        </w:numPr>
+        <w:spacing w:line="240" w:lineRule="auto"/>
+        <w:ind w:left="720" w:hanging="360"/>
+        <w:contextualSpacing w:val="1"/>
+        <w:rPr>
+          <w:rFonts w:ascii="Times New Roman" w:cs="Times New Roman" w:eastAsia="Times New Roman" w:hAnsi="Times New Roman"/>
+          <w:sz w:val="24"/>
+          <w:szCs w:val="24"/>
+        </w:rPr>
+      </w:pPr>
+      <w:r>
+        <w:rPr>
+          <w:rFonts w:ascii="Times New Roman" w:cs="Times New Roman" w:eastAsia="Times New Roman" w:hAnsi="Times New Roman"/>
+          <w:sz w:val="24"/>
+          <w:szCs w:val="24"/>
+          <w:rtl w:val="0"/>
+        </w:rPr>
+        <w:t xml:space="preserve">DropTable(tablename, password)</w:t>
+      </w:r>
+    </w:p>
+    <w:p>
+      <w:pPr>
+        <w:numPr>
+          <w:ilvl w:val="1"/>
+          <w:numId w:val="1"/>
+        </w:numPr>
+        <w:spacing w:line="240" w:lineRule="auto"/>
+        <w:ind w:left="1440" w:hanging="360"/>
+        <w:contextualSpacing w:val="1"/>
+        <w:rPr>
+          <w:rFonts w:ascii="Times New Roman" w:cs="Times New Roman" w:eastAsia="Times New Roman" w:hAnsi="Times New Roman"/>
+          <w:sz w:val="24"/>
+          <w:szCs w:val="24"/>
+        </w:rPr>
+      </w:pPr>
+      <w:r>
+        <w:rPr>
+          <w:rFonts w:ascii="Times New Roman" w:cs="Times New Roman" w:eastAsia="Times New Roman" w:hAnsi="Times New Roman"/>
+          <w:sz w:val="24"/>
+          <w:szCs w:val="24"/>
+          <w:rtl w:val="0"/>
+        </w:rPr>
+        <w:t xml:space="preserve">Drops the tablename given, password to be added on as well to prevent drops</w:t>
+      </w:r>
+    </w:p>
+    <w:p>
+      <w:pPr>
+        <w:numPr>
+          <w:ilvl w:val="0"/>
+          <w:numId w:val="1"/>
+        </w:numPr>
+        <w:spacing w:line="240" w:lineRule="auto"/>
+        <w:ind w:left="720" w:hanging="360"/>
+        <w:contextualSpacing w:val="1"/>
+        <w:rPr>
+          <w:rFonts w:ascii="Times New Roman" w:cs="Times New Roman" w:eastAsia="Times New Roman" w:hAnsi="Times New Roman"/>
+          <w:sz w:val="24"/>
+          <w:szCs w:val="24"/>
+        </w:rPr>
+      </w:pPr>
+      <w:r>
+        <w:rPr>
+          <w:rFonts w:ascii="Times New Roman" w:cs="Times New Roman" w:eastAsia="Times New Roman" w:hAnsi="Times New Roman"/>
+          <w:sz w:val="24"/>
+          <w:szCs w:val="24"/>
+          <w:rtl w:val="0"/>
+        </w:rPr>
+        <w:t xml:space="preserve">SQLFormat(string)</w:t>
+      </w:r>
+    </w:p>
+    <w:p>
+      <w:pPr>
+        <w:numPr>
+          <w:ilvl w:val="1"/>
+          <w:numId w:val="1"/>
+        </w:numPr>
+        <w:spacing w:line="240" w:lineRule="auto"/>
+        <w:ind w:left="1440" w:hanging="360"/>
+        <w:contextualSpacing w:val="1"/>
+        <w:rPr>
+          <w:rFonts w:ascii="Times New Roman" w:cs="Times New Roman" w:eastAsia="Times New Roman" w:hAnsi="Times New Roman"/>
+          <w:sz w:val="24"/>
+          <w:szCs w:val="24"/>
+        </w:rPr>
+      </w:pPr>
+      <w:r>
+        <w:rPr>
+          <w:rFonts w:ascii="Times New Roman" w:cs="Times New Roman" w:eastAsia="Times New Roman" w:hAnsi="Times New Roman"/>
+          <w:sz w:val="24"/>
+          <w:szCs w:val="24"/>
+          <w:rtl w:val="0"/>
+        </w:rPr>
+        <w:t xml:space="preserve">If there is a ‘ in the string, it will add another ‘ to prevent insertions as well as if the string is “” or blank, it will return the string “Null”</w:t>
+      </w:r>
+    </w:p>
+    <w:p>
+      <w:pPr>
+        <w:numPr>
+          <w:ilvl w:val="0"/>
+          <w:numId w:val="1"/>
+        </w:numPr>
+        <w:spacing w:line="240" w:lineRule="auto"/>
+        <w:ind w:left="720" w:hanging="360"/>
+        <w:contextualSpacing w:val="1"/>
+        <w:rPr>
+          <w:rFonts w:ascii="Times New Roman" w:cs="Times New Roman" w:eastAsia="Times New Roman" w:hAnsi="Times New Roman"/>
+          <w:sz w:val="24"/>
+          <w:szCs w:val="24"/>
+        </w:rPr>
+      </w:pPr>
+      <w:r>
+        <w:rPr>
+          <w:rFonts w:ascii="Times New Roman" w:cs="Times New Roman" w:eastAsia="Times New Roman" w:hAnsi="Times New Roman"/>
+          <w:sz w:val="24"/>
+          <w:szCs w:val="24"/>
+          <w:rtl w:val="0"/>
+        </w:rPr>
+        <w:t xml:space="preserve">AlterTableColumnChangeName(string tablename, old column, new column)</w:t>
+      </w:r>
+    </w:p>
+    <w:p>
+      <w:pPr>
+        <w:numPr>
+          <w:ilvl w:val="1"/>
+          <w:numId w:val="1"/>
+        </w:numPr>
+        <w:spacing w:line="240" w:lineRule="auto"/>
+        <w:ind w:left="1440" w:hanging="360"/>
+        <w:contextualSpacing w:val="1"/>
+        <w:rPr>
+          <w:rFonts w:ascii="Times New Roman" w:cs="Times New Roman" w:eastAsia="Times New Roman" w:hAnsi="Times New Roman"/>
+          <w:sz w:val="24"/>
+          <w:szCs w:val="24"/>
+          <w:u w:val="none"/>
+        </w:rPr>
+      </w:pPr>
+      <w:r>
+        <w:rPr>
+          <w:rFonts w:ascii="Times New Roman" w:cs="Times New Roman" w:eastAsia="Times New Roman" w:hAnsi="Times New Roman"/>
+          <w:sz w:val="24"/>
+          <w:szCs w:val="24"/>
+          <w:rtl w:val="0"/>
+        </w:rPr>
+        <w:t xml:space="preserve">Keeps the column type the same but changes the column name</w:t>
+      </w:r>
+    </w:p>
+    <w:p>
+      <w:pPr>
+        <w:numPr>
+          <w:ilvl w:val="0"/>
+          <w:numId w:val="1"/>
+        </w:numPr>
+        <w:spacing w:line="240" w:lineRule="auto"/>
+        <w:ind w:left="720" w:hanging="360"/>
+        <w:contextualSpacing w:val="1"/>
+        <w:rPr>
+          <w:rFonts w:ascii="Times New Roman" w:cs="Times New Roman" w:eastAsia="Times New Roman" w:hAnsi="Times New Roman"/>
+          <w:sz w:val="24"/>
+          <w:szCs w:val="24"/>
+          <w:u w:val="none"/>
+        </w:rPr>
+      </w:pPr>
+      <w:r>
+        <w:rPr>
+          <w:rFonts w:ascii="Times New Roman" w:cs="Times New Roman" w:eastAsia="Times New Roman" w:hAnsi="Times New Roman"/>
+          <w:sz w:val="24"/>
+          <w:szCs w:val="24"/>
+          <w:rtl w:val="0"/>
+        </w:rPr>
+        <w:t xml:space="preserve">AlterTableColumnChangeNameAndType(String tablename, old column, newcolumn, new type)</w:t>
+      </w:r>
+    </w:p>
+    <w:p>
+      <w:pPr>
+        <w:numPr>
+          <w:ilvl w:val="0"/>
+          <w:numId w:val="1"/>
+        </w:numPr>
+        <w:spacing w:line="240" w:lineRule="auto"/>
+        <w:ind w:left="720" w:hanging="360"/>
+        <w:contextualSpacing w:val="1"/>
+        <w:rPr>
+          <w:rFonts w:ascii="Times New Roman" w:cs="Times New Roman" w:eastAsia="Times New Roman" w:hAnsi="Times New Roman"/>
+          <w:sz w:val="24"/>
+          <w:szCs w:val="24"/>
+          <w:u w:val="none"/>
+        </w:rPr>
+      </w:pPr>
+      <w:r>
+        <w:rPr>
+          <w:rFonts w:ascii="Times New Roman" w:cs="Times New Roman" w:eastAsia="Times New Roman" w:hAnsi="Times New Roman"/>
+          <w:sz w:val="24"/>
+          <w:szCs w:val="24"/>
+          <w:rtl w:val="0"/>
+        </w:rPr>
+        <w:t xml:space="preserve">AlterTableColumnChangeType(String tablename, columnname, newtype)</w:t>
+      </w:r>
+    </w:p>
+    <w:p>
+      <w:pPr>
+        <w:numPr>
+          <w:ilvl w:val="1"/>
+          <w:numId w:val="1"/>
+        </w:numPr>
+        <w:spacing w:line="240" w:lineRule="auto"/>
+        <w:ind w:left="1440" w:hanging="360"/>
+        <w:contextualSpacing w:val="1"/>
+        <w:rPr>
+          <w:rFonts w:ascii="Times New Roman" w:cs="Times New Roman" w:eastAsia="Times New Roman" w:hAnsi="Times New Roman"/>
+          <w:sz w:val="24"/>
+          <w:szCs w:val="24"/>
+          <w:u w:val="none"/>
+        </w:rPr>
+      </w:pPr>
+      <w:r>
+        <w:rPr>
+          <w:rFonts w:ascii="Times New Roman" w:cs="Times New Roman" w:eastAsia="Times New Roman" w:hAnsi="Times New Roman"/>
+          <w:sz w:val="24"/>
+          <w:szCs w:val="24"/>
+          <w:rtl w:val="0"/>
+        </w:rPr>
+        <w:t xml:space="preserve">Changes only the type of the column ,will make data messy if used but still will be given the option for the admin</w:t>
+      </w:r>
+    </w:p>
+    <w:p>
+      <w:pPr>
+        <w:numPr>
+          <w:ilvl w:val="0"/>
+          <w:numId w:val="1"/>
+        </w:numPr>
+        <w:spacing w:line="240" w:lineRule="auto"/>
+        <w:ind w:left="720" w:hanging="360"/>
+        <w:contextualSpacing w:val="1"/>
+        <w:rPr>
+          <w:rFonts w:ascii="Times New Roman" w:cs="Times New Roman" w:eastAsia="Times New Roman" w:hAnsi="Times New Roman"/>
+          <w:sz w:val="24"/>
+          <w:szCs w:val="24"/>
+          <w:u w:val="none"/>
+        </w:rPr>
+      </w:pPr>
+      <w:r>
+        <w:rPr>
+          <w:rFonts w:ascii="Times New Roman" w:cs="Times New Roman" w:eastAsia="Times New Roman" w:hAnsi="Times New Roman"/>
+          <w:sz w:val="24"/>
+          <w:szCs w:val="24"/>
+          <w:rtl w:val="0"/>
+        </w:rPr>
+        <w:t xml:space="preserve">AlterTableChange(String)</w:t>
+      </w:r>
+    </w:p>
+    <w:p>
+      <w:pPr>
+        <w:numPr>
+          <w:ilvl w:val="1"/>
+          <w:numId w:val="1"/>
+        </w:numPr>
+        <w:spacing w:line="240" w:lineRule="auto"/>
+        <w:ind w:left="1440" w:hanging="360"/>
+        <w:contextualSpacing w:val="1"/>
+        <w:rPr>
+          <w:rFonts w:ascii="Times New Roman" w:cs="Times New Roman" w:eastAsia="Times New Roman" w:hAnsi="Times New Roman"/>
+          <w:sz w:val="24"/>
+          <w:szCs w:val="24"/>
+          <w:u w:val="none"/>
+        </w:rPr>
+      </w:pPr>
+      <w:r>
+        <w:rPr>
+          <w:rFonts w:ascii="Times New Roman" w:cs="Times New Roman" w:eastAsia="Times New Roman" w:hAnsi="Times New Roman"/>
+          <w:sz w:val="24"/>
+          <w:szCs w:val="24"/>
+          <w:rtl w:val="0"/>
+        </w:rPr>
+        <w:t xml:space="preserve">Changes everything about the table, can add extra features like is null, or asc int</w:t>
+      </w:r>
+    </w:p>
+    <w:p>
+      <w:pPr>
+        <w:numPr>
+          <w:ilvl w:val="0"/>
+          <w:numId w:val="1"/>
+        </w:numPr>
+        <w:spacing w:line="240" w:lineRule="auto"/>
+        <w:ind w:left="720" w:hanging="360"/>
+        <w:contextualSpacing w:val="1"/>
+        <w:rPr>
+          <w:rFonts w:ascii="Times New Roman" w:cs="Times New Roman" w:eastAsia="Times New Roman" w:hAnsi="Times New Roman"/>
+          <w:sz w:val="24"/>
+          <w:szCs w:val="24"/>
+          <w:u w:val="none"/>
+        </w:rPr>
+      </w:pPr>
+      <w:r>
+        <w:rPr>
+          <w:rFonts w:ascii="Times New Roman" w:cs="Times New Roman" w:eastAsia="Times New Roman" w:hAnsi="Times New Roman"/>
+          <w:sz w:val="24"/>
+          <w:szCs w:val="24"/>
+          <w:rtl w:val="0"/>
+        </w:rPr>
+        <w:t xml:space="preserve">AddColumnToTable(String tablename, columnname)</w:t>
+      </w:r>
+    </w:p>
+    <w:p>
+      <w:pPr>
+        <w:numPr>
+          <w:ilvl w:val="1"/>
+          <w:numId w:val="1"/>
+        </w:numPr>
+        <w:spacing w:line="240" w:lineRule="auto"/>
+        <w:ind w:left="1440" w:hanging="360"/>
+        <w:contextualSpacing w:val="1"/>
+        <w:rPr>
+          <w:rFonts w:ascii="Times New Roman" w:cs="Times New Roman" w:eastAsia="Times New Roman" w:hAnsi="Times New Roman"/>
+          <w:sz w:val="24"/>
+          <w:szCs w:val="24"/>
+          <w:u w:val="none"/>
+        </w:rPr>
+      </w:pPr>
+      <w:r>
+        <w:rPr>
+          <w:rFonts w:ascii="Times New Roman" w:cs="Times New Roman" w:eastAsia="Times New Roman" w:hAnsi="Times New Roman"/>
+          <w:sz w:val="24"/>
+          <w:szCs w:val="24"/>
+          <w:rtl w:val="0"/>
+        </w:rPr>
+        <w:t xml:space="preserve">Adds a new column</w:t>
+      </w:r>
+    </w:p>
+    <w:p>
+      <w:pPr>
+        <w:numPr>
+          <w:ilvl w:val="0"/>
+          <w:numId w:val="1"/>
+        </w:numPr>
+        <w:spacing w:line="240" w:lineRule="auto"/>
+        <w:ind w:left="720" w:hanging="360"/>
+        <w:contextualSpacing w:val="1"/>
+        <w:rPr>
+          <w:rFonts w:ascii="Times New Roman" w:cs="Times New Roman" w:eastAsia="Times New Roman" w:hAnsi="Times New Roman"/>
+          <w:sz w:val="24"/>
+          <w:szCs w:val="24"/>
+          <w:u w:val="none"/>
+        </w:rPr>
+      </w:pPr>
+      <w:r>
+        <w:rPr>
+          <w:rFonts w:ascii="Times New Roman" w:cs="Times New Roman" w:eastAsia="Times New Roman" w:hAnsi="Times New Roman"/>
+          <w:sz w:val="24"/>
+          <w:szCs w:val="24"/>
+          <w:rtl w:val="0"/>
+        </w:rPr>
+        <w:t xml:space="preserve">DropColumnToTable(String tablename, columnname)</w:t>
+      </w:r>
+    </w:p>
+    <w:p>
+      <w:pPr>
+        <w:numPr>
+          <w:ilvl w:val="1"/>
+          <w:numId w:val="1"/>
+        </w:numPr>
+        <w:spacing w:line="240" w:lineRule="auto"/>
+        <w:ind w:left="1440" w:hanging="360"/>
+        <w:contextualSpacing w:val="1"/>
+        <w:rPr>
+          <w:rFonts w:ascii="Times New Roman" w:cs="Times New Roman" w:eastAsia="Times New Roman" w:hAnsi="Times New Roman"/>
+          <w:sz w:val="24"/>
+          <w:szCs w:val="24"/>
+          <w:u w:val="none"/>
+        </w:rPr>
+      </w:pPr>
+      <w:r>
+        <w:rPr>
+          <w:rFonts w:ascii="Times New Roman" w:cs="Times New Roman" w:eastAsia="Times New Roman" w:hAnsi="Times New Roman"/>
+          <w:sz w:val="24"/>
+          <w:szCs w:val="24"/>
+          <w:rtl w:val="0"/>
+        </w:rPr>
+        <w:t xml:space="preserve">Drops the column to an existing table</w:t>
+      </w:r>
+    </w:p>
+    <w:p>
+      <w:pPr>
+        <w:spacing w:line="240" w:lineRule="auto"/>
         <w:contextualSpacing w:val="0"/>
       </w:pPr>
       <w:r>
         <w:rPr>
           <w:rtl w:val="0"/>
         </w:rPr>
-        <w:t xml:space="preserve">Includes a random password generator, takes any alphanumeric character</w:t>
-      </w:r>
-    </w:p>
-    <w:p>
-      <w:pPr>
+      </w:r>
+    </w:p>
+    <w:p>
+      <w:pPr>
+        <w:spacing w:line="240" w:lineRule="auto"/>
         <w:contextualSpacing w:val="0"/>
       </w:pPr>
       <w:r>
         <w:rPr>
-          <w:rtl w:val="0"/>
-        </w:rPr>
-        <w:br w:type="textWrapping"/>
+          <w:rFonts w:ascii="Times New Roman" w:cs="Times New Roman" w:eastAsia="Times New Roman" w:hAnsi="Times New Roman"/>
+          <w:sz w:val="24"/>
+          <w:szCs w:val="24"/>
+          <w:rtl w:val="0"/>
+        </w:rPr>
+        <w:t xml:space="preserve">StringUtility Helpers Class</w:t>
+      </w:r>
+    </w:p>
+    <w:p>
+      <w:pPr>
+        <w:numPr>
+          <w:ilvl w:val="0"/>
+          <w:numId w:val="2"/>
+        </w:numPr>
+        <w:spacing w:line="240" w:lineRule="auto"/>
+        <w:ind w:left="720" w:hanging="360"/>
+        <w:contextualSpacing w:val="1"/>
+        <w:rPr>
+          <w:rFonts w:ascii="Times New Roman" w:cs="Times New Roman" w:eastAsia="Times New Roman" w:hAnsi="Times New Roman"/>
+          <w:sz w:val="24"/>
+          <w:szCs w:val="24"/>
+          <w:u w:val="none"/>
+        </w:rPr>
+      </w:pPr>
+      <w:r>
+        <w:rPr>
+          <w:rFonts w:ascii="Times New Roman" w:cs="Times New Roman" w:eastAsia="Times New Roman" w:hAnsi="Times New Roman"/>
+          <w:sz w:val="24"/>
+          <w:szCs w:val="24"/>
+          <w:rtl w:val="0"/>
+        </w:rPr>
+        <w:t xml:space="preserve">DoesItContainWord(String, string target)</w:t>
+      </w:r>
+    </w:p>
+    <w:p>
+      <w:pPr>
+        <w:numPr>
+          <w:ilvl w:val="1"/>
+          <w:numId w:val="2"/>
+        </w:numPr>
+        <w:spacing w:line="240" w:lineRule="auto"/>
+        <w:ind w:left="1440" w:hanging="360"/>
+        <w:contextualSpacing w:val="1"/>
+        <w:rPr>
+          <w:rFonts w:ascii="Times New Roman" w:cs="Times New Roman" w:eastAsia="Times New Roman" w:hAnsi="Times New Roman"/>
+          <w:sz w:val="24"/>
+          <w:szCs w:val="24"/>
+          <w:u w:val="none"/>
+        </w:rPr>
+      </w:pPr>
+      <w:r>
+        <w:rPr>
+          <w:rFonts w:ascii="Times New Roman" w:cs="Times New Roman" w:eastAsia="Times New Roman" w:hAnsi="Times New Roman"/>
+          <w:sz w:val="24"/>
+          <w:szCs w:val="24"/>
+          <w:rtl w:val="0"/>
+        </w:rPr>
+        <w:t xml:space="preserve">Checks if the word is contained even with spaces inbetween and can take phrases with extra spaces inbetween words</w:t>
+      </w:r>
+    </w:p>
+    <w:p>
+      <w:pPr>
+        <w:numPr>
+          <w:ilvl w:val="0"/>
+          <w:numId w:val="2"/>
+        </w:numPr>
+        <w:spacing w:line="240" w:lineRule="auto"/>
+        <w:ind w:left="720" w:hanging="360"/>
+        <w:contextualSpacing w:val="1"/>
+        <w:rPr>
+          <w:rFonts w:ascii="Times New Roman" w:cs="Times New Roman" w:eastAsia="Times New Roman" w:hAnsi="Times New Roman"/>
+          <w:sz w:val="24"/>
+          <w:szCs w:val="24"/>
+          <w:u w:val="none"/>
+        </w:rPr>
+      </w:pPr>
+      <w:r>
+        <w:rPr>
+          <w:rFonts w:ascii="Times New Roman" w:cs="Times New Roman" w:eastAsia="Times New Roman" w:hAnsi="Times New Roman"/>
+          <w:sz w:val="24"/>
+          <w:szCs w:val="24"/>
+          <w:rtl w:val="0"/>
+        </w:rPr>
+        <w:t xml:space="preserve">ReplaceDoubleQuotes(string)</w:t>
+      </w:r>
+    </w:p>
+    <w:p>
+      <w:pPr>
+        <w:numPr>
+          <w:ilvl w:val="1"/>
+          <w:numId w:val="2"/>
+        </w:numPr>
+        <w:spacing w:line="240" w:lineRule="auto"/>
+        <w:ind w:left="1440" w:hanging="360"/>
+        <w:contextualSpacing w:val="1"/>
+        <w:rPr>
+          <w:rFonts w:ascii="Times New Roman" w:cs="Times New Roman" w:eastAsia="Times New Roman" w:hAnsi="Times New Roman"/>
+          <w:sz w:val="24"/>
+          <w:szCs w:val="24"/>
+          <w:u w:val="none"/>
+        </w:rPr>
+      </w:pPr>
+      <w:r>
+        <w:rPr>
+          <w:rFonts w:ascii="Times New Roman" w:cs="Times New Roman" w:eastAsia="Times New Roman" w:hAnsi="Times New Roman"/>
+          <w:sz w:val="24"/>
+          <w:szCs w:val="24"/>
+          <w:rtl w:val="0"/>
+        </w:rPr>
+        <w:t xml:space="preserve">Returns any string that has double quotes with non escapable double quotes</w:t>
+      </w:r>
+    </w:p>
+    <w:p>
+      <w:pPr>
+        <w:numPr>
+          <w:ilvl w:val="0"/>
+          <w:numId w:val="2"/>
+        </w:numPr>
+        <w:spacing w:line="240" w:lineRule="auto"/>
+        <w:ind w:left="720" w:hanging="360"/>
+        <w:contextualSpacing w:val="1"/>
+        <w:rPr>
+          <w:rFonts w:ascii="Times New Roman" w:cs="Times New Roman" w:eastAsia="Times New Roman" w:hAnsi="Times New Roman"/>
+          <w:sz w:val="24"/>
+          <w:szCs w:val="24"/>
+          <w:u w:val="none"/>
+        </w:rPr>
+      </w:pPr>
+      <w:r>
+        <w:rPr>
+          <w:rFonts w:ascii="Times New Roman" w:cs="Times New Roman" w:eastAsia="Times New Roman" w:hAnsi="Times New Roman"/>
+          <w:sz w:val="24"/>
+          <w:szCs w:val="24"/>
+          <w:rtl w:val="0"/>
+        </w:rPr>
+        <w:t xml:space="preserve">ReplaceSingleQuotes(string)</w:t>
+      </w:r>
+    </w:p>
+    <w:p>
+      <w:pPr>
+        <w:numPr>
+          <w:ilvl w:val="1"/>
+          <w:numId w:val="2"/>
+        </w:numPr>
+        <w:spacing w:line="240" w:lineRule="auto"/>
+        <w:ind w:left="1440" w:hanging="360"/>
+        <w:contextualSpacing w:val="1"/>
+        <w:rPr>
+          <w:rFonts w:ascii="Times New Roman" w:cs="Times New Roman" w:eastAsia="Times New Roman" w:hAnsi="Times New Roman"/>
+          <w:sz w:val="24"/>
+          <w:szCs w:val="24"/>
+          <w:u w:val="none"/>
+        </w:rPr>
+      </w:pPr>
+      <w:r>
+        <w:rPr>
+          <w:rFonts w:ascii="Times New Roman" w:cs="Times New Roman" w:eastAsia="Times New Roman" w:hAnsi="Times New Roman"/>
+          <w:sz w:val="24"/>
+          <w:szCs w:val="24"/>
+          <w:rtl w:val="0"/>
+        </w:rPr>
+        <w:t xml:space="preserve">Returns the string after replacing single quotes with 2 single quote to prevent escape</w:t>
+      </w:r>
+    </w:p>
+    <w:p>
+      <w:pPr>
+        <w:numPr>
+          <w:ilvl w:val="0"/>
+          <w:numId w:val="2"/>
+        </w:numPr>
+        <w:spacing w:line="240" w:lineRule="auto"/>
+        <w:ind w:left="720" w:hanging="360"/>
+        <w:contextualSpacing w:val="1"/>
+        <w:rPr>
+          <w:rFonts w:ascii="Times New Roman" w:cs="Times New Roman" w:eastAsia="Times New Roman" w:hAnsi="Times New Roman"/>
+          <w:sz w:val="24"/>
+          <w:szCs w:val="24"/>
+          <w:u w:val="none"/>
+        </w:rPr>
+      </w:pPr>
+      <w:r>
+        <w:rPr>
+          <w:rFonts w:ascii="Times New Roman" w:cs="Times New Roman" w:eastAsia="Times New Roman" w:hAnsi="Times New Roman"/>
+          <w:sz w:val="24"/>
+          <w:szCs w:val="24"/>
+          <w:rtl w:val="0"/>
+        </w:rPr>
+        <w:t xml:space="preserve">NumbersOnly(string)</w:t>
+      </w:r>
+    </w:p>
+    <w:p>
+      <w:pPr>
+        <w:numPr>
+          <w:ilvl w:val="1"/>
+          <w:numId w:val="2"/>
+        </w:numPr>
+        <w:spacing w:line="240" w:lineRule="auto"/>
+        <w:ind w:left="1440" w:hanging="360"/>
+        <w:contextualSpacing w:val="1"/>
+        <w:rPr>
+          <w:rFonts w:ascii="Times New Roman" w:cs="Times New Roman" w:eastAsia="Times New Roman" w:hAnsi="Times New Roman"/>
+          <w:sz w:val="24"/>
+          <w:szCs w:val="24"/>
+          <w:u w:val="none"/>
+        </w:rPr>
+      </w:pPr>
+      <w:r>
+        <w:rPr>
+          <w:rFonts w:ascii="Times New Roman" w:cs="Times New Roman" w:eastAsia="Times New Roman" w:hAnsi="Times New Roman"/>
+          <w:sz w:val="24"/>
+          <w:szCs w:val="24"/>
+          <w:rtl w:val="0"/>
+        </w:rPr>
+        <w:t xml:space="preserve">Returns a string with only numbers</w:t>
+      </w:r>
+    </w:p>
+    <w:p>
+      <w:pPr>
+        <w:numPr>
+          <w:ilvl w:val="0"/>
+          <w:numId w:val="2"/>
+        </w:numPr>
+        <w:spacing w:line="240" w:lineRule="auto"/>
+        <w:ind w:left="720" w:hanging="360"/>
+        <w:contextualSpacing w:val="1"/>
+        <w:rPr>
+          <w:rFonts w:ascii="Times New Roman" w:cs="Times New Roman" w:eastAsia="Times New Roman" w:hAnsi="Times New Roman"/>
+          <w:sz w:val="24"/>
+          <w:szCs w:val="24"/>
+          <w:u w:val="none"/>
+        </w:rPr>
+      </w:pPr>
+      <w:r>
+        <w:rPr>
+          <w:rFonts w:ascii="Times New Roman" w:cs="Times New Roman" w:eastAsia="Times New Roman" w:hAnsi="Times New Roman"/>
+          <w:sz w:val="24"/>
+          <w:szCs w:val="24"/>
+          <w:rtl w:val="0"/>
+        </w:rPr>
+        <w:t xml:space="preserve">NumbersAndLettersOnly(string)</w:t>
+      </w:r>
+    </w:p>
+    <w:p>
+      <w:pPr>
+        <w:numPr>
+          <w:ilvl w:val="1"/>
+          <w:numId w:val="2"/>
+        </w:numPr>
+        <w:spacing w:line="240" w:lineRule="auto"/>
+        <w:ind w:left="1440" w:hanging="360"/>
+        <w:contextualSpacing w:val="1"/>
+        <w:rPr>
+          <w:rFonts w:ascii="Times New Roman" w:cs="Times New Roman" w:eastAsia="Times New Roman" w:hAnsi="Times New Roman"/>
+          <w:sz w:val="24"/>
+          <w:szCs w:val="24"/>
+          <w:u w:val="none"/>
+        </w:rPr>
+      </w:pPr>
+      <w:r>
+        <w:rPr>
+          <w:rFonts w:ascii="Times New Roman" w:cs="Times New Roman" w:eastAsia="Times New Roman" w:hAnsi="Times New Roman"/>
+          <w:sz w:val="24"/>
+          <w:szCs w:val="24"/>
+          <w:rtl w:val="0"/>
+        </w:rPr>
+        <w:t xml:space="preserve">Returns a string with only numbers</w:t>
+      </w:r>
+    </w:p>
+    <w:p>
+      <w:pPr>
+        <w:numPr>
+          <w:ilvl w:val="0"/>
+          <w:numId w:val="2"/>
+        </w:numPr>
+        <w:spacing w:line="240" w:lineRule="auto"/>
+        <w:ind w:left="720" w:hanging="360"/>
+        <w:contextualSpacing w:val="1"/>
+        <w:rPr>
+          <w:rFonts w:ascii="Times New Roman" w:cs="Times New Roman" w:eastAsia="Times New Roman" w:hAnsi="Times New Roman"/>
+          <w:sz w:val="24"/>
+          <w:szCs w:val="24"/>
+          <w:u w:val="none"/>
+        </w:rPr>
+      </w:pPr>
+      <w:r>
+        <w:rPr>
+          <w:rFonts w:ascii="Times New Roman" w:cs="Times New Roman" w:eastAsia="Times New Roman" w:hAnsi="Times New Roman"/>
+          <w:sz w:val="24"/>
+          <w:szCs w:val="24"/>
+          <w:rtl w:val="0"/>
+        </w:rPr>
+        <w:t xml:space="preserve">CountStringOccurrences(string, string target)</w:t>
+      </w:r>
+    </w:p>
+    <w:p>
+      <w:pPr>
+        <w:numPr>
+          <w:ilvl w:val="1"/>
+          <w:numId w:val="2"/>
+        </w:numPr>
+        <w:spacing w:line="240" w:lineRule="auto"/>
+        <w:ind w:left="1440" w:hanging="360"/>
+        <w:contextualSpacing w:val="1"/>
+        <w:rPr>
+          <w:rFonts w:ascii="Times New Roman" w:cs="Times New Roman" w:eastAsia="Times New Roman" w:hAnsi="Times New Roman"/>
+          <w:sz w:val="24"/>
+          <w:szCs w:val="24"/>
+          <w:u w:val="none"/>
+        </w:rPr>
+      </w:pPr>
+      <w:r>
+        <w:rPr>
+          <w:rFonts w:ascii="Times New Roman" w:cs="Times New Roman" w:eastAsia="Times New Roman" w:hAnsi="Times New Roman"/>
+          <w:sz w:val="24"/>
+          <w:szCs w:val="24"/>
+          <w:rtl w:val="0"/>
+        </w:rPr>
+        <w:t xml:space="preserve">Counts the number of times a string appears, aka, if drop appears twice you may want to avoid the string</w:t>
+      </w:r>
+    </w:p>
+    <w:p>
+      <w:pPr>
+        <w:numPr>
+          <w:ilvl w:val="0"/>
+          <w:numId w:val="2"/>
+        </w:numPr>
+        <w:spacing w:line="240" w:lineRule="auto"/>
+        <w:ind w:left="720" w:hanging="360"/>
+        <w:contextualSpacing w:val="1"/>
+        <w:rPr>
+          <w:rFonts w:ascii="Times New Roman" w:cs="Times New Roman" w:eastAsia="Times New Roman" w:hAnsi="Times New Roman"/>
+          <w:sz w:val="24"/>
+          <w:szCs w:val="24"/>
+          <w:u w:val="none"/>
+        </w:rPr>
+      </w:pPr>
+      <w:r>
+        <w:rPr>
+          <w:rFonts w:ascii="Times New Roman" w:cs="Times New Roman" w:eastAsia="Times New Roman" w:hAnsi="Times New Roman"/>
+          <w:sz w:val="24"/>
+          <w:szCs w:val="24"/>
+          <w:rtl w:val="0"/>
+        </w:rPr>
+        <w:t xml:space="preserve">TryParseInt32(String)</w:t>
+      </w:r>
+    </w:p>
+    <w:p>
+      <w:pPr>
+        <w:numPr>
+          <w:ilvl w:val="1"/>
+          <w:numId w:val="2"/>
+        </w:numPr>
+        <w:spacing w:line="240" w:lineRule="auto"/>
+        <w:ind w:left="1440" w:hanging="360"/>
+        <w:contextualSpacing w:val="1"/>
+        <w:rPr>
+          <w:rFonts w:ascii="Times New Roman" w:cs="Times New Roman" w:eastAsia="Times New Roman" w:hAnsi="Times New Roman"/>
+          <w:sz w:val="24"/>
+          <w:szCs w:val="24"/>
+          <w:u w:val="none"/>
+        </w:rPr>
+      </w:pPr>
+      <w:r>
+        <w:rPr>
+          <w:rFonts w:ascii="Times New Roman" w:cs="Times New Roman" w:eastAsia="Times New Roman" w:hAnsi="Times New Roman"/>
+          <w:sz w:val="24"/>
+          <w:szCs w:val="24"/>
+          <w:rtl w:val="0"/>
+        </w:rPr>
+        <w:t xml:space="preserve">returns the int from a string if successful, useful to remove some clutter in main code</w:t>
+      </w:r>
+    </w:p>
+    <w:p>
+      <w:pPr>
+        <w:numPr>
+          <w:ilvl w:val="0"/>
+          <w:numId w:val="2"/>
+        </w:numPr>
+        <w:spacing w:line="240" w:lineRule="auto"/>
+        <w:ind w:left="720" w:hanging="360"/>
+        <w:contextualSpacing w:val="1"/>
+        <w:rPr>
+          <w:rFonts w:ascii="Times New Roman" w:cs="Times New Roman" w:eastAsia="Times New Roman" w:hAnsi="Times New Roman"/>
+          <w:sz w:val="24"/>
+          <w:szCs w:val="24"/>
+          <w:u w:val="none"/>
+        </w:rPr>
+      </w:pPr>
+      <w:r>
+        <w:rPr>
+          <w:rFonts w:ascii="Times New Roman" w:cs="Times New Roman" w:eastAsia="Times New Roman" w:hAnsi="Times New Roman"/>
+          <w:sz w:val="24"/>
+          <w:szCs w:val="24"/>
+          <w:rtl w:val="0"/>
+        </w:rPr>
+        <w:t xml:space="preserve">ToSQLSingleQuoteStringOrNull(string)</w:t>
+      </w:r>
+    </w:p>
+    <w:p>
+      <w:pPr>
+        <w:numPr>
+          <w:ilvl w:val="1"/>
+          <w:numId w:val="2"/>
+        </w:numPr>
+        <w:spacing w:line="240" w:lineRule="auto"/>
+        <w:ind w:left="1440" w:hanging="360"/>
+        <w:contextualSpacing w:val="1"/>
+        <w:rPr>
+          <w:rFonts w:ascii="Times New Roman" w:cs="Times New Roman" w:eastAsia="Times New Roman" w:hAnsi="Times New Roman"/>
+          <w:sz w:val="24"/>
+          <w:szCs w:val="24"/>
+          <w:u w:val="none"/>
+        </w:rPr>
+      </w:pPr>
+      <w:r>
+        <w:rPr>
+          <w:rFonts w:ascii="Times New Roman" w:cs="Times New Roman" w:eastAsia="Times New Roman" w:hAnsi="Times New Roman"/>
+          <w:sz w:val="24"/>
+          <w:szCs w:val="24"/>
+          <w:rtl w:val="0"/>
+        </w:rPr>
+        <w:t xml:space="preserve">Identical to SQLFormat()</w:t>
+      </w:r>
+    </w:p>
+    <w:p>
+      <w:pPr>
+        <w:numPr>
+          <w:ilvl w:val="0"/>
+          <w:numId w:val="2"/>
+        </w:numPr>
+        <w:spacing w:line="240" w:lineRule="auto"/>
+        <w:ind w:left="720" w:hanging="360"/>
+        <w:contextualSpacing w:val="1"/>
+        <w:rPr>
+          <w:rFonts w:ascii="Times New Roman" w:cs="Times New Roman" w:eastAsia="Times New Roman" w:hAnsi="Times New Roman"/>
+          <w:sz w:val="24"/>
+          <w:szCs w:val="24"/>
+          <w:u w:val="none"/>
+        </w:rPr>
+      </w:pPr>
+      <w:r>
+        <w:rPr>
+          <w:rFonts w:ascii="Times New Roman" w:cs="Times New Roman" w:eastAsia="Times New Roman" w:hAnsi="Times New Roman"/>
+          <w:sz w:val="24"/>
+          <w:szCs w:val="24"/>
+          <w:rtl w:val="0"/>
+        </w:rPr>
+        <w:t xml:space="preserve">ToFormattedPhoneNumber(String)</w:t>
+      </w:r>
+    </w:p>
+    <w:p>
+      <w:pPr>
+        <w:numPr>
+          <w:ilvl w:val="1"/>
+          <w:numId w:val="2"/>
+        </w:numPr>
+        <w:spacing w:line="240" w:lineRule="auto"/>
+        <w:ind w:left="1440" w:hanging="360"/>
+        <w:contextualSpacing w:val="1"/>
+        <w:rPr>
+          <w:rFonts w:ascii="Times New Roman" w:cs="Times New Roman" w:eastAsia="Times New Roman" w:hAnsi="Times New Roman"/>
+          <w:sz w:val="24"/>
+          <w:szCs w:val="24"/>
+          <w:u w:val="none"/>
+        </w:rPr>
+      </w:pPr>
+      <w:r>
+        <w:rPr>
+          <w:rFonts w:ascii="Times New Roman" w:cs="Times New Roman" w:eastAsia="Times New Roman" w:hAnsi="Times New Roman"/>
+          <w:sz w:val="24"/>
+          <w:szCs w:val="24"/>
+          <w:rtl w:val="0"/>
+        </w:rPr>
+        <w:t xml:space="preserve">Since we may be putting phone numbers in, this way it formats into something nice</w:t>
+      </w:r>
+    </w:p>
+    <w:p>
+      <w:pPr>
+        <w:numPr>
+          <w:ilvl w:val="0"/>
+          <w:numId w:val="2"/>
+        </w:numPr>
+        <w:spacing w:line="240" w:lineRule="auto"/>
+        <w:ind w:left="720" w:hanging="360"/>
+        <w:contextualSpacing w:val="1"/>
+        <w:rPr>
+          <w:rFonts w:ascii="Times New Roman" w:cs="Times New Roman" w:eastAsia="Times New Roman" w:hAnsi="Times New Roman"/>
+          <w:sz w:val="24"/>
+          <w:szCs w:val="24"/>
+          <w:u w:val="none"/>
+        </w:rPr>
+      </w:pPr>
+      <w:r>
+        <w:rPr>
+          <w:rFonts w:ascii="Times New Roman" w:cs="Times New Roman" w:eastAsia="Times New Roman" w:hAnsi="Times New Roman"/>
+          <w:sz w:val="24"/>
+          <w:szCs w:val="24"/>
+          <w:rtl w:val="0"/>
+        </w:rPr>
+        <w:t xml:space="preserve">PascalCase(string)</w:t>
+      </w:r>
+    </w:p>
+    <w:p>
+      <w:pPr>
+        <w:numPr>
+          <w:ilvl w:val="1"/>
+          <w:numId w:val="2"/>
+        </w:numPr>
+        <w:spacing w:line="240" w:lineRule="auto"/>
+        <w:ind w:left="1440" w:hanging="360"/>
+        <w:contextualSpacing w:val="1"/>
+        <w:rPr>
+          <w:rFonts w:ascii="Times New Roman" w:cs="Times New Roman" w:eastAsia="Times New Roman" w:hAnsi="Times New Roman"/>
+          <w:sz w:val="24"/>
+          <w:szCs w:val="24"/>
+          <w:u w:val="none"/>
+        </w:rPr>
+      </w:pPr>
+      <w:r>
+        <w:rPr>
+          <w:rFonts w:ascii="Times New Roman" w:cs="Times New Roman" w:eastAsia="Times New Roman" w:hAnsi="Times New Roman"/>
+          <w:sz w:val="24"/>
+          <w:szCs w:val="24"/>
+          <w:rtl w:val="0"/>
+        </w:rPr>
+        <w:t xml:space="preserve">Changes a string to pascal case</w:t>
       </w:r>
     </w:p>
     <w:p>
@@ -1343,22 +3482,48 @@
         <w:pStyle w:val="Heading3"/>
         <w:contextualSpacing w:val="0"/>
       </w:pPr>
-      <w:bookmarkStart w:colFirst="0" w:colLast="0" w:name="h.1n7qqp7tplhy" w:id="2"/>
-      <w:bookmarkEnd w:id="2"/>
-      <w:r>
-        <w:rPr>
-          <w:rtl w:val="0"/>
-        </w:rPr>
-        <w:t xml:space="preserve">MySQLUtility Class</w:t>
+      <w:bookmarkStart w:colFirst="0" w:colLast="0" w:name="h.imjbgsfzsy3y" w:id="3"/>
+      <w:bookmarkEnd w:id="3"/>
+      <w:r>
+        <w:rPr>
+          <w:rFonts w:ascii="Times New Roman" w:cs="Times New Roman" w:eastAsia="Times New Roman" w:hAnsi="Times New Roman"/>
+          <w:sz w:val="24"/>
+          <w:szCs w:val="24"/>
+          <w:rtl w:val="0"/>
+        </w:rPr>
+        <w:t xml:space="preserve">Database Design</w:t>
+      </w:r>
+    </w:p>
+    <w:p>
+      <w:pPr>
+        <w:contextualSpacing w:val="0"/>
+      </w:pPr>
+      <w:r>
+        <w:rPr>
+          <w:rtl w:val="0"/>
+        </w:rPr>
+      </w:r>
+    </w:p>
+    <w:p>
+      <w:pPr>
+        <w:contextualSpacing w:val="0"/>
+      </w:pPr>
+      <w:r>
+        <w:rPr>
+          <w:rFonts w:ascii="Times New Roman" w:cs="Times New Roman" w:eastAsia="Times New Roman" w:hAnsi="Times New Roman"/>
+          <w:sz w:val="24"/>
+          <w:szCs w:val="24"/>
+          <w:rtl w:val="0"/>
+        </w:rPr>
+        <w:t xml:space="preserve">UserInfo</w:t>
       </w:r>
     </w:p>
     <w:p>
       <w:pPr>
         <w:numPr>
           <w:ilvl w:val="0"/>
-          <w:numId w:val="1"/>
-        </w:numPr>
-        <w:spacing w:line="240" w:lineRule="auto"/>
+          <w:numId w:val="4"/>
+        </w:numPr>
         <w:ind w:left="720" w:hanging="360"/>
         <w:contextualSpacing w:val="1"/>
         <w:rPr>
@@ -1374,16 +3539,15 @@
           <w:szCs w:val="24"/>
           <w:rtl w:val="0"/>
         </w:rPr>
-        <w:t xml:space="preserve">InsertSql(sql string) or (string tablename, hashmap &lt;column name, value&gt;</w:t>
+        <w:t xml:space="preserve">Username</w:t>
       </w:r>
     </w:p>
     <w:p>
       <w:pPr>
         <w:numPr>
           <w:ilvl w:val="1"/>
-          <w:numId w:val="1"/>
-        </w:numPr>
-        <w:spacing w:line="240" w:lineRule="auto"/>
+          <w:numId w:val="4"/>
+        </w:numPr>
         <w:ind w:left="1440" w:hanging="360"/>
         <w:contextualSpacing w:val="1"/>
         <w:rPr>
@@ -1399,16 +3563,15 @@
           <w:szCs w:val="24"/>
           <w:rtl w:val="0"/>
         </w:rPr>
-        <w:t xml:space="preserve">Can take both a insert sql command or Table Name, and values that are listed in a hashmap</w:t>
+        <w:t xml:space="preserve">Primary Key</w:t>
       </w:r>
     </w:p>
     <w:p>
       <w:pPr>
         <w:numPr>
           <w:ilvl w:val="0"/>
-          <w:numId w:val="1"/>
-        </w:numPr>
-        <w:spacing w:line="240" w:lineRule="auto"/>
+          <w:numId w:val="4"/>
+        </w:numPr>
         <w:ind w:left="720" w:hanging="360"/>
         <w:contextualSpacing w:val="1"/>
         <w:rPr>
@@ -1424,41 +3587,15 @@
           <w:szCs w:val="24"/>
           <w:rtl w:val="0"/>
         </w:rPr>
-        <w:t xml:space="preserve">SelectSQL(sql string)</w:t>
-      </w:r>
-    </w:p>
-    <w:p>
-      <w:pPr>
-        <w:numPr>
-          <w:ilvl w:val="1"/>
-          <w:numId w:val="1"/>
-        </w:numPr>
-        <w:spacing w:line="240" w:lineRule="auto"/>
-        <w:ind w:left="1440" w:hanging="360"/>
-        <w:contextualSpacing w:val="1"/>
-        <w:rPr>
-          <w:rFonts w:ascii="Times New Roman" w:cs="Times New Roman" w:eastAsia="Times New Roman" w:hAnsi="Times New Roman"/>
-          <w:sz w:val="24"/>
-          <w:szCs w:val="24"/>
-        </w:rPr>
-      </w:pPr>
-      <w:r>
-        <w:rPr>
-          <w:rFonts w:ascii="Times New Roman" w:cs="Times New Roman" w:eastAsia="Times New Roman" w:hAnsi="Times New Roman"/>
-          <w:sz w:val="24"/>
-          <w:szCs w:val="24"/>
-          <w:rtl w:val="0"/>
-        </w:rPr>
-        <w:t xml:space="preserve">Takes the SQL string and returns a result set</w:t>
+        <w:t xml:space="preserve">Password</w:t>
       </w:r>
     </w:p>
     <w:p>
       <w:pPr>
         <w:numPr>
           <w:ilvl w:val="0"/>
-          <w:numId w:val="1"/>
-        </w:numPr>
-        <w:spacing w:line="240" w:lineRule="auto"/>
+          <w:numId w:val="4"/>
+        </w:numPr>
         <w:ind w:left="720" w:hanging="360"/>
         <w:contextualSpacing w:val="1"/>
         <w:rPr>
@@ -1474,41 +3611,15 @@
           <w:szCs w:val="24"/>
           <w:rtl w:val="0"/>
         </w:rPr>
-        <w:t xml:space="preserve">DeleteSQL(sql string)</w:t>
-      </w:r>
-    </w:p>
-    <w:p>
-      <w:pPr>
-        <w:numPr>
-          <w:ilvl w:val="1"/>
-          <w:numId w:val="1"/>
-        </w:numPr>
-        <w:spacing w:line="240" w:lineRule="auto"/>
-        <w:ind w:left="1440" w:hanging="360"/>
-        <w:contextualSpacing w:val="1"/>
-        <w:rPr>
-          <w:rFonts w:ascii="Times New Roman" w:cs="Times New Roman" w:eastAsia="Times New Roman" w:hAnsi="Times New Roman"/>
-          <w:sz w:val="24"/>
-          <w:szCs w:val="24"/>
-        </w:rPr>
-      </w:pPr>
-      <w:r>
-        <w:rPr>
-          <w:rFonts w:ascii="Times New Roman" w:cs="Times New Roman" w:eastAsia="Times New Roman" w:hAnsi="Times New Roman"/>
-          <w:sz w:val="24"/>
-          <w:szCs w:val="24"/>
-          <w:rtl w:val="0"/>
-        </w:rPr>
-        <w:t xml:space="preserve">Takes the SQL string and executes it</w:t>
+        <w:t xml:space="preserve">Email</w:t>
       </w:r>
     </w:p>
     <w:p>
       <w:pPr>
         <w:numPr>
           <w:ilvl w:val="0"/>
-          <w:numId w:val="1"/>
-        </w:numPr>
-        <w:spacing w:line="240" w:lineRule="auto"/>
+          <w:numId w:val="4"/>
+        </w:numPr>
         <w:ind w:left="720" w:hanging="360"/>
         <w:contextualSpacing w:val="1"/>
         <w:rPr>
@@ -1524,87 +3635,7 @@
           <w:szCs w:val="24"/>
           <w:rtl w:val="0"/>
         </w:rPr>
-        <w:t xml:space="preserve">CreateTableNoRestrictions(TableName, Hashmap&lt;String, Object&gt;</w:t>
-      </w:r>
-    </w:p>
-    <w:p>
-      <w:pPr>
-        <w:numPr>
-          <w:ilvl w:val="1"/>
-          <w:numId w:val="1"/>
-        </w:numPr>
-        <w:spacing w:line="240" w:lineRule="auto"/>
-        <w:ind w:left="1440" w:hanging="360"/>
-        <w:contextualSpacing w:val="1"/>
-        <w:rPr>
-          <w:rFonts w:ascii="Times New Roman" w:cs="Times New Roman" w:eastAsia="Times New Roman" w:hAnsi="Times New Roman"/>
-          <w:sz w:val="24"/>
-          <w:szCs w:val="24"/>
-        </w:rPr>
-      </w:pPr>
-      <w:r>
-        <w:rPr>
-          <w:rFonts w:ascii="Times New Roman" w:cs="Times New Roman" w:eastAsia="Times New Roman" w:hAnsi="Times New Roman"/>
-          <w:sz w:val="24"/>
-          <w:szCs w:val="24"/>
-          <w:rtl w:val="0"/>
-        </w:rPr>
-        <w:t xml:space="preserve">Creates a generic table</w:t>
-      </w:r>
-    </w:p>
-    <w:p>
-      <w:pPr>
-        <w:numPr>
-          <w:ilvl w:val="0"/>
-          <w:numId w:val="1"/>
-        </w:numPr>
-        <w:spacing w:line="240" w:lineRule="auto"/>
-        <w:ind w:left="720" w:hanging="360"/>
-        <w:contextualSpacing w:val="1"/>
-        <w:rPr>
-          <w:rFonts w:ascii="Times New Roman" w:cs="Times New Roman" w:eastAsia="Times New Roman" w:hAnsi="Times New Roman"/>
-          <w:sz w:val="24"/>
-          <w:szCs w:val="24"/>
-        </w:rPr>
-      </w:pPr>
-      <w:r>
-        <w:rPr>
-          <w:rFonts w:ascii="Times New Roman" w:cs="Times New Roman" w:eastAsia="Times New Roman" w:hAnsi="Times New Roman"/>
-          <w:sz w:val="24"/>
-          <w:szCs w:val="24"/>
-          <w:rtl w:val="0"/>
-        </w:rPr>
-        <w:t xml:space="preserve">DropTable(tablename, password)</w:t>
-      </w:r>
-    </w:p>
-    <w:p>
-      <w:pPr>
-        <w:numPr>
-          <w:ilvl w:val="1"/>
-          <w:numId w:val="1"/>
-        </w:numPr>
-        <w:spacing w:line="240" w:lineRule="auto"/>
-        <w:ind w:left="1440" w:hanging="360"/>
-        <w:contextualSpacing w:val="1"/>
-        <w:rPr>
-          <w:rFonts w:ascii="Times New Roman" w:cs="Times New Roman" w:eastAsia="Times New Roman" w:hAnsi="Times New Roman"/>
-          <w:sz w:val="24"/>
-          <w:szCs w:val="24"/>
-        </w:rPr>
-      </w:pPr>
-      <w:r>
-        <w:rPr>
-          <w:rFonts w:ascii="Times New Roman" w:cs="Times New Roman" w:eastAsia="Times New Roman" w:hAnsi="Times New Roman"/>
-          <w:sz w:val="24"/>
-          <w:szCs w:val="24"/>
-          <w:rtl w:val="0"/>
-        </w:rPr>
-        <w:t xml:space="preserve">Drops the tablename given, password to be added on as well to prevent drops</w:t>
-      </w:r>
-      <w:r>
-        <w:rPr>
-          <w:rtl w:val="0"/>
-        </w:rPr>
+        <w:t xml:space="preserve">Unverified Hash</w:t>
       </w:r>
     </w:p>
     <w:p>
@@ -1622,150 +3653,13 @@
         <w:pStyle w:val="Heading3"/>
         <w:contextualSpacing w:val="0"/>
       </w:pPr>
-      <w:bookmarkStart w:colFirst="0" w:colLast="0" w:name="h.imjbgsfzsy3y" w:id="3"/>
-      <w:bookmarkEnd w:id="3"/>
-      <w:r>
-        <w:rPr>
-          <w:rtl w:val="0"/>
-        </w:rPr>
-        <w:t xml:space="preserve">Database Design</w:t>
-      </w:r>
-    </w:p>
-    <w:p>
-      <w:pPr>
-        <w:contextualSpacing w:val="0"/>
-      </w:pPr>
-      <w:r>
-        <w:rPr>
-          <w:rtl w:val="0"/>
-        </w:rPr>
-      </w:r>
-    </w:p>
-    <w:p>
-      <w:pPr>
-        <w:contextualSpacing w:val="0"/>
-      </w:pPr>
-      <w:r>
-        <w:rPr>
-          <w:rtl w:val="0"/>
-        </w:rPr>
-        <w:t xml:space="preserve">UserInfo</w:t>
-      </w:r>
-    </w:p>
-    <w:p>
-      <w:pPr>
-        <w:numPr>
-          <w:ilvl w:val="0"/>
-          <w:numId w:val="3"/>
-        </w:numPr>
-        <w:ind w:left="720" w:hanging="360"/>
-        <w:contextualSpacing w:val="1"/>
-        <w:rPr>
-          <w:u w:val="none"/>
-        </w:rPr>
-      </w:pPr>
-      <w:r>
-        <w:rPr>
-          <w:rtl w:val="0"/>
-        </w:rPr>
-        <w:t xml:space="preserve">Username</w:t>
-      </w:r>
-    </w:p>
-    <w:p>
-      <w:pPr>
-        <w:numPr>
-          <w:ilvl w:val="1"/>
-          <w:numId w:val="3"/>
-        </w:numPr>
-        <w:ind w:left="1440" w:hanging="360"/>
-        <w:contextualSpacing w:val="1"/>
-        <w:rPr>
-          <w:u w:val="none"/>
-        </w:rPr>
-      </w:pPr>
-      <w:r>
-        <w:rPr>
-          <w:rtl w:val="0"/>
-        </w:rPr>
-        <w:t xml:space="preserve">Primary Key</w:t>
-      </w:r>
-    </w:p>
-    <w:p>
-      <w:pPr>
-        <w:numPr>
-          <w:ilvl w:val="0"/>
-          <w:numId w:val="3"/>
-        </w:numPr>
-        <w:ind w:left="720" w:hanging="360"/>
-        <w:contextualSpacing w:val="1"/>
-        <w:rPr>
-          <w:u w:val="none"/>
-        </w:rPr>
-      </w:pPr>
-      <w:r>
-        <w:rPr>
-          <w:rtl w:val="0"/>
-        </w:rPr>
-        <w:t xml:space="preserve">Password</w:t>
-      </w:r>
-    </w:p>
-    <w:p>
-      <w:pPr>
-        <w:numPr>
-          <w:ilvl w:val="0"/>
-          <w:numId w:val="3"/>
-        </w:numPr>
-        <w:ind w:left="720" w:hanging="360"/>
-        <w:contextualSpacing w:val="1"/>
-        <w:rPr>
-          <w:u w:val="none"/>
-        </w:rPr>
-      </w:pPr>
-      <w:r>
-        <w:rPr>
-          <w:rtl w:val="0"/>
-        </w:rPr>
-        <w:t xml:space="preserve">Email</w:t>
-      </w:r>
-    </w:p>
-    <w:p>
-      <w:pPr>
-        <w:numPr>
-          <w:ilvl w:val="0"/>
-          <w:numId w:val="3"/>
-        </w:numPr>
-        <w:ind w:left="720" w:hanging="360"/>
-        <w:contextualSpacing w:val="1"/>
-        <w:rPr>
-          <w:u w:val="none"/>
-        </w:rPr>
-      </w:pPr>
-      <w:r>
-        <w:rPr>
-          <w:rtl w:val="0"/>
-        </w:rPr>
-        <w:t xml:space="preserve">Unverified Hash</w:t>
-      </w:r>
-    </w:p>
-    <w:p>
-      <w:pPr>
-        <w:contextualSpacing w:val="0"/>
-      </w:pPr>
-      <w:r>
-        <w:rPr>
-          <w:rtl w:val="0"/>
-        </w:rPr>
-      </w:r>
-    </w:p>
-    <w:p>
-      <w:pPr>
-        <w:pStyle w:val="Heading3"/>
-        <w:contextualSpacing w:val="0"/>
-      </w:pPr>
       <w:bookmarkStart w:colFirst="0" w:colLast="0" w:name="h.g453em3gihyt" w:id="4"/>
       <w:bookmarkEnd w:id="4"/>
       <w:r>
         <w:rPr>
+          <w:rFonts w:ascii="Times New Roman" w:cs="Times New Roman" w:eastAsia="Times New Roman" w:hAnsi="Times New Roman"/>
+          <w:sz w:val="24"/>
+          <w:szCs w:val="24"/>
           <w:rtl w:val="0"/>
         </w:rPr>
         <w:t xml:space="preserve">Junit Tests</w:t>
@@ -1833,9 +3727,10 @@
             </w:pPr>
             <w:r>
               <w:rPr>
+                <w:rFonts w:ascii="Times New Roman" w:cs="Times New Roman" w:eastAsia="Times New Roman" w:hAnsi="Times New Roman"/>
                 <w:color w:val="434343"/>
-                <w:sz w:val="28"/>
-                <w:szCs w:val="28"/>
+                <w:sz w:val="24"/>
+                <w:szCs w:val="24"/>
                 <w:rtl w:val="0"/>
               </w:rPr>
               <w:t xml:space="preserve">Test Case ID: SQL_1</w:t>
@@ -1863,9 +3758,10 @@
             </w:pPr>
             <w:r>
               <w:rPr>
+                <w:rFonts w:ascii="Times New Roman" w:cs="Times New Roman" w:eastAsia="Times New Roman" w:hAnsi="Times New Roman"/>
                 <w:color w:val="434343"/>
-                <w:sz w:val="28"/>
-                <w:szCs w:val="28"/>
+                <w:sz w:val="24"/>
+                <w:szCs w:val="24"/>
                 <w:rtl w:val="0"/>
               </w:rPr>
               <w:t xml:space="preserve">Test Title: InsertSQL</w:t>
@@ -1899,9 +3795,10 @@
             </w:pPr>
             <w:r>
               <w:rPr>
+                <w:rFonts w:ascii="Times New Roman" w:cs="Times New Roman" w:eastAsia="Times New Roman" w:hAnsi="Times New Roman"/>
                 <w:color w:val="434343"/>
-                <w:sz w:val="28"/>
-                <w:szCs w:val="28"/>
+                <w:sz w:val="24"/>
+                <w:szCs w:val="24"/>
                 <w:rtl w:val="0"/>
               </w:rPr>
               <w:t xml:space="preserve">Description</w:t>
@@ -1929,6 +3826,9 @@
             </w:pPr>
             <w:r>
               <w:rPr>
+                <w:rFonts w:ascii="Times New Roman" w:cs="Times New Roman" w:eastAsia="Times New Roman" w:hAnsi="Times New Roman"/>
+                <w:sz w:val="24"/>
+                <w:szCs w:val="24"/>
                 <w:rtl w:val="0"/>
               </w:rPr>
               <w:t xml:space="preserve">Tested whether or not we could add new records to a table.</w:t>
@@ -1963,9 +3863,10 @@
             </w:pPr>
             <w:r>
               <w:rPr>
+                <w:rFonts w:ascii="Times New Roman" w:cs="Times New Roman" w:eastAsia="Times New Roman" w:hAnsi="Times New Roman"/>
                 <w:color w:val="434343"/>
-                <w:sz w:val="28"/>
-                <w:szCs w:val="28"/>
+                <w:sz w:val="24"/>
+                <w:szCs w:val="24"/>
                 <w:rtl w:val="0"/>
               </w:rPr>
               <w:t xml:space="preserve">Pass/Fail</w:t>
@@ -1994,6 +3895,9 @@
             </w:pPr>
             <w:r>
               <w:rPr>
+                <w:rFonts w:ascii="Times New Roman" w:cs="Times New Roman" w:eastAsia="Times New Roman" w:hAnsi="Times New Roman"/>
+                <w:sz w:val="24"/>
+                <w:szCs w:val="24"/>
                 <w:rtl w:val="0"/>
               </w:rPr>
               <w:t xml:space="preserve">Pass</w:t>
@@ -2061,9 +3965,10 @@
             </w:pPr>
             <w:r>
               <w:rPr>
+                <w:rFonts w:ascii="Times New Roman" w:cs="Times New Roman" w:eastAsia="Times New Roman" w:hAnsi="Times New Roman"/>
                 <w:color w:val="434343"/>
-                <w:sz w:val="28"/>
-                <w:szCs w:val="28"/>
+                <w:sz w:val="24"/>
+                <w:szCs w:val="24"/>
                 <w:rtl w:val="0"/>
               </w:rPr>
               <w:t xml:space="preserve">Test Case ID: SQL_2</w:t>
@@ -2087,9 +3992,10 @@
             </w:pPr>
             <w:r>
               <w:rPr>
+                <w:rFonts w:ascii="Times New Roman" w:cs="Times New Roman" w:eastAsia="Times New Roman" w:hAnsi="Times New Roman"/>
                 <w:color w:val="434343"/>
-                <w:sz w:val="28"/>
-                <w:szCs w:val="28"/>
+                <w:sz w:val="24"/>
+                <w:szCs w:val="24"/>
                 <w:rtl w:val="0"/>
               </w:rPr>
               <w:t xml:space="preserve">Test Title: SelectSQL</w:t>
@@ -2120,9 +4026,10 @@
             </w:pPr>
             <w:r>
               <w:rPr>
+                <w:rFonts w:ascii="Times New Roman" w:cs="Times New Roman" w:eastAsia="Times New Roman" w:hAnsi="Times New Roman"/>
                 <w:color w:val="434343"/>
-                <w:sz w:val="28"/>
-                <w:szCs w:val="28"/>
+                <w:sz w:val="24"/>
+                <w:szCs w:val="24"/>
                 <w:rtl w:val="0"/>
               </w:rPr>
               <w:t xml:space="preserve">Description</w:t>
@@ -2150,6 +4057,9 @@
             </w:pPr>
             <w:r>
               <w:rPr>
+                <w:rFonts w:ascii="Times New Roman" w:cs="Times New Roman" w:eastAsia="Times New Roman" w:hAnsi="Times New Roman"/>
+                <w:sz w:val="24"/>
+                <w:szCs w:val="24"/>
                 <w:rtl w:val="0"/>
               </w:rPr>
               <w:t xml:space="preserve">Tested whether or not we could select fields from the database and return a result set.</w:t>
@@ -2184,9 +4094,10 @@
             </w:pPr>
             <w:r>
               <w:rPr>
+                <w:rFonts w:ascii="Times New Roman" w:cs="Times New Roman" w:eastAsia="Times New Roman" w:hAnsi="Times New Roman"/>
                 <w:color w:val="434343"/>
-                <w:sz w:val="28"/>
-                <w:szCs w:val="28"/>
+                <w:sz w:val="24"/>
+                <w:szCs w:val="24"/>
                 <w:rtl w:val="0"/>
               </w:rPr>
               <w:t xml:space="preserve">Pass/Fail</w:t>
@@ -2214,6 +4125,9 @@
             </w:pPr>
             <w:r>
               <w:rPr>
+                <w:rFonts w:ascii="Times New Roman" w:cs="Times New Roman" w:eastAsia="Times New Roman" w:hAnsi="Times New Roman"/>
+                <w:sz w:val="24"/>
+                <w:szCs w:val="24"/>
                 <w:rtl w:val="0"/>
               </w:rPr>
               <w:t xml:space="preserve">Pass</w:t>
@@ -2281,9 +4195,10 @@
             </w:pPr>
             <w:r>
               <w:rPr>
+                <w:rFonts w:ascii="Times New Roman" w:cs="Times New Roman" w:eastAsia="Times New Roman" w:hAnsi="Times New Roman"/>
                 <w:color w:val="434343"/>
-                <w:sz w:val="28"/>
-                <w:szCs w:val="28"/>
+                <w:sz w:val="24"/>
+                <w:szCs w:val="24"/>
                 <w:rtl w:val="0"/>
               </w:rPr>
               <w:t xml:space="preserve">Test Case ID: SQL_3</w:t>
@@ -2307,9 +4222,10 @@
             </w:pPr>
             <w:r>
               <w:rPr>
+                <w:rFonts w:ascii="Times New Roman" w:cs="Times New Roman" w:eastAsia="Times New Roman" w:hAnsi="Times New Roman"/>
                 <w:color w:val="434343"/>
-                <w:sz w:val="28"/>
-                <w:szCs w:val="28"/>
+                <w:sz w:val="24"/>
+                <w:szCs w:val="24"/>
                 <w:rtl w:val="0"/>
               </w:rPr>
               <w:t xml:space="preserve">Test Title: DeleteSQL</w:t>
@@ -2340,9 +4256,10 @@
             </w:pPr>
             <w:r>
               <w:rPr>
+                <w:rFonts w:ascii="Times New Roman" w:cs="Times New Roman" w:eastAsia="Times New Roman" w:hAnsi="Times New Roman"/>
                 <w:color w:val="434343"/>
-                <w:sz w:val="28"/>
-                <w:szCs w:val="28"/>
+                <w:sz w:val="24"/>
+                <w:szCs w:val="24"/>
                 <w:rtl w:val="0"/>
               </w:rPr>
               <w:t xml:space="preserve">Description</w:t>
@@ -2370,6 +4287,9 @@
             </w:pPr>
             <w:r>
               <w:rPr>
+                <w:rFonts w:ascii="Times New Roman" w:cs="Times New Roman" w:eastAsia="Times New Roman" w:hAnsi="Times New Roman"/>
+                <w:sz w:val="24"/>
+                <w:szCs w:val="24"/>
                 <w:rtl w:val="0"/>
               </w:rPr>
               <w:t xml:space="preserve">Tested whether or not we could delete fields, then check if it was deleted with select.</w:t>
@@ -2404,9 +4324,10 @@
             </w:pPr>
             <w:r>
               <w:rPr>
+                <w:rFonts w:ascii="Times New Roman" w:cs="Times New Roman" w:eastAsia="Times New Roman" w:hAnsi="Times New Roman"/>
                 <w:color w:val="434343"/>
-                <w:sz w:val="28"/>
-                <w:szCs w:val="28"/>
+                <w:sz w:val="24"/>
+                <w:szCs w:val="24"/>
                 <w:rtl w:val="0"/>
               </w:rPr>
               <w:t xml:space="preserve">Pass/Fail</w:t>
@@ -2434,6 +4355,9 @@
             </w:pPr>
             <w:r>
               <w:rPr>
+                <w:rFonts w:ascii="Times New Roman" w:cs="Times New Roman" w:eastAsia="Times New Roman" w:hAnsi="Times New Roman"/>
+                <w:sz w:val="24"/>
+                <w:szCs w:val="24"/>
                 <w:rtl w:val="0"/>
               </w:rPr>
               <w:t xml:space="preserve">Pass</w:t>
@@ -2501,9 +4425,10 @@
             </w:pPr>
             <w:r>
               <w:rPr>
+                <w:rFonts w:ascii="Times New Roman" w:cs="Times New Roman" w:eastAsia="Times New Roman" w:hAnsi="Times New Roman"/>
                 <w:color w:val="434343"/>
-                <w:sz w:val="28"/>
-                <w:szCs w:val="28"/>
+                <w:sz w:val="24"/>
+                <w:szCs w:val="24"/>
                 <w:rtl w:val="0"/>
               </w:rPr>
               <w:t xml:space="preserve">Test Case ID: SQL_4</w:t>
@@ -2527,9 +4452,10 @@
             </w:pPr>
             <w:r>
               <w:rPr>
+                <w:rFonts w:ascii="Times New Roman" w:cs="Times New Roman" w:eastAsia="Times New Roman" w:hAnsi="Times New Roman"/>
                 <w:color w:val="434343"/>
-                <w:sz w:val="28"/>
-                <w:szCs w:val="28"/>
+                <w:sz w:val="24"/>
+                <w:szCs w:val="24"/>
                 <w:rtl w:val="0"/>
               </w:rPr>
               <w:t xml:space="preserve">Test Title: CreateTableNoRestrictions</w:t>
@@ -2560,9 +4486,10 @@
             </w:pPr>
             <w:r>
               <w:rPr>
+                <w:rFonts w:ascii="Times New Roman" w:cs="Times New Roman" w:eastAsia="Times New Roman" w:hAnsi="Times New Roman"/>
                 <w:color w:val="434343"/>
-                <w:sz w:val="28"/>
-                <w:szCs w:val="28"/>
+                <w:sz w:val="24"/>
+                <w:szCs w:val="24"/>
                 <w:rtl w:val="0"/>
               </w:rPr>
               <w:t xml:space="preserve">Description</w:t>
@@ -2590,6 +4517,9 @@
             </w:pPr>
             <w:r>
               <w:rPr>
+                <w:rFonts w:ascii="Times New Roman" w:cs="Times New Roman" w:eastAsia="Times New Roman" w:hAnsi="Times New Roman"/>
+                <w:sz w:val="24"/>
+                <w:szCs w:val="24"/>
                 <w:rtl w:val="0"/>
               </w:rPr>
               <w:t xml:space="preserve">Tested whether or not we could create a basic table with no advanced options (IS NOT NULL, etc)</w:t>
@@ -2624,9 +4554,10 @@
             </w:pPr>
             <w:r>
               <w:rPr>
+                <w:rFonts w:ascii="Times New Roman" w:cs="Times New Roman" w:eastAsia="Times New Roman" w:hAnsi="Times New Roman"/>
                 <w:color w:val="434343"/>
-                <w:sz w:val="28"/>
-                <w:szCs w:val="28"/>
+                <w:sz w:val="24"/>
+                <w:szCs w:val="24"/>
                 <w:rtl w:val="0"/>
               </w:rPr>
               <w:t xml:space="preserve">Pass/Fail</w:t>
@@ -2654,6 +4585,9 @@
             </w:pPr>
             <w:r>
               <w:rPr>
+                <w:rFonts w:ascii="Times New Roman" w:cs="Times New Roman" w:eastAsia="Times New Roman" w:hAnsi="Times New Roman"/>
+                <w:sz w:val="24"/>
+                <w:szCs w:val="24"/>
                 <w:rtl w:val="0"/>
               </w:rPr>
               <w:t xml:space="preserve">Pass</w:t>
@@ -2721,9 +4655,10 @@
             </w:pPr>
             <w:r>
               <w:rPr>
+                <w:rFonts w:ascii="Times New Roman" w:cs="Times New Roman" w:eastAsia="Times New Roman" w:hAnsi="Times New Roman"/>
                 <w:color w:val="434343"/>
-                <w:sz w:val="28"/>
-                <w:szCs w:val="28"/>
+                <w:sz w:val="24"/>
+                <w:szCs w:val="24"/>
                 <w:rtl w:val="0"/>
               </w:rPr>
               <w:t xml:space="preserve">Test Case ID: SQL_5</w:t>
@@ -2747,9 +4682,10 @@
             </w:pPr>
             <w:r>
               <w:rPr>
+                <w:rFonts w:ascii="Times New Roman" w:cs="Times New Roman" w:eastAsia="Times New Roman" w:hAnsi="Times New Roman"/>
                 <w:color w:val="434343"/>
-                <w:sz w:val="28"/>
-                <w:szCs w:val="28"/>
+                <w:sz w:val="24"/>
+                <w:szCs w:val="24"/>
                 <w:rtl w:val="0"/>
               </w:rPr>
               <w:t xml:space="preserve">Test Title: DropTable</w:t>
@@ -2780,9 +4716,10 @@
             </w:pPr>
             <w:r>
               <w:rPr>
+                <w:rFonts w:ascii="Times New Roman" w:cs="Times New Roman" w:eastAsia="Times New Roman" w:hAnsi="Times New Roman"/>
                 <w:color w:val="434343"/>
-                <w:sz w:val="28"/>
-                <w:szCs w:val="28"/>
+                <w:sz w:val="24"/>
+                <w:szCs w:val="24"/>
                 <w:rtl w:val="0"/>
               </w:rPr>
               <w:t xml:space="preserve">Description</w:t>
@@ -2810,6 +4747,9 @@
             </w:pPr>
             <w:r>
               <w:rPr>
+                <w:rFonts w:ascii="Times New Roman" w:cs="Times New Roman" w:eastAsia="Times New Roman" w:hAnsi="Times New Roman"/>
+                <w:sz w:val="24"/>
+                <w:szCs w:val="24"/>
                 <w:rtl w:val="0"/>
               </w:rPr>
               <w:t xml:space="preserve">Tested whether or not we could delete tables from the database.</w:t>
@@ -2844,9 +4784,10 @@
             </w:pPr>
             <w:r>
               <w:rPr>
+                <w:rFonts w:ascii="Times New Roman" w:cs="Times New Roman" w:eastAsia="Times New Roman" w:hAnsi="Times New Roman"/>
                 <w:color w:val="434343"/>
-                <w:sz w:val="28"/>
-                <w:szCs w:val="28"/>
+                <w:sz w:val="24"/>
+                <w:szCs w:val="24"/>
                 <w:rtl w:val="0"/>
               </w:rPr>
               <w:t xml:space="preserve">Pass/Fail</w:t>
@@ -2874,6 +4815,9 @@
             </w:pPr>
             <w:r>
               <w:rPr>
+                <w:rFonts w:ascii="Times New Roman" w:cs="Times New Roman" w:eastAsia="Times New Roman" w:hAnsi="Times New Roman"/>
+                <w:sz w:val="24"/>
+                <w:szCs w:val="24"/>
                 <w:rtl w:val="0"/>
               </w:rPr>
               <w:t xml:space="preserve">Pass</w:t>
@@ -3036,6 +4980,116 @@
   <w:abstractNum w:abstractNumId="2">
     <w:lvl w:ilvl="0">
       <w:start w:val="1"/>
+      <w:numFmt w:val="decimal"/>
+      <w:lvlText w:val="%1."/>
+      <w:lvlJc w:val="left"/>
+      <w:pPr>
+        <w:ind w:left="720" w:firstLine="360"/>
+      </w:pPr>
+      <w:rPr>
+        <w:u w:val="none"/>
+      </w:rPr>
+    </w:lvl>
+    <w:lvl w:ilvl="1">
+      <w:start w:val="1"/>
+      <w:numFmt w:val="lowerLetter"/>
+      <w:lvlText w:val="%2."/>
+      <w:lvlJc w:val="left"/>
+      <w:pPr>
+        <w:ind w:left="1440" w:firstLine="1080"/>
+      </w:pPr>
+      <w:rPr>
+        <w:u w:val="none"/>
+      </w:rPr>
+    </w:lvl>
+    <w:lvl w:ilvl="2">
+      <w:start w:val="1"/>
+      <w:numFmt w:val="lowerRoman"/>
+      <w:lvlText w:val="%3."/>
+      <w:lvlJc w:val="right"/>
+      <w:pPr>
+        <w:ind w:left="2160" w:firstLine="1800"/>
+      </w:pPr>
+      <w:rPr>
+        <w:u w:val="none"/>
+      </w:rPr>
+    </w:lvl>
+    <w:lvl w:ilvl="3">
+      <w:start w:val="1"/>
+      <w:numFmt w:val="decimal"/>
+      <w:lvlText w:val="%4."/>
+      <w:lvlJc w:val="left"/>
+      <w:pPr>
+        <w:ind w:left="2880" w:firstLine="2520"/>
+      </w:pPr>
+      <w:rPr>
+        <w:u w:val="none"/>
+      </w:rPr>
+    </w:lvl>
+    <w:lvl w:ilvl="4">
+      <w:start w:val="1"/>
+      <w:numFmt w:val="lowerLetter"/>
+      <w:lvlText w:val="%5."/>
+      <w:lvlJc w:val="left"/>
+      <w:pPr>
+        <w:ind w:left="3600" w:firstLine="3240"/>
+      </w:pPr>
+      <w:rPr>
+        <w:u w:val="none"/>
+      </w:rPr>
+    </w:lvl>
+    <w:lvl w:ilvl="5">
+      <w:start w:val="1"/>
+      <w:numFmt w:val="lowerRoman"/>
+      <w:lvlText w:val="%6."/>
+      <w:lvlJc w:val="right"/>
+      <w:pPr>
+        <w:ind w:left="4320" w:firstLine="3960"/>
+      </w:pPr>
+      <w:rPr>
+        <w:u w:val="none"/>
+      </w:rPr>
+    </w:lvl>
+    <w:lvl w:ilvl="6">
+      <w:start w:val="1"/>
+      <w:numFmt w:val="decimal"/>
+      <w:lvlText w:val="%7."/>
+      <w:lvlJc w:val="left"/>
+      <w:pPr>
+        <w:ind w:left="5040" w:firstLine="4680"/>
+      </w:pPr>
+      <w:rPr>
+        <w:u w:val="none"/>
+      </w:rPr>
+    </w:lvl>
+    <w:lvl w:ilvl="7">
+      <w:start w:val="1"/>
+      <w:numFmt w:val="lowerLetter"/>
+      <w:lvlText w:val="%8."/>
+      <w:lvlJc w:val="left"/>
+      <w:pPr>
+        <w:ind w:left="5760" w:firstLine="5400"/>
+      </w:pPr>
+      <w:rPr>
+        <w:u w:val="none"/>
+      </w:rPr>
+    </w:lvl>
+    <w:lvl w:ilvl="8">
+      <w:start w:val="1"/>
+      <w:numFmt w:val="lowerRoman"/>
+      <w:lvlText w:val="%9."/>
+      <w:lvlJc w:val="right"/>
+      <w:pPr>
+        <w:ind w:left="6480" w:firstLine="6120"/>
+      </w:pPr>
+      <w:rPr>
+        <w:u w:val="none"/>
+      </w:rPr>
+    </w:lvl>
+  </w:abstractNum>
+  <w:abstractNum w:abstractNumId="3">
+    <w:lvl w:ilvl="0">
+      <w:start w:val="1"/>
       <w:numFmt w:val="bullet"/>
       <w:lvlText w:val="●"/>
       <w:lvlJc w:val="left"/>
@@ -3143,7 +5197,7 @@
       </w:rPr>
     </w:lvl>
   </w:abstractNum>
-  <w:abstractNum w:abstractNumId="3">
+  <w:abstractNum w:abstractNumId="4">
     <w:lvl w:ilvl="0">
       <w:start w:val="1"/>
       <w:numFmt w:val="bullet"/>
@@ -3261,6 +5315,9 @@
   </w:num>
   <w:num w:numId="3">
     <w:abstractNumId w:val="3"/>
+  </w:num>
+  <w:num w:numId="4">
+    <w:abstractNumId w:val="4"/>
   </w:num>
 </w:numbering>
 </file>

</xml_diff>

<commit_message>
Ready for Documentation submission.
</commit_message>
<xml_diff>
--- a/Documentation/Analysis Design Implementation/Development.docx
+++ b/Documentation/Analysis Design Implementation/Development.docx
@@ -33,15 +33,15 @@
       <w:tblGrid>
         <w:gridCol w:w="2085"/>
         <w:gridCol w:w="1350"/>
-        <w:gridCol w:w="1545"/>
-        <w:gridCol w:w="1215"/>
+        <w:gridCol w:w="1290"/>
+        <w:gridCol w:w="1470"/>
         <w:gridCol w:w="3165"/>
         <w:tblGridChange w:id="0">
           <w:tblGrid>
             <w:gridCol w:w="2085"/>
             <w:gridCol w:w="1350"/>
-            <w:gridCol w:w="1545"/>
-            <w:gridCol w:w="1215"/>
+            <w:gridCol w:w="1290"/>
+            <w:gridCol w:w="1470"/>
             <w:gridCol w:w="3165"/>
           </w:tblGrid>
         </w:tblGridChange>
@@ -1155,6 +1155,417 @@
                 <w:rtl w:val="0"/>
               </w:rPr>
               <w:t xml:space="preserve">Updated  Front-End Components, Added Updated UML Diagram</w:t>
+            </w:r>
+          </w:p>
+        </w:tc>
+      </w:tr>
+      <w:tr>
+        <w:tc>
+          <w:tcPr>
+            <w:tcMar>
+              <w:top w:w="100.0" w:type="dxa"/>
+              <w:left w:w="100.0" w:type="dxa"/>
+              <w:bottom w:w="100.0" w:type="dxa"/>
+              <w:right w:w="100.0" w:type="dxa"/>
+            </w:tcMar>
+          </w:tcPr>
+          <w:p>
+            <w:pPr>
+              <w:widowControl w:val="0"/>
+              <w:spacing w:line="240" w:lineRule="auto"/>
+              <w:contextualSpacing w:val="0"/>
+            </w:pPr>
+            <w:r>
+              <w:rPr>
+                <w:rFonts w:ascii="Times New Roman" w:cs="Times New Roman" w:eastAsia="Times New Roman" w:hAnsi="Times New Roman"/>
+                <w:color w:val="222222"/>
+                <w:sz w:val="24"/>
+                <w:szCs w:val="24"/>
+                <w:rtl w:val="0"/>
+              </w:rPr>
+              <w:t xml:space="preserve">Anthony Quigley</w:t>
+            </w:r>
+          </w:p>
+        </w:tc>
+        <w:tc>
+          <w:tcPr>
+            <w:tcMar>
+              <w:top w:w="100.0" w:type="dxa"/>
+              <w:left w:w="100.0" w:type="dxa"/>
+              <w:bottom w:w="100.0" w:type="dxa"/>
+              <w:right w:w="100.0" w:type="dxa"/>
+            </w:tcMar>
+          </w:tcPr>
+          <w:p>
+            <w:pPr>
+              <w:widowControl w:val="0"/>
+              <w:spacing w:line="240" w:lineRule="auto"/>
+              <w:contextualSpacing w:val="0"/>
+            </w:pPr>
+            <w:r>
+              <w:rPr>
+                <w:rFonts w:ascii="Times New Roman" w:cs="Times New Roman" w:eastAsia="Times New Roman" w:hAnsi="Times New Roman"/>
+                <w:color w:val="222222"/>
+                <w:sz w:val="24"/>
+                <w:szCs w:val="24"/>
+                <w:rtl w:val="0"/>
+              </w:rPr>
+              <w:t xml:space="preserve">3</w:t>
+            </w:r>
+          </w:p>
+        </w:tc>
+        <w:tc>
+          <w:tcPr>
+            <w:tcMar>
+              <w:top w:w="100.0" w:type="dxa"/>
+              <w:left w:w="100.0" w:type="dxa"/>
+              <w:bottom w:w="100.0" w:type="dxa"/>
+              <w:right w:w="100.0" w:type="dxa"/>
+            </w:tcMar>
+          </w:tcPr>
+          <w:p>
+            <w:pPr>
+              <w:widowControl w:val="0"/>
+              <w:spacing w:line="240" w:lineRule="auto"/>
+              <w:contextualSpacing w:val="0"/>
+            </w:pPr>
+            <w:r>
+              <w:rPr>
+                <w:rFonts w:ascii="Times New Roman" w:cs="Times New Roman" w:eastAsia="Times New Roman" w:hAnsi="Times New Roman"/>
+                <w:color w:val="222222"/>
+                <w:sz w:val="24"/>
+                <w:szCs w:val="24"/>
+                <w:rtl w:val="0"/>
+              </w:rPr>
+              <w:t xml:space="preserve">3.0</w:t>
+            </w:r>
+          </w:p>
+        </w:tc>
+        <w:tc>
+          <w:tcPr>
+            <w:tcMar>
+              <w:top w:w="100.0" w:type="dxa"/>
+              <w:left w:w="100.0" w:type="dxa"/>
+              <w:bottom w:w="100.0" w:type="dxa"/>
+              <w:right w:w="100.0" w:type="dxa"/>
+            </w:tcMar>
+          </w:tcPr>
+          <w:p>
+            <w:pPr>
+              <w:widowControl w:val="0"/>
+              <w:spacing w:line="240" w:lineRule="auto"/>
+              <w:contextualSpacing w:val="0"/>
+            </w:pPr>
+            <w:r>
+              <w:rPr>
+                <w:rFonts w:ascii="Times New Roman" w:cs="Times New Roman" w:eastAsia="Times New Roman" w:hAnsi="Times New Roman"/>
+                <w:color w:val="222222"/>
+                <w:sz w:val="24"/>
+                <w:szCs w:val="24"/>
+                <w:rtl w:val="0"/>
+              </w:rPr>
+              <w:t xml:space="preserve">10/1-10/15</w:t>
+            </w:r>
+          </w:p>
+        </w:tc>
+        <w:tc>
+          <w:tcPr>
+            <w:tcMar>
+              <w:top w:w="100.0" w:type="dxa"/>
+              <w:left w:w="100.0" w:type="dxa"/>
+              <w:bottom w:w="100.0" w:type="dxa"/>
+              <w:right w:w="100.0" w:type="dxa"/>
+            </w:tcMar>
+          </w:tcPr>
+          <w:p>
+            <w:pPr>
+              <w:widowControl w:val="0"/>
+              <w:spacing w:line="240" w:lineRule="auto"/>
+              <w:contextualSpacing w:val="0"/>
+            </w:pPr>
+            <w:r>
+              <w:rPr>
+                <w:rFonts w:ascii="Times New Roman" w:cs="Times New Roman" w:eastAsia="Times New Roman" w:hAnsi="Times New Roman"/>
+                <w:color w:val="222222"/>
+                <w:sz w:val="24"/>
+                <w:szCs w:val="24"/>
+                <w:rtl w:val="0"/>
+              </w:rPr>
+              <w:t xml:space="preserve">Added Admin Servlets, Restaurant Front of House Servlets, Customer Servlets</w:t>
+            </w:r>
+          </w:p>
+        </w:tc>
+      </w:tr>
+      <w:tr>
+        <w:tc>
+          <w:tcPr>
+            <w:tcMar>
+              <w:top w:w="100.0" w:type="dxa"/>
+              <w:left w:w="100.0" w:type="dxa"/>
+              <w:bottom w:w="100.0" w:type="dxa"/>
+              <w:right w:w="100.0" w:type="dxa"/>
+            </w:tcMar>
+          </w:tcPr>
+          <w:p>
+            <w:pPr>
+              <w:widowControl w:val="0"/>
+              <w:spacing w:line="240" w:lineRule="auto"/>
+              <w:contextualSpacing w:val="0"/>
+            </w:pPr>
+            <w:r>
+              <w:rPr>
+                <w:rFonts w:ascii="Times New Roman" w:cs="Times New Roman" w:eastAsia="Times New Roman" w:hAnsi="Times New Roman"/>
+                <w:color w:val="222222"/>
+                <w:sz w:val="24"/>
+                <w:szCs w:val="24"/>
+                <w:rtl w:val="0"/>
+              </w:rPr>
+              <w:t xml:space="preserve">Mitch</w:t>
+            </w:r>
+          </w:p>
+        </w:tc>
+        <w:tc>
+          <w:tcPr>
+            <w:tcMar>
+              <w:top w:w="100.0" w:type="dxa"/>
+              <w:left w:w="100.0" w:type="dxa"/>
+              <w:bottom w:w="100.0" w:type="dxa"/>
+              <w:right w:w="100.0" w:type="dxa"/>
+            </w:tcMar>
+          </w:tcPr>
+          <w:p>
+            <w:pPr>
+              <w:widowControl w:val="0"/>
+              <w:spacing w:line="240" w:lineRule="auto"/>
+              <w:contextualSpacing w:val="0"/>
+            </w:pPr>
+            <w:r>
+              <w:rPr>
+                <w:rFonts w:ascii="Times New Roman" w:cs="Times New Roman" w:eastAsia="Times New Roman" w:hAnsi="Times New Roman"/>
+                <w:color w:val="222222"/>
+                <w:sz w:val="24"/>
+                <w:szCs w:val="24"/>
+                <w:rtl w:val="0"/>
+              </w:rPr>
+              <w:t xml:space="preserve">3</w:t>
+            </w:r>
+          </w:p>
+        </w:tc>
+        <w:tc>
+          <w:tcPr>
+            <w:tcMar>
+              <w:top w:w="100.0" w:type="dxa"/>
+              <w:left w:w="100.0" w:type="dxa"/>
+              <w:bottom w:w="100.0" w:type="dxa"/>
+              <w:right w:w="100.0" w:type="dxa"/>
+            </w:tcMar>
+          </w:tcPr>
+          <w:p>
+            <w:pPr>
+              <w:widowControl w:val="0"/>
+              <w:spacing w:line="240" w:lineRule="auto"/>
+              <w:contextualSpacing w:val="0"/>
+            </w:pPr>
+            <w:r>
+              <w:rPr>
+                <w:rFonts w:ascii="Times New Roman" w:cs="Times New Roman" w:eastAsia="Times New Roman" w:hAnsi="Times New Roman"/>
+                <w:color w:val="222222"/>
+                <w:sz w:val="24"/>
+                <w:szCs w:val="24"/>
+                <w:rtl w:val="0"/>
+              </w:rPr>
+              <w:t xml:space="preserve">3.0</w:t>
+            </w:r>
+          </w:p>
+        </w:tc>
+        <w:tc>
+          <w:tcPr>
+            <w:tcMar>
+              <w:top w:w="100.0" w:type="dxa"/>
+              <w:left w:w="100.0" w:type="dxa"/>
+              <w:bottom w:w="100.0" w:type="dxa"/>
+              <w:right w:w="100.0" w:type="dxa"/>
+            </w:tcMar>
+          </w:tcPr>
+          <w:p>
+            <w:pPr>
+              <w:widowControl w:val="0"/>
+              <w:spacing w:line="240" w:lineRule="auto"/>
+              <w:contextualSpacing w:val="0"/>
+            </w:pPr>
+            <w:r>
+              <w:rPr>
+                <w:rFonts w:ascii="Times New Roman" w:cs="Times New Roman" w:eastAsia="Times New Roman" w:hAnsi="Times New Roman"/>
+                <w:color w:val="222222"/>
+                <w:sz w:val="24"/>
+                <w:szCs w:val="24"/>
+                <w:rtl w:val="0"/>
+              </w:rPr>
+              <w:t xml:space="preserve">10/1-10/15</w:t>
+            </w:r>
+          </w:p>
+        </w:tc>
+        <w:tc>
+          <w:tcPr>
+            <w:tcMar>
+              <w:top w:w="100.0" w:type="dxa"/>
+              <w:left w:w="100.0" w:type="dxa"/>
+              <w:bottom w:w="100.0" w:type="dxa"/>
+              <w:right w:w="100.0" w:type="dxa"/>
+            </w:tcMar>
+          </w:tcPr>
+          <w:p>
+            <w:pPr>
+              <w:widowControl w:val="0"/>
+              <w:spacing w:line="240" w:lineRule="auto"/>
+              <w:contextualSpacing w:val="0"/>
+            </w:pPr>
+            <w:r>
+              <w:rPr>
+                <w:rFonts w:ascii="Times New Roman" w:cs="Times New Roman" w:eastAsia="Times New Roman" w:hAnsi="Times New Roman"/>
+                <w:color w:val="222222"/>
+                <w:sz w:val="24"/>
+                <w:szCs w:val="24"/>
+                <w:rtl w:val="0"/>
+              </w:rPr>
+              <w:t xml:space="preserve">Added Front End Descriptions</w:t>
+            </w:r>
+          </w:p>
+        </w:tc>
+      </w:tr>
+      <w:tr>
+        <w:tc>
+          <w:tcPr>
+            <w:tcMar>
+              <w:top w:w="100.0" w:type="dxa"/>
+              <w:left w:w="100.0" w:type="dxa"/>
+              <w:bottom w:w="100.0" w:type="dxa"/>
+              <w:right w:w="100.0" w:type="dxa"/>
+            </w:tcMar>
+          </w:tcPr>
+          <w:p>
+            <w:pPr>
+              <w:widowControl w:val="0"/>
+              <w:spacing w:line="240" w:lineRule="auto"/>
+              <w:contextualSpacing w:val="0"/>
+            </w:pPr>
+            <w:r>
+              <w:rPr>
+                <w:rFonts w:ascii="Times New Roman" w:cs="Times New Roman" w:eastAsia="Times New Roman" w:hAnsi="Times New Roman"/>
+                <w:color w:val="222222"/>
+                <w:sz w:val="24"/>
+                <w:szCs w:val="24"/>
+                <w:rtl w:val="0"/>
+              </w:rPr>
+              <w:t xml:space="preserve">Mel Chi</w:t>
+            </w:r>
+          </w:p>
+        </w:tc>
+        <w:tc>
+          <w:tcPr>
+            <w:tcMar>
+              <w:top w:w="100.0" w:type="dxa"/>
+              <w:left w:w="100.0" w:type="dxa"/>
+              <w:bottom w:w="100.0" w:type="dxa"/>
+              <w:right w:w="100.0" w:type="dxa"/>
+            </w:tcMar>
+          </w:tcPr>
+          <w:p>
+            <w:pPr>
+              <w:widowControl w:val="0"/>
+              <w:spacing w:line="240" w:lineRule="auto"/>
+              <w:contextualSpacing w:val="0"/>
+            </w:pPr>
+            <w:r>
+              <w:rPr>
+                <w:rFonts w:ascii="Times New Roman" w:cs="Times New Roman" w:eastAsia="Times New Roman" w:hAnsi="Times New Roman"/>
+                <w:color w:val="222222"/>
+                <w:sz w:val="24"/>
+                <w:szCs w:val="24"/>
+                <w:rtl w:val="0"/>
+              </w:rPr>
+              <w:t xml:space="preserve">3</w:t>
+            </w:r>
+          </w:p>
+        </w:tc>
+        <w:tc>
+          <w:tcPr>
+            <w:tcMar>
+              <w:top w:w="100.0" w:type="dxa"/>
+              <w:left w:w="100.0" w:type="dxa"/>
+              <w:bottom w:w="100.0" w:type="dxa"/>
+              <w:right w:w="100.0" w:type="dxa"/>
+            </w:tcMar>
+          </w:tcPr>
+          <w:p>
+            <w:pPr>
+              <w:widowControl w:val="0"/>
+              <w:spacing w:line="240" w:lineRule="auto"/>
+              <w:contextualSpacing w:val="0"/>
+            </w:pPr>
+            <w:r>
+              <w:rPr>
+                <w:rFonts w:ascii="Times New Roman" w:cs="Times New Roman" w:eastAsia="Times New Roman" w:hAnsi="Times New Roman"/>
+                <w:color w:val="222222"/>
+                <w:sz w:val="24"/>
+                <w:szCs w:val="24"/>
+                <w:rtl w:val="0"/>
+              </w:rPr>
+              <w:t xml:space="preserve">3.0</w:t>
+            </w:r>
+          </w:p>
+        </w:tc>
+        <w:tc>
+          <w:tcPr>
+            <w:tcMar>
+              <w:top w:w="100.0" w:type="dxa"/>
+              <w:left w:w="100.0" w:type="dxa"/>
+              <w:bottom w:w="100.0" w:type="dxa"/>
+              <w:right w:w="100.0" w:type="dxa"/>
+            </w:tcMar>
+          </w:tcPr>
+          <w:p>
+            <w:pPr>
+              <w:widowControl w:val="0"/>
+              <w:spacing w:line="240" w:lineRule="auto"/>
+              <w:contextualSpacing w:val="0"/>
+            </w:pPr>
+            <w:r>
+              <w:rPr>
+                <w:rFonts w:ascii="Times New Roman" w:cs="Times New Roman" w:eastAsia="Times New Roman" w:hAnsi="Times New Roman"/>
+                <w:color w:val="222222"/>
+                <w:sz w:val="24"/>
+                <w:szCs w:val="24"/>
+                <w:rtl w:val="0"/>
+              </w:rPr>
+              <w:t xml:space="preserve">10/1-10/15</w:t>
+            </w:r>
+          </w:p>
+        </w:tc>
+        <w:tc>
+          <w:tcPr>
+            <w:tcMar>
+              <w:top w:w="100.0" w:type="dxa"/>
+              <w:left w:w="100.0" w:type="dxa"/>
+              <w:bottom w:w="100.0" w:type="dxa"/>
+              <w:right w:w="100.0" w:type="dxa"/>
+            </w:tcMar>
+          </w:tcPr>
+          <w:p>
+            <w:pPr>
+              <w:widowControl w:val="0"/>
+              <w:spacing w:line="240" w:lineRule="auto"/>
+              <w:contextualSpacing w:val="0"/>
+            </w:pPr>
+            <w:r>
+              <w:rPr>
+                <w:rFonts w:ascii="Times New Roman" w:cs="Times New Roman" w:eastAsia="Times New Roman" w:hAnsi="Times New Roman"/>
+                <w:color w:val="222222"/>
+                <w:sz w:val="24"/>
+                <w:szCs w:val="24"/>
+                <w:rtl w:val="0"/>
+              </w:rPr>
+              <w:t xml:space="preserve">Modified what Anthony and Mitch had into the documentation for flowing</w:t>
             </w:r>
           </w:p>
         </w:tc>
@@ -1939,6 +2350,506 @@
     <w:p>
       <w:pPr>
         <w:numPr>
+          <w:ilvl w:val="1"/>
+          <w:numId w:val="3"/>
+        </w:numPr>
+        <w:ind w:left="1440" w:hanging="360"/>
+        <w:contextualSpacing w:val="1"/>
+        <w:rPr>
+          <w:rFonts w:ascii="Times New Roman" w:cs="Times New Roman" w:eastAsia="Times New Roman" w:hAnsi="Times New Roman"/>
+          <w:sz w:val="24"/>
+          <w:szCs w:val="24"/>
+          <w:u w:val="none"/>
+        </w:rPr>
+      </w:pPr>
+      <w:r>
+        <w:rPr>
+          <w:rFonts w:ascii="Times New Roman" w:cs="Times New Roman" w:eastAsia="Times New Roman" w:hAnsi="Times New Roman"/>
+          <w:sz w:val="24"/>
+          <w:szCs w:val="24"/>
+          <w:rtl w:val="0"/>
+        </w:rPr>
+        <w:t xml:space="preserve">Admin</w:t>
+      </w:r>
+    </w:p>
+    <w:p>
+      <w:pPr>
+        <w:numPr>
+          <w:ilvl w:val="2"/>
+          <w:numId w:val="3"/>
+        </w:numPr>
+        <w:ind w:left="2160" w:hanging="360"/>
+        <w:contextualSpacing w:val="1"/>
+        <w:rPr>
+          <w:rFonts w:ascii="Times New Roman" w:cs="Times New Roman" w:eastAsia="Times New Roman" w:hAnsi="Times New Roman"/>
+          <w:sz w:val="24"/>
+          <w:szCs w:val="24"/>
+          <w:u w:val="none"/>
+        </w:rPr>
+      </w:pPr>
+      <w:r>
+        <w:rPr>
+          <w:rFonts w:ascii="Times New Roman" w:cs="Times New Roman" w:eastAsia="Times New Roman" w:hAnsi="Times New Roman"/>
+          <w:sz w:val="24"/>
+          <w:szCs w:val="24"/>
+          <w:rtl w:val="0"/>
+        </w:rPr>
+        <w:t xml:space="preserve">Add Restaurant User (AddRestaurantUser.java)</w:t>
+      </w:r>
+    </w:p>
+    <w:p>
+      <w:pPr>
+        <w:numPr>
+          <w:ilvl w:val="2"/>
+          <w:numId w:val="3"/>
+        </w:numPr>
+        <w:ind w:left="2160" w:hanging="360"/>
+        <w:contextualSpacing w:val="1"/>
+        <w:rPr>
+          <w:rFonts w:ascii="Times New Roman" w:cs="Times New Roman" w:eastAsia="Times New Roman" w:hAnsi="Times New Roman"/>
+          <w:sz w:val="24"/>
+          <w:szCs w:val="24"/>
+          <w:u w:val="none"/>
+        </w:rPr>
+      </w:pPr>
+      <w:r>
+        <w:rPr>
+          <w:rFonts w:ascii="Times New Roman" w:cs="Times New Roman" w:eastAsia="Times New Roman" w:hAnsi="Times New Roman"/>
+          <w:sz w:val="24"/>
+          <w:szCs w:val="24"/>
+          <w:rtl w:val="0"/>
+        </w:rPr>
+        <w:t xml:space="preserve">Add Menu (AddMenu.java)</w:t>
+      </w:r>
+    </w:p>
+    <w:p>
+      <w:pPr>
+        <w:numPr>
+          <w:ilvl w:val="2"/>
+          <w:numId w:val="3"/>
+        </w:numPr>
+        <w:ind w:left="2160" w:hanging="360"/>
+        <w:contextualSpacing w:val="1"/>
+        <w:rPr>
+          <w:rFonts w:ascii="Times New Roman" w:cs="Times New Roman" w:eastAsia="Times New Roman" w:hAnsi="Times New Roman"/>
+          <w:sz w:val="24"/>
+          <w:szCs w:val="24"/>
+          <w:u w:val="none"/>
+        </w:rPr>
+      </w:pPr>
+      <w:r>
+        <w:rPr>
+          <w:rFonts w:ascii="Times New Roman" w:cs="Times New Roman" w:eastAsia="Times New Roman" w:hAnsi="Times New Roman"/>
+          <w:sz w:val="24"/>
+          <w:szCs w:val="24"/>
+          <w:rtl w:val="0"/>
+        </w:rPr>
+        <w:t xml:space="preserve">Add Menu Item (AddMenuItem.java)</w:t>
+      </w:r>
+    </w:p>
+    <w:p>
+      <w:pPr>
+        <w:numPr>
+          <w:ilvl w:val="2"/>
+          <w:numId w:val="3"/>
+        </w:numPr>
+        <w:ind w:left="2160" w:hanging="360"/>
+        <w:contextualSpacing w:val="1"/>
+        <w:rPr>
+          <w:rFonts w:ascii="Times New Roman" w:cs="Times New Roman" w:eastAsia="Times New Roman" w:hAnsi="Times New Roman"/>
+          <w:sz w:val="24"/>
+          <w:szCs w:val="24"/>
+          <w:u w:val="none"/>
+        </w:rPr>
+      </w:pPr>
+      <w:r>
+        <w:rPr>
+          <w:rFonts w:ascii="Times New Roman" w:cs="Times New Roman" w:eastAsia="Times New Roman" w:hAnsi="Times New Roman"/>
+          <w:sz w:val="24"/>
+          <w:szCs w:val="24"/>
+          <w:rtl w:val="0"/>
+        </w:rPr>
+        <w:t xml:space="preserve">Change Menu (ChangeMenu.java)</w:t>
+      </w:r>
+    </w:p>
+    <w:p>
+      <w:pPr>
+        <w:numPr>
+          <w:ilvl w:val="2"/>
+          <w:numId w:val="3"/>
+        </w:numPr>
+        <w:ind w:left="2160" w:hanging="360"/>
+        <w:contextualSpacing w:val="1"/>
+        <w:rPr>
+          <w:rFonts w:ascii="Times New Roman" w:cs="Times New Roman" w:eastAsia="Times New Roman" w:hAnsi="Times New Roman"/>
+          <w:sz w:val="24"/>
+          <w:szCs w:val="24"/>
+          <w:u w:val="none"/>
+        </w:rPr>
+      </w:pPr>
+      <w:r>
+        <w:rPr>
+          <w:rFonts w:ascii="Times New Roman" w:cs="Times New Roman" w:eastAsia="Times New Roman" w:hAnsi="Times New Roman"/>
+          <w:sz w:val="24"/>
+          <w:szCs w:val="24"/>
+          <w:rtl w:val="0"/>
+        </w:rPr>
+        <w:t xml:space="preserve">Change Menu Item (ChangeMenuItem.java)</w:t>
+      </w:r>
+    </w:p>
+    <w:p>
+      <w:pPr>
+        <w:numPr>
+          <w:ilvl w:val="2"/>
+          <w:numId w:val="3"/>
+        </w:numPr>
+        <w:ind w:left="2160" w:hanging="360"/>
+        <w:contextualSpacing w:val="1"/>
+        <w:rPr>
+          <w:rFonts w:ascii="Times New Roman" w:cs="Times New Roman" w:eastAsia="Times New Roman" w:hAnsi="Times New Roman"/>
+          <w:sz w:val="24"/>
+          <w:szCs w:val="24"/>
+          <w:u w:val="none"/>
+        </w:rPr>
+      </w:pPr>
+      <w:r>
+        <w:rPr>
+          <w:rFonts w:ascii="Times New Roman" w:cs="Times New Roman" w:eastAsia="Times New Roman" w:hAnsi="Times New Roman"/>
+          <w:sz w:val="24"/>
+          <w:szCs w:val="24"/>
+          <w:rtl w:val="0"/>
+        </w:rPr>
+        <w:t xml:space="preserve">Change RestaurantUser (ChangeRestaurantUser.java)</w:t>
+      </w:r>
+    </w:p>
+    <w:p>
+      <w:pPr>
+        <w:numPr>
+          <w:ilvl w:val="2"/>
+          <w:numId w:val="3"/>
+        </w:numPr>
+        <w:ind w:left="2160" w:hanging="360"/>
+        <w:contextualSpacing w:val="1"/>
+        <w:rPr>
+          <w:rFonts w:ascii="Times New Roman" w:cs="Times New Roman" w:eastAsia="Times New Roman" w:hAnsi="Times New Roman"/>
+          <w:sz w:val="24"/>
+          <w:szCs w:val="24"/>
+          <w:u w:val="none"/>
+        </w:rPr>
+      </w:pPr>
+      <w:r>
+        <w:rPr>
+          <w:rFonts w:ascii="Times New Roman" w:cs="Times New Roman" w:eastAsia="Times New Roman" w:hAnsi="Times New Roman"/>
+          <w:sz w:val="24"/>
+          <w:szCs w:val="24"/>
+          <w:rtl w:val="0"/>
+        </w:rPr>
+        <w:t xml:space="preserve">Delete Menu (DeleteMenu.java)</w:t>
+      </w:r>
+    </w:p>
+    <w:p>
+      <w:pPr>
+        <w:numPr>
+          <w:ilvl w:val="2"/>
+          <w:numId w:val="3"/>
+        </w:numPr>
+        <w:ind w:left="2160" w:hanging="360"/>
+        <w:contextualSpacing w:val="1"/>
+        <w:rPr>
+          <w:rFonts w:ascii="Times New Roman" w:cs="Times New Roman" w:eastAsia="Times New Roman" w:hAnsi="Times New Roman"/>
+          <w:sz w:val="24"/>
+          <w:szCs w:val="24"/>
+          <w:u w:val="none"/>
+        </w:rPr>
+      </w:pPr>
+      <w:r>
+        <w:rPr>
+          <w:rFonts w:ascii="Times New Roman" w:cs="Times New Roman" w:eastAsia="Times New Roman" w:hAnsi="Times New Roman"/>
+          <w:sz w:val="24"/>
+          <w:szCs w:val="24"/>
+          <w:rtl w:val="0"/>
+        </w:rPr>
+        <w:t xml:space="preserve">Delete Menu Item (DeleteMenuItem.java)</w:t>
+      </w:r>
+    </w:p>
+    <w:p>
+      <w:pPr>
+        <w:numPr>
+          <w:ilvl w:val="2"/>
+          <w:numId w:val="3"/>
+        </w:numPr>
+        <w:ind w:left="2160" w:hanging="360"/>
+        <w:contextualSpacing w:val="1"/>
+        <w:rPr>
+          <w:rFonts w:ascii="Times New Roman" w:cs="Times New Roman" w:eastAsia="Times New Roman" w:hAnsi="Times New Roman"/>
+          <w:sz w:val="24"/>
+          <w:szCs w:val="24"/>
+          <w:u w:val="none"/>
+        </w:rPr>
+      </w:pPr>
+      <w:r>
+        <w:rPr>
+          <w:rFonts w:ascii="Times New Roman" w:cs="Times New Roman" w:eastAsia="Times New Roman" w:hAnsi="Times New Roman"/>
+          <w:sz w:val="24"/>
+          <w:szCs w:val="24"/>
+          <w:rtl w:val="0"/>
+        </w:rPr>
+        <w:t xml:space="preserve">Delete Restaurant User (DeleteResturantUser.java)</w:t>
+      </w:r>
+    </w:p>
+    <w:p>
+      <w:pPr>
+        <w:numPr>
+          <w:ilvl w:val="2"/>
+          <w:numId w:val="3"/>
+        </w:numPr>
+        <w:ind w:left="2160" w:hanging="360"/>
+        <w:contextualSpacing w:val="1"/>
+        <w:rPr>
+          <w:rFonts w:ascii="Times New Roman" w:cs="Times New Roman" w:eastAsia="Times New Roman" w:hAnsi="Times New Roman"/>
+          <w:sz w:val="24"/>
+          <w:szCs w:val="24"/>
+          <w:u w:val="none"/>
+        </w:rPr>
+      </w:pPr>
+      <w:r>
+        <w:rPr>
+          <w:rFonts w:ascii="Times New Roman" w:cs="Times New Roman" w:eastAsia="Times New Roman" w:hAnsi="Times New Roman"/>
+          <w:sz w:val="24"/>
+          <w:szCs w:val="24"/>
+          <w:rtl w:val="0"/>
+        </w:rPr>
+        <w:t xml:space="preserve">Detail Status Changed (DetailStatusChange.java)</w:t>
+      </w:r>
+    </w:p>
+    <w:p>
+      <w:pPr>
+        <w:numPr>
+          <w:ilvl w:val="3"/>
+          <w:numId w:val="3"/>
+        </w:numPr>
+        <w:ind w:left="2880" w:hanging="360"/>
+        <w:contextualSpacing w:val="1"/>
+        <w:rPr>
+          <w:rFonts w:ascii="Times New Roman" w:cs="Times New Roman" w:eastAsia="Times New Roman" w:hAnsi="Times New Roman"/>
+          <w:sz w:val="24"/>
+          <w:szCs w:val="24"/>
+          <w:u w:val="none"/>
+        </w:rPr>
+      </w:pPr>
+      <w:r>
+        <w:rPr>
+          <w:rFonts w:ascii="Times New Roman" w:cs="Times New Roman" w:eastAsia="Times New Roman" w:hAnsi="Times New Roman"/>
+          <w:sz w:val="24"/>
+          <w:szCs w:val="24"/>
+          <w:rtl w:val="0"/>
+        </w:rPr>
+        <w:t xml:space="preserve">Changes user information</w:t>
+      </w:r>
+    </w:p>
+    <w:p>
+      <w:pPr>
+        <w:numPr>
+          <w:ilvl w:val="2"/>
+          <w:numId w:val="3"/>
+        </w:numPr>
+        <w:ind w:left="2160" w:hanging="360"/>
+        <w:contextualSpacing w:val="1"/>
+        <w:rPr>
+          <w:rFonts w:ascii="Times New Roman" w:cs="Times New Roman" w:eastAsia="Times New Roman" w:hAnsi="Times New Roman"/>
+          <w:sz w:val="24"/>
+          <w:szCs w:val="24"/>
+          <w:u w:val="none"/>
+        </w:rPr>
+      </w:pPr>
+      <w:r>
+        <w:rPr>
+          <w:rFonts w:ascii="Times New Roman" w:cs="Times New Roman" w:eastAsia="Times New Roman" w:hAnsi="Times New Roman"/>
+          <w:sz w:val="24"/>
+          <w:szCs w:val="24"/>
+          <w:rtl w:val="0"/>
+        </w:rPr>
+        <w:t xml:space="preserve">Get Restaurant User (GetRestaurantUser.java)</w:t>
+      </w:r>
+    </w:p>
+    <w:p>
+      <w:pPr>
+        <w:numPr>
+          <w:ilvl w:val="3"/>
+          <w:numId w:val="3"/>
+        </w:numPr>
+        <w:ind w:left="2880" w:hanging="360"/>
+        <w:contextualSpacing w:val="1"/>
+        <w:rPr>
+          <w:rFonts w:ascii="Times New Roman" w:cs="Times New Roman" w:eastAsia="Times New Roman" w:hAnsi="Times New Roman"/>
+          <w:sz w:val="24"/>
+          <w:szCs w:val="24"/>
+          <w:u w:val="none"/>
+        </w:rPr>
+      </w:pPr>
+      <w:r>
+        <w:rPr>
+          <w:rFonts w:ascii="Times New Roman" w:cs="Times New Roman" w:eastAsia="Times New Roman" w:hAnsi="Times New Roman"/>
+          <w:sz w:val="24"/>
+          <w:szCs w:val="24"/>
+          <w:rtl w:val="0"/>
+        </w:rPr>
+        <w:t xml:space="preserve">Gets the users that have been to the restaurant</w:t>
+      </w:r>
+    </w:p>
+    <w:p>
+      <w:pPr>
+        <w:numPr>
+          <w:ilvl w:val="2"/>
+          <w:numId w:val="3"/>
+        </w:numPr>
+        <w:ind w:left="2160" w:hanging="360"/>
+        <w:contextualSpacing w:val="1"/>
+        <w:rPr>
+          <w:rFonts w:ascii="Times New Roman" w:cs="Times New Roman" w:eastAsia="Times New Roman" w:hAnsi="Times New Roman"/>
+          <w:sz w:val="24"/>
+          <w:szCs w:val="24"/>
+          <w:u w:val="none"/>
+        </w:rPr>
+      </w:pPr>
+      <w:r>
+        <w:rPr>
+          <w:rFonts w:ascii="Times New Roman" w:cs="Times New Roman" w:eastAsia="Times New Roman" w:hAnsi="Times New Roman"/>
+          <w:sz w:val="24"/>
+          <w:szCs w:val="24"/>
+          <w:rtl w:val="0"/>
+        </w:rPr>
+        <w:t xml:space="preserve">ListMenus (ListMenus.java)</w:t>
+      </w:r>
+    </w:p>
+    <w:p>
+      <w:pPr>
+        <w:numPr>
+          <w:ilvl w:val="1"/>
+          <w:numId w:val="3"/>
+        </w:numPr>
+        <w:ind w:left="1440" w:hanging="360"/>
+        <w:contextualSpacing w:val="1"/>
+        <w:rPr>
+          <w:rFonts w:ascii="Times New Roman" w:cs="Times New Roman" w:eastAsia="Times New Roman" w:hAnsi="Times New Roman"/>
+          <w:sz w:val="24"/>
+          <w:szCs w:val="24"/>
+          <w:u w:val="none"/>
+        </w:rPr>
+      </w:pPr>
+      <w:r>
+        <w:rPr>
+          <w:rFonts w:ascii="Times New Roman" w:cs="Times New Roman" w:eastAsia="Times New Roman" w:hAnsi="Times New Roman"/>
+          <w:sz w:val="24"/>
+          <w:szCs w:val="24"/>
+          <w:rtl w:val="0"/>
+        </w:rPr>
+        <w:t xml:space="preserve">Front of House</w:t>
+      </w:r>
+    </w:p>
+    <w:p>
+      <w:pPr>
+        <w:numPr>
+          <w:ilvl w:val="2"/>
+          <w:numId w:val="3"/>
+        </w:numPr>
+        <w:ind w:left="2160" w:hanging="360"/>
+        <w:contextualSpacing w:val="1"/>
+        <w:rPr>
+          <w:rFonts w:ascii="Times New Roman" w:cs="Times New Roman" w:eastAsia="Times New Roman" w:hAnsi="Times New Roman"/>
+          <w:sz w:val="24"/>
+          <w:szCs w:val="24"/>
+          <w:u w:val="none"/>
+        </w:rPr>
+      </w:pPr>
+      <w:r>
+        <w:rPr>
+          <w:rFonts w:ascii="Times New Roman" w:cs="Times New Roman" w:eastAsia="Times New Roman" w:hAnsi="Times New Roman"/>
+          <w:sz w:val="24"/>
+          <w:szCs w:val="24"/>
+          <w:rtl w:val="0"/>
+        </w:rPr>
+        <w:t xml:space="preserve">Place Order (Place Order.java)</w:t>
+      </w:r>
+    </w:p>
+    <w:p>
+      <w:pPr>
+        <w:numPr>
+          <w:ilvl w:val="3"/>
+          <w:numId w:val="3"/>
+        </w:numPr>
+        <w:ind w:left="2880" w:hanging="360"/>
+        <w:contextualSpacing w:val="1"/>
+        <w:rPr>
+          <w:rFonts w:ascii="Times New Roman" w:cs="Times New Roman" w:eastAsia="Times New Roman" w:hAnsi="Times New Roman"/>
+          <w:sz w:val="24"/>
+          <w:szCs w:val="24"/>
+          <w:u w:val="none"/>
+        </w:rPr>
+      </w:pPr>
+      <w:r>
+        <w:rPr>
+          <w:rFonts w:ascii="Times New Roman" w:cs="Times New Roman" w:eastAsia="Times New Roman" w:hAnsi="Times New Roman"/>
+          <w:sz w:val="24"/>
+          <w:szCs w:val="24"/>
+          <w:rtl w:val="0"/>
+        </w:rPr>
+        <w:t xml:space="preserve">Places Order</w:t>
+      </w:r>
+    </w:p>
+    <w:p>
+      <w:pPr>
+        <w:numPr>
+          <w:ilvl w:val="1"/>
+          <w:numId w:val="3"/>
+        </w:numPr>
+        <w:ind w:left="1440" w:hanging="360"/>
+        <w:contextualSpacing w:val="1"/>
+        <w:rPr>
+          <w:rFonts w:ascii="Times New Roman" w:cs="Times New Roman" w:eastAsia="Times New Roman" w:hAnsi="Times New Roman"/>
+          <w:sz w:val="24"/>
+          <w:szCs w:val="24"/>
+          <w:u w:val="none"/>
+        </w:rPr>
+      </w:pPr>
+      <w:r>
+        <w:rPr>
+          <w:rFonts w:ascii="Times New Roman" w:cs="Times New Roman" w:eastAsia="Times New Roman" w:hAnsi="Times New Roman"/>
+          <w:sz w:val="24"/>
+          <w:szCs w:val="24"/>
+          <w:rtl w:val="0"/>
+        </w:rPr>
+        <w:t xml:space="preserve">Customer Interface</w:t>
+      </w:r>
+    </w:p>
+    <w:p>
+      <w:pPr>
+        <w:numPr>
+          <w:ilvl w:val="2"/>
+          <w:numId w:val="3"/>
+        </w:numPr>
+        <w:ind w:left="2160" w:hanging="360"/>
+        <w:contextualSpacing w:val="1"/>
+        <w:rPr>
+          <w:rFonts w:ascii="Times New Roman" w:cs="Times New Roman" w:eastAsia="Times New Roman" w:hAnsi="Times New Roman"/>
+          <w:sz w:val="24"/>
+          <w:szCs w:val="24"/>
+          <w:u w:val="none"/>
+        </w:rPr>
+      </w:pPr>
+      <w:r>
+        <w:rPr>
+          <w:rFonts w:ascii="Times New Roman" w:cs="Times New Roman" w:eastAsia="Times New Roman" w:hAnsi="Times New Roman"/>
+          <w:sz w:val="24"/>
+          <w:szCs w:val="24"/>
+          <w:rtl w:val="0"/>
+        </w:rPr>
+        <w:t xml:space="preserve">Place Order (Place Order.java)</w:t>
+      </w:r>
+    </w:p>
+    <w:p>
+      <w:pPr>
+        <w:numPr>
           <w:ilvl w:val="0"/>
           <w:numId w:val="3"/>
         </w:numPr>
@@ -2188,16 +3099,17 @@
           <w:rFonts w:ascii="Times New Roman" w:cs="Times New Roman" w:eastAsia="Times New Roman" w:hAnsi="Times New Roman"/>
           <w:sz w:val="24"/>
           <w:szCs w:val="24"/>
-        </w:rPr>
-      </w:pPr>
-      <w:r>
-        <w:rPr>
-          <w:rFonts w:ascii="Times New Roman" w:cs="Times New Roman" w:eastAsia="Times New Roman" w:hAnsi="Times New Roman"/>
-          <w:sz w:val="24"/>
-          <w:szCs w:val="24"/>
-          <w:rtl w:val="0"/>
-        </w:rPr>
-        <w:t xml:space="preserve">Home Page (with Lorum Ipsum)</w:t>
+          <w:u w:val="none"/>
+        </w:rPr>
+      </w:pPr>
+      <w:r>
+        <w:rPr>
+          <w:rFonts w:ascii="Times New Roman" w:cs="Times New Roman" w:eastAsia="Times New Roman" w:hAnsi="Times New Roman"/>
+          <w:sz w:val="24"/>
+          <w:szCs w:val="24"/>
+          <w:rtl w:val="0"/>
+        </w:rPr>
+        <w:t xml:space="preserve">Admin Home Page</w:t>
       </w:r>
     </w:p>
     <w:p>
@@ -2212,71 +3124,167 @@
           <w:rFonts w:ascii="Times New Roman" w:cs="Times New Roman" w:eastAsia="Times New Roman" w:hAnsi="Times New Roman"/>
           <w:sz w:val="24"/>
           <w:szCs w:val="24"/>
-        </w:rPr>
-      </w:pPr>
-      <w:r>
-        <w:rPr>
-          <w:rFonts w:ascii="Times New Roman" w:cs="Times New Roman" w:eastAsia="Times New Roman" w:hAnsi="Times New Roman"/>
-          <w:sz w:val="24"/>
-          <w:szCs w:val="24"/>
-          <w:rtl w:val="0"/>
-        </w:rPr>
-        <w:t xml:space="preserve">Basic functionality for each user</w:t>
-      </w:r>
-    </w:p>
-    <w:p>
-      <w:pPr>
-        <w:contextualSpacing w:val="0"/>
-      </w:pPr>
-      <w:r>
-        <w:rPr>
-          <w:rtl w:val="0"/>
-        </w:rPr>
-      </w:r>
-    </w:p>
-    <w:p>
-      <w:pPr>
-        <w:contextualSpacing w:val="0"/>
-      </w:pPr>
-      <w:r>
-        <w:rPr>
-          <w:rFonts w:ascii="Times New Roman" w:cs="Times New Roman" w:eastAsia="Times New Roman" w:hAnsi="Times New Roman"/>
-          <w:sz w:val="24"/>
-          <w:szCs w:val="24"/>
-          <w:rtl w:val="0"/>
-        </w:rPr>
-        <w:t xml:space="preserve">Front-End</w:t>
-      </w:r>
-    </w:p>
-    <w:p>
-      <w:pPr>
-        <w:contextualSpacing w:val="0"/>
-      </w:pPr>
-      <w:r>
-        <w:rPr>
-          <w:rFonts w:ascii="Times New Roman" w:cs="Times New Roman" w:eastAsia="Times New Roman" w:hAnsi="Times New Roman"/>
-          <w:sz w:val="24"/>
-          <w:szCs w:val="24"/>
-          <w:rtl w:val="0"/>
-        </w:rPr>
-        <w:tab/>
-        <w:t xml:space="preserve">Login Page</w:t>
-      </w:r>
-    </w:p>
-    <w:p>
-      <w:pPr>
-        <w:contextualSpacing w:val="0"/>
-      </w:pPr>
-      <w:r>
-        <w:rPr>
-          <w:rFonts w:ascii="Times New Roman" w:cs="Times New Roman" w:eastAsia="Times New Roman" w:hAnsi="Times New Roman"/>
-          <w:sz w:val="24"/>
-          <w:szCs w:val="24"/>
-          <w:rtl w:val="0"/>
-        </w:rPr>
-        <w:tab/>
-        <w:tab/>
-        <w:t xml:space="preserve">Implement framework 7’s javascript and css to create a login page</w:t>
+          <w:u w:val="none"/>
+        </w:rPr>
+      </w:pPr>
+      <w:r>
+        <w:rPr>
+          <w:rFonts w:ascii="Times New Roman" w:cs="Times New Roman" w:eastAsia="Times New Roman" w:hAnsi="Times New Roman"/>
+          <w:sz w:val="24"/>
+          <w:szCs w:val="24"/>
+          <w:rtl w:val="0"/>
+        </w:rPr>
+        <w:t xml:space="preserve">Allowed to add, edit, and delete users for that restaurant account</w:t>
+      </w:r>
+    </w:p>
+    <w:p>
+      <w:pPr>
+        <w:numPr>
+          <w:ilvl w:val="2"/>
+          <w:numId w:val="3"/>
+        </w:numPr>
+        <w:ind w:left="2160" w:hanging="360"/>
+        <w:contextualSpacing w:val="1"/>
+        <w:rPr>
+          <w:rFonts w:ascii="Times New Roman" w:cs="Times New Roman" w:eastAsia="Times New Roman" w:hAnsi="Times New Roman"/>
+          <w:sz w:val="24"/>
+          <w:szCs w:val="24"/>
+          <w:u w:val="none"/>
+        </w:rPr>
+      </w:pPr>
+      <w:r>
+        <w:rPr>
+          <w:rFonts w:ascii="Times New Roman" w:cs="Times New Roman" w:eastAsia="Times New Roman" w:hAnsi="Times New Roman"/>
+          <w:sz w:val="24"/>
+          <w:szCs w:val="24"/>
+          <w:rtl w:val="0"/>
+        </w:rPr>
+        <w:t xml:space="preserve">Allowed to add, edit, and delete menu items for that restaurant</w:t>
+      </w:r>
+    </w:p>
+    <w:p>
+      <w:pPr>
+        <w:numPr>
+          <w:ilvl w:val="1"/>
+          <w:numId w:val="3"/>
+        </w:numPr>
+        <w:ind w:left="1440" w:hanging="360"/>
+        <w:contextualSpacing w:val="1"/>
+        <w:rPr>
+          <w:rFonts w:ascii="Times New Roman" w:cs="Times New Roman" w:eastAsia="Times New Roman" w:hAnsi="Times New Roman"/>
+          <w:sz w:val="24"/>
+          <w:szCs w:val="24"/>
+          <w:u w:val="none"/>
+        </w:rPr>
+      </w:pPr>
+      <w:r>
+        <w:rPr>
+          <w:rFonts w:ascii="Times New Roman" w:cs="Times New Roman" w:eastAsia="Times New Roman" w:hAnsi="Times New Roman"/>
+          <w:sz w:val="24"/>
+          <w:szCs w:val="24"/>
+          <w:rtl w:val="0"/>
+        </w:rPr>
+        <w:t xml:space="preserve">Wait Staff Home Page</w:t>
+      </w:r>
+    </w:p>
+    <w:p>
+      <w:pPr>
+        <w:numPr>
+          <w:ilvl w:val="2"/>
+          <w:numId w:val="3"/>
+        </w:numPr>
+        <w:ind w:left="2160" w:hanging="360"/>
+        <w:contextualSpacing w:val="1"/>
+        <w:rPr>
+          <w:rFonts w:ascii="Times New Roman" w:cs="Times New Roman" w:eastAsia="Times New Roman" w:hAnsi="Times New Roman"/>
+          <w:sz w:val="24"/>
+          <w:szCs w:val="24"/>
+          <w:u w:val="none"/>
+        </w:rPr>
+      </w:pPr>
+      <w:r>
+        <w:rPr>
+          <w:rFonts w:ascii="Times New Roman" w:cs="Times New Roman" w:eastAsia="Times New Roman" w:hAnsi="Times New Roman"/>
+          <w:sz w:val="24"/>
+          <w:szCs w:val="24"/>
+          <w:rtl w:val="0"/>
+        </w:rPr>
+        <w:t xml:space="preserve">Allows the user to view a dynamically created menu where the items  are in an organized way, also allowing them to place an order with each item being able to specify quantity and special instructions.</w:t>
+      </w:r>
+    </w:p>
+    <w:p>
+      <w:pPr>
+        <w:numPr>
+          <w:ilvl w:val="2"/>
+          <w:numId w:val="3"/>
+        </w:numPr>
+        <w:ind w:left="2160" w:hanging="360"/>
+        <w:contextualSpacing w:val="1"/>
+        <w:rPr>
+          <w:rFonts w:ascii="Times New Roman" w:cs="Times New Roman" w:eastAsia="Times New Roman" w:hAnsi="Times New Roman"/>
+          <w:sz w:val="24"/>
+          <w:szCs w:val="24"/>
+          <w:u w:val="none"/>
+        </w:rPr>
+      </w:pPr>
+      <w:r>
+        <w:rPr>
+          <w:rFonts w:ascii="Times New Roman" w:cs="Times New Roman" w:eastAsia="Times New Roman" w:hAnsi="Times New Roman"/>
+          <w:sz w:val="24"/>
+          <w:szCs w:val="24"/>
+          <w:rtl w:val="0"/>
+        </w:rPr>
+        <w:t xml:space="preserve">Also contains a page for viewing the current order being placed.</w:t>
+      </w:r>
+    </w:p>
+    <w:p>
+      <w:pPr>
+        <w:numPr>
+          <w:ilvl w:val="1"/>
+          <w:numId w:val="3"/>
+        </w:numPr>
+        <w:ind w:left="1440" w:hanging="360"/>
+        <w:contextualSpacing w:val="1"/>
+        <w:rPr>
+          <w:rFonts w:ascii="Times New Roman" w:cs="Times New Roman" w:eastAsia="Times New Roman" w:hAnsi="Times New Roman"/>
+          <w:sz w:val="24"/>
+          <w:szCs w:val="24"/>
+          <w:u w:val="none"/>
+        </w:rPr>
+      </w:pPr>
+      <w:r>
+        <w:rPr>
+          <w:rFonts w:ascii="Times New Roman" w:cs="Times New Roman" w:eastAsia="Times New Roman" w:hAnsi="Times New Roman"/>
+          <w:sz w:val="24"/>
+          <w:szCs w:val="24"/>
+          <w:rtl w:val="0"/>
+        </w:rPr>
+        <w:t xml:space="preserve">Customer Home Page</w:t>
+      </w:r>
+    </w:p>
+    <w:p>
+      <w:pPr>
+        <w:numPr>
+          <w:ilvl w:val="2"/>
+          <w:numId w:val="3"/>
+        </w:numPr>
+        <w:ind w:left="2160" w:hanging="360"/>
+        <w:contextualSpacing w:val="1"/>
+        <w:rPr>
+          <w:rFonts w:ascii="Times New Roman" w:cs="Times New Roman" w:eastAsia="Times New Roman" w:hAnsi="Times New Roman"/>
+          <w:sz w:val="24"/>
+          <w:szCs w:val="24"/>
+          <w:u w:val="none"/>
+        </w:rPr>
+      </w:pPr>
+      <w:r>
+        <w:rPr>
+          <w:rFonts w:ascii="Times New Roman" w:cs="Times New Roman" w:eastAsia="Times New Roman" w:hAnsi="Times New Roman"/>
+          <w:sz w:val="24"/>
+          <w:szCs w:val="24"/>
+          <w:rtl w:val="0"/>
+        </w:rPr>
+        <w:t xml:space="preserve">So far it is the same thing as the Wait staff home page. Same functionality, but it is a different page all together.</w:t>
       </w:r>
     </w:p>
     <w:p>

</xml_diff>

<commit_message>
added everything ready to submit. moved 10/15 into zip and added new code for 10/29
</commit_message>
<xml_diff>
--- a/Documentation/Analysis Design Implementation/Development.docx
+++ b/Documentation/Analysis Design Implementation/Development.docx
@@ -1570,6 +1570,434 @@
           </w:p>
         </w:tc>
       </w:tr>
+      <w:tr>
+        <w:tc>
+          <w:tcPr>
+            <w:tcMar>
+              <w:top w:w="100.0" w:type="dxa"/>
+              <w:left w:w="100.0" w:type="dxa"/>
+              <w:bottom w:w="100.0" w:type="dxa"/>
+              <w:right w:w="100.0" w:type="dxa"/>
+            </w:tcMar>
+          </w:tcPr>
+          <w:p>
+            <w:pPr>
+              <w:widowControl w:val="0"/>
+              <w:spacing w:line="240" w:lineRule="auto"/>
+              <w:contextualSpacing w:val="0"/>
+            </w:pPr>
+            <w:r>
+              <w:rPr>
+                <w:rFonts w:ascii="Times New Roman" w:cs="Times New Roman" w:eastAsia="Times New Roman" w:hAnsi="Times New Roman"/>
+                <w:color w:val="222222"/>
+                <w:sz w:val="24"/>
+                <w:szCs w:val="24"/>
+                <w:rtl w:val="0"/>
+              </w:rPr>
+              <w:t xml:space="preserve">Anthony Quigley</w:t>
+            </w:r>
+          </w:p>
+        </w:tc>
+        <w:tc>
+          <w:tcPr>
+            <w:tcMar>
+              <w:top w:w="100.0" w:type="dxa"/>
+              <w:left w:w="100.0" w:type="dxa"/>
+              <w:bottom w:w="100.0" w:type="dxa"/>
+              <w:right w:w="100.0" w:type="dxa"/>
+            </w:tcMar>
+          </w:tcPr>
+          <w:p>
+            <w:pPr>
+              <w:widowControl w:val="0"/>
+              <w:spacing w:line="240" w:lineRule="auto"/>
+              <w:contextualSpacing w:val="0"/>
+            </w:pPr>
+            <w:r>
+              <w:rPr>
+                <w:rFonts w:ascii="Times New Roman" w:cs="Times New Roman" w:eastAsia="Times New Roman" w:hAnsi="Times New Roman"/>
+                <w:color w:val="222222"/>
+                <w:sz w:val="24"/>
+                <w:szCs w:val="24"/>
+                <w:rtl w:val="0"/>
+              </w:rPr>
+              <w:t xml:space="preserve">4</w:t>
+            </w:r>
+          </w:p>
+        </w:tc>
+        <w:tc>
+          <w:tcPr>
+            <w:tcMar>
+              <w:top w:w="100.0" w:type="dxa"/>
+              <w:left w:w="100.0" w:type="dxa"/>
+              <w:bottom w:w="100.0" w:type="dxa"/>
+              <w:right w:w="100.0" w:type="dxa"/>
+            </w:tcMar>
+          </w:tcPr>
+          <w:p>
+            <w:pPr>
+              <w:widowControl w:val="0"/>
+              <w:spacing w:line="240" w:lineRule="auto"/>
+              <w:contextualSpacing w:val="0"/>
+            </w:pPr>
+            <w:r>
+              <w:rPr>
+                <w:rFonts w:ascii="Times New Roman" w:cs="Times New Roman" w:eastAsia="Times New Roman" w:hAnsi="Times New Roman"/>
+                <w:color w:val="222222"/>
+                <w:sz w:val="24"/>
+                <w:szCs w:val="24"/>
+                <w:rtl w:val="0"/>
+              </w:rPr>
+              <w:t xml:space="preserve">4.0</w:t>
+            </w:r>
+          </w:p>
+        </w:tc>
+        <w:tc>
+          <w:tcPr>
+            <w:tcMar>
+              <w:top w:w="100.0" w:type="dxa"/>
+              <w:left w:w="100.0" w:type="dxa"/>
+              <w:bottom w:w="100.0" w:type="dxa"/>
+              <w:right w:w="100.0" w:type="dxa"/>
+            </w:tcMar>
+          </w:tcPr>
+          <w:p>
+            <w:pPr>
+              <w:widowControl w:val="0"/>
+              <w:spacing w:line="240" w:lineRule="auto"/>
+              <w:contextualSpacing w:val="0"/>
+            </w:pPr>
+            <w:r>
+              <w:rPr>
+                <w:rFonts w:ascii="Times New Roman" w:cs="Times New Roman" w:eastAsia="Times New Roman" w:hAnsi="Times New Roman"/>
+                <w:color w:val="222222"/>
+                <w:sz w:val="24"/>
+                <w:szCs w:val="24"/>
+                <w:rtl w:val="0"/>
+              </w:rPr>
+              <w:t xml:space="preserve">10/16-10/29</w:t>
+            </w:r>
+          </w:p>
+        </w:tc>
+        <w:tc>
+          <w:tcPr>
+            <w:tcMar>
+              <w:top w:w="100.0" w:type="dxa"/>
+              <w:left w:w="100.0" w:type="dxa"/>
+              <w:bottom w:w="100.0" w:type="dxa"/>
+              <w:right w:w="100.0" w:type="dxa"/>
+            </w:tcMar>
+          </w:tcPr>
+          <w:p>
+            <w:pPr>
+              <w:widowControl w:val="0"/>
+              <w:spacing w:line="240" w:lineRule="auto"/>
+              <w:contextualSpacing w:val="0"/>
+            </w:pPr>
+            <w:r>
+              <w:rPr>
+                <w:rFonts w:ascii="Times New Roman" w:cs="Times New Roman" w:eastAsia="Times New Roman" w:hAnsi="Times New Roman"/>
+                <w:color w:val="222222"/>
+                <w:sz w:val="24"/>
+                <w:szCs w:val="24"/>
+                <w:rtl w:val="0"/>
+              </w:rPr>
+              <w:t xml:space="preserve">Added Salt for password and encryption, added some of the servlets that are using procedures, with the error catching in conjunction with Mel</w:t>
+            </w:r>
+          </w:p>
+        </w:tc>
+      </w:tr>
+      <w:tr>
+        <w:tc>
+          <w:tcPr>
+            <w:tcMar>
+              <w:top w:w="100.0" w:type="dxa"/>
+              <w:left w:w="100.0" w:type="dxa"/>
+              <w:bottom w:w="100.0" w:type="dxa"/>
+              <w:right w:w="100.0" w:type="dxa"/>
+            </w:tcMar>
+          </w:tcPr>
+          <w:p>
+            <w:pPr>
+              <w:widowControl w:val="0"/>
+              <w:spacing w:line="240" w:lineRule="auto"/>
+              <w:contextualSpacing w:val="0"/>
+            </w:pPr>
+            <w:r>
+              <w:rPr>
+                <w:rFonts w:ascii="Times New Roman" w:cs="Times New Roman" w:eastAsia="Times New Roman" w:hAnsi="Times New Roman"/>
+                <w:color w:val="222222"/>
+                <w:sz w:val="24"/>
+                <w:szCs w:val="24"/>
+                <w:rtl w:val="0"/>
+              </w:rPr>
+              <w:t xml:space="preserve">Mel Chi</w:t>
+            </w:r>
+          </w:p>
+        </w:tc>
+        <w:tc>
+          <w:tcPr>
+            <w:tcMar>
+              <w:top w:w="100.0" w:type="dxa"/>
+              <w:left w:w="100.0" w:type="dxa"/>
+              <w:bottom w:w="100.0" w:type="dxa"/>
+              <w:right w:w="100.0" w:type="dxa"/>
+            </w:tcMar>
+          </w:tcPr>
+          <w:p>
+            <w:pPr>
+              <w:widowControl w:val="0"/>
+              <w:spacing w:line="240" w:lineRule="auto"/>
+              <w:contextualSpacing w:val="0"/>
+            </w:pPr>
+            <w:r>
+              <w:rPr>
+                <w:rFonts w:ascii="Times New Roman" w:cs="Times New Roman" w:eastAsia="Times New Roman" w:hAnsi="Times New Roman"/>
+                <w:color w:val="222222"/>
+                <w:sz w:val="24"/>
+                <w:szCs w:val="24"/>
+                <w:rtl w:val="0"/>
+              </w:rPr>
+              <w:t xml:space="preserve">4</w:t>
+            </w:r>
+          </w:p>
+        </w:tc>
+        <w:tc>
+          <w:tcPr>
+            <w:tcMar>
+              <w:top w:w="100.0" w:type="dxa"/>
+              <w:left w:w="100.0" w:type="dxa"/>
+              <w:bottom w:w="100.0" w:type="dxa"/>
+              <w:right w:w="100.0" w:type="dxa"/>
+            </w:tcMar>
+          </w:tcPr>
+          <w:p>
+            <w:pPr>
+              <w:widowControl w:val="0"/>
+              <w:spacing w:line="240" w:lineRule="auto"/>
+              <w:contextualSpacing w:val="0"/>
+            </w:pPr>
+            <w:r>
+              <w:rPr>
+                <w:rFonts w:ascii="Times New Roman" w:cs="Times New Roman" w:eastAsia="Times New Roman" w:hAnsi="Times New Roman"/>
+                <w:color w:val="222222"/>
+                <w:sz w:val="24"/>
+                <w:szCs w:val="24"/>
+                <w:rtl w:val="0"/>
+              </w:rPr>
+              <w:t xml:space="preserve">4.1</w:t>
+            </w:r>
+          </w:p>
+        </w:tc>
+        <w:tc>
+          <w:tcPr>
+            <w:tcMar>
+              <w:top w:w="100.0" w:type="dxa"/>
+              <w:left w:w="100.0" w:type="dxa"/>
+              <w:bottom w:w="100.0" w:type="dxa"/>
+              <w:right w:w="100.0" w:type="dxa"/>
+            </w:tcMar>
+          </w:tcPr>
+          <w:p>
+            <w:pPr>
+              <w:widowControl w:val="0"/>
+              <w:spacing w:line="240" w:lineRule="auto"/>
+              <w:contextualSpacing w:val="0"/>
+            </w:pPr>
+            <w:r>
+              <w:rPr>
+                <w:rFonts w:ascii="Times New Roman" w:cs="Times New Roman" w:eastAsia="Times New Roman" w:hAnsi="Times New Roman"/>
+                <w:color w:val="222222"/>
+                <w:sz w:val="24"/>
+                <w:szCs w:val="24"/>
+                <w:rtl w:val="0"/>
+              </w:rPr>
+              <w:t xml:space="preserve">10/16-10/29</w:t>
+            </w:r>
+          </w:p>
+        </w:tc>
+        <w:tc>
+          <w:tcPr>
+            <w:tcMar>
+              <w:top w:w="100.0" w:type="dxa"/>
+              <w:left w:w="100.0" w:type="dxa"/>
+              <w:bottom w:w="100.0" w:type="dxa"/>
+              <w:right w:w="100.0" w:type="dxa"/>
+            </w:tcMar>
+          </w:tcPr>
+          <w:p>
+            <w:pPr>
+              <w:widowControl w:val="0"/>
+              <w:spacing w:line="240" w:lineRule="auto"/>
+              <w:contextualSpacing w:val="0"/>
+            </w:pPr>
+            <w:r>
+              <w:rPr>
+                <w:rFonts w:ascii="Times New Roman" w:cs="Times New Roman" w:eastAsia="Times New Roman" w:hAnsi="Times New Roman"/>
+                <w:color w:val="222222"/>
+                <w:sz w:val="24"/>
+                <w:szCs w:val="24"/>
+                <w:rtl w:val="0"/>
+              </w:rPr>
+              <w:t xml:space="preserve">Added a few more servlets that are using procedures, used JUNIT to test the procedures</w:t>
+            </w:r>
+          </w:p>
+        </w:tc>
+      </w:tr>
+      <w:tr>
+        <w:tc>
+          <w:tcPr>
+            <w:tcMar>
+              <w:top w:w="100.0" w:type="dxa"/>
+              <w:left w:w="100.0" w:type="dxa"/>
+              <w:bottom w:w="100.0" w:type="dxa"/>
+              <w:right w:w="100.0" w:type="dxa"/>
+            </w:tcMar>
+          </w:tcPr>
+          <w:p>
+            <w:pPr>
+              <w:widowControl w:val="0"/>
+              <w:spacing w:line="240" w:lineRule="auto"/>
+              <w:contextualSpacing w:val="0"/>
+            </w:pPr>
+            <w:r>
+              <w:rPr>
+                <w:rFonts w:ascii="Times New Roman" w:cs="Times New Roman" w:eastAsia="Times New Roman" w:hAnsi="Times New Roman"/>
+                <w:color w:val="222222"/>
+                <w:sz w:val="24"/>
+                <w:szCs w:val="24"/>
+                <w:rtl w:val="0"/>
+              </w:rPr>
+              <w:t xml:space="preserve">Mitch</w:t>
+            </w:r>
+          </w:p>
+        </w:tc>
+        <w:tc>
+          <w:tcPr>
+            <w:tcMar>
+              <w:top w:w="100.0" w:type="dxa"/>
+              <w:left w:w="100.0" w:type="dxa"/>
+              <w:bottom w:w="100.0" w:type="dxa"/>
+              <w:right w:w="100.0" w:type="dxa"/>
+            </w:tcMar>
+          </w:tcPr>
+          <w:p>
+            <w:pPr>
+              <w:widowControl w:val="0"/>
+              <w:spacing w:line="240" w:lineRule="auto"/>
+              <w:contextualSpacing w:val="0"/>
+            </w:pPr>
+            <w:r>
+              <w:rPr>
+                <w:rFonts w:ascii="Times New Roman" w:cs="Times New Roman" w:eastAsia="Times New Roman" w:hAnsi="Times New Roman"/>
+                <w:color w:val="222222"/>
+                <w:sz w:val="24"/>
+                <w:szCs w:val="24"/>
+                <w:rtl w:val="0"/>
+              </w:rPr>
+              <w:t xml:space="preserve">4</w:t>
+            </w:r>
+          </w:p>
+        </w:tc>
+        <w:tc>
+          <w:tcPr>
+            <w:tcMar>
+              <w:top w:w="100.0" w:type="dxa"/>
+              <w:left w:w="100.0" w:type="dxa"/>
+              <w:bottom w:w="100.0" w:type="dxa"/>
+              <w:right w:w="100.0" w:type="dxa"/>
+            </w:tcMar>
+          </w:tcPr>
+          <w:p>
+            <w:pPr>
+              <w:widowControl w:val="0"/>
+              <w:spacing w:line="240" w:lineRule="auto"/>
+              <w:contextualSpacing w:val="0"/>
+            </w:pPr>
+            <w:r>
+              <w:rPr>
+                <w:rFonts w:ascii="Times New Roman" w:cs="Times New Roman" w:eastAsia="Times New Roman" w:hAnsi="Times New Roman"/>
+                <w:color w:val="222222"/>
+                <w:sz w:val="24"/>
+                <w:szCs w:val="24"/>
+                <w:rtl w:val="0"/>
+              </w:rPr>
+              <w:t xml:space="preserve">4.2</w:t>
+            </w:r>
+          </w:p>
+        </w:tc>
+        <w:tc>
+          <w:tcPr>
+            <w:tcMar>
+              <w:top w:w="100.0" w:type="dxa"/>
+              <w:left w:w="100.0" w:type="dxa"/>
+              <w:bottom w:w="100.0" w:type="dxa"/>
+              <w:right w:w="100.0" w:type="dxa"/>
+            </w:tcMar>
+          </w:tcPr>
+          <w:p>
+            <w:pPr>
+              <w:widowControl w:val="0"/>
+              <w:spacing w:line="240" w:lineRule="auto"/>
+              <w:contextualSpacing w:val="0"/>
+            </w:pPr>
+            <w:r>
+              <w:rPr>
+                <w:rFonts w:ascii="Times New Roman" w:cs="Times New Roman" w:eastAsia="Times New Roman" w:hAnsi="Times New Roman"/>
+                <w:color w:val="222222"/>
+                <w:sz w:val="24"/>
+                <w:szCs w:val="24"/>
+                <w:rtl w:val="0"/>
+              </w:rPr>
+              <w:t xml:space="preserve">10/16-10/29</w:t>
+            </w:r>
+          </w:p>
+        </w:tc>
+        <w:tc>
+          <w:tcPr>
+            <w:tcMar>
+              <w:top w:w="100.0" w:type="dxa"/>
+              <w:left w:w="100.0" w:type="dxa"/>
+              <w:bottom w:w="100.0" w:type="dxa"/>
+              <w:right w:w="100.0" w:type="dxa"/>
+            </w:tcMar>
+          </w:tcPr>
+          <w:p>
+            <w:pPr>
+              <w:widowControl w:val="0"/>
+              <w:spacing w:line="240" w:lineRule="auto"/>
+              <w:contextualSpacing w:val="0"/>
+            </w:pPr>
+            <w:r>
+              <w:rPr>
+                <w:rFonts w:ascii="Times New Roman" w:cs="Times New Roman" w:eastAsia="Times New Roman" w:hAnsi="Times New Roman"/>
+                <w:color w:val="222222"/>
+                <w:sz w:val="24"/>
+                <w:szCs w:val="24"/>
+                <w:rtl w:val="0"/>
+              </w:rPr>
+              <w:t xml:space="preserve">Added security to AJAX calls prevents people from accessing if the salt generated from password does not match</w:t>
+            </w:r>
+          </w:p>
+          <w:p>
+            <w:pPr>
+              <w:widowControl w:val="0"/>
+              <w:spacing w:line="240" w:lineRule="auto"/>
+              <w:contextualSpacing w:val="0"/>
+            </w:pPr>
+            <w:r>
+              <w:rPr>
+                <w:rFonts w:ascii="Times New Roman" w:cs="Times New Roman" w:eastAsia="Times New Roman" w:hAnsi="Times New Roman"/>
+                <w:color w:val="222222"/>
+                <w:sz w:val="24"/>
+                <w:szCs w:val="24"/>
+                <w:rtl w:val="0"/>
+              </w:rPr>
+              <w:t xml:space="preserve">Added more functionality on the front end for individual item orders</w:t>
+            </w:r>
+          </w:p>
+        </w:tc>
+      </w:tr>
     </w:tbl>
     <w:p>
       <w:pPr>
@@ -2182,6 +2610,56 @@
     <w:p>
       <w:pPr>
         <w:numPr>
+          <w:ilvl w:val="2"/>
+          <w:numId w:val="3"/>
+        </w:numPr>
+        <w:ind w:left="2160" w:hanging="360"/>
+        <w:contextualSpacing w:val="1"/>
+        <w:rPr>
+          <w:rFonts w:ascii="Times New Roman" w:cs="Times New Roman" w:eastAsia="Times New Roman" w:hAnsi="Times New Roman"/>
+          <w:sz w:val="24"/>
+          <w:szCs w:val="24"/>
+          <w:u w:val="none"/>
+        </w:rPr>
+      </w:pPr>
+      <w:r>
+        <w:rPr>
+          <w:rFonts w:ascii="Times New Roman" w:cs="Times New Roman" w:eastAsia="Times New Roman" w:hAnsi="Times New Roman"/>
+          <w:sz w:val="24"/>
+          <w:szCs w:val="24"/>
+          <w:rtl w:val="0"/>
+        </w:rPr>
+        <w:t xml:space="preserve">Added Password Salt for encryption and security</w:t>
+      </w:r>
+    </w:p>
+    <w:p>
+      <w:pPr>
+        <w:numPr>
+          <w:ilvl w:val="2"/>
+          <w:numId w:val="3"/>
+        </w:numPr>
+        <w:ind w:left="2160" w:hanging="360"/>
+        <w:contextualSpacing w:val="1"/>
+        <w:rPr>
+          <w:rFonts w:ascii="Times New Roman" w:cs="Times New Roman" w:eastAsia="Times New Roman" w:hAnsi="Times New Roman"/>
+          <w:sz w:val="24"/>
+          <w:szCs w:val="24"/>
+          <w:u w:val="none"/>
+        </w:rPr>
+      </w:pPr>
+      <w:r>
+        <w:rPr>
+          <w:rFonts w:ascii="Times New Roman" w:cs="Times New Roman" w:eastAsia="Times New Roman" w:hAnsi="Times New Roman"/>
+          <w:sz w:val="24"/>
+          <w:szCs w:val="24"/>
+          <w:rtl w:val="0"/>
+        </w:rPr>
+        <w:t xml:space="preserve">Error checking return values from procedures</w:t>
+      </w:r>
+    </w:p>
+    <w:p>
+      <w:pPr>
+        <w:numPr>
           <w:ilvl w:val="1"/>
           <w:numId w:val="3"/>
         </w:numPr>
@@ -2400,6 +2878,31 @@
     <w:p>
       <w:pPr>
         <w:numPr>
+          <w:ilvl w:val="3"/>
+          <w:numId w:val="3"/>
+        </w:numPr>
+        <w:ind w:left="2880" w:hanging="360"/>
+        <w:contextualSpacing w:val="1"/>
+        <w:rPr>
+          <w:rFonts w:ascii="Times New Roman" w:cs="Times New Roman" w:eastAsia="Times New Roman" w:hAnsi="Times New Roman"/>
+          <w:sz w:val="24"/>
+          <w:szCs w:val="24"/>
+          <w:u w:val="none"/>
+        </w:rPr>
+      </w:pPr>
+      <w:r>
+        <w:rPr>
+          <w:rFonts w:ascii="Times New Roman" w:cs="Times New Roman" w:eastAsia="Times New Roman" w:hAnsi="Times New Roman"/>
+          <w:sz w:val="24"/>
+          <w:szCs w:val="24"/>
+          <w:rtl w:val="0"/>
+        </w:rPr>
+        <w:t xml:space="preserve">Using Procedure</w:t>
+      </w:r>
+    </w:p>
+    <w:p>
+      <w:pPr>
+        <w:numPr>
           <w:ilvl w:val="2"/>
           <w:numId w:val="3"/>
         </w:numPr>
@@ -2425,6 +2928,31 @@
     <w:p>
       <w:pPr>
         <w:numPr>
+          <w:ilvl w:val="3"/>
+          <w:numId w:val="3"/>
+        </w:numPr>
+        <w:ind w:left="2880" w:hanging="360"/>
+        <w:contextualSpacing w:val="1"/>
+        <w:rPr>
+          <w:rFonts w:ascii="Times New Roman" w:cs="Times New Roman" w:eastAsia="Times New Roman" w:hAnsi="Times New Roman"/>
+          <w:sz w:val="24"/>
+          <w:szCs w:val="24"/>
+          <w:u w:val="none"/>
+        </w:rPr>
+      </w:pPr>
+      <w:r>
+        <w:rPr>
+          <w:rFonts w:ascii="Times New Roman" w:cs="Times New Roman" w:eastAsia="Times New Roman" w:hAnsi="Times New Roman"/>
+          <w:sz w:val="24"/>
+          <w:szCs w:val="24"/>
+          <w:rtl w:val="0"/>
+        </w:rPr>
+        <w:t xml:space="preserve">Using Procedure</w:t>
+      </w:r>
+    </w:p>
+    <w:p>
+      <w:pPr>
+        <w:numPr>
           <w:ilvl w:val="2"/>
           <w:numId w:val="3"/>
         </w:numPr>
@@ -2450,6 +2978,31 @@
     <w:p>
       <w:pPr>
         <w:numPr>
+          <w:ilvl w:val="3"/>
+          <w:numId w:val="3"/>
+        </w:numPr>
+        <w:ind w:left="2880" w:hanging="360"/>
+        <w:contextualSpacing w:val="1"/>
+        <w:rPr>
+          <w:rFonts w:ascii="Times New Roman" w:cs="Times New Roman" w:eastAsia="Times New Roman" w:hAnsi="Times New Roman"/>
+          <w:sz w:val="24"/>
+          <w:szCs w:val="24"/>
+          <w:u w:val="none"/>
+        </w:rPr>
+      </w:pPr>
+      <w:r>
+        <w:rPr>
+          <w:rFonts w:ascii="Times New Roman" w:cs="Times New Roman" w:eastAsia="Times New Roman" w:hAnsi="Times New Roman"/>
+          <w:sz w:val="24"/>
+          <w:szCs w:val="24"/>
+          <w:rtl w:val="0"/>
+        </w:rPr>
+        <w:t xml:space="preserve">Using Procedure</w:t>
+      </w:r>
+    </w:p>
+    <w:p>
+      <w:pPr>
+        <w:numPr>
           <w:ilvl w:val="2"/>
           <w:numId w:val="3"/>
         </w:numPr>
@@ -2475,6 +3028,30 @@
     <w:p>
       <w:pPr>
         <w:numPr>
+          <w:ilvl w:val="3"/>
+          <w:numId w:val="3"/>
+        </w:numPr>
+        <w:ind w:left="2880" w:hanging="360"/>
+        <w:contextualSpacing w:val="1"/>
+        <w:rPr>
+          <w:rFonts w:ascii="Times New Roman" w:cs="Times New Roman" w:eastAsia="Times New Roman" w:hAnsi="Times New Roman"/>
+          <w:sz w:val="24"/>
+          <w:szCs w:val="24"/>
+        </w:rPr>
+      </w:pPr>
+      <w:r>
+        <w:rPr>
+          <w:rFonts w:ascii="Times New Roman" w:cs="Times New Roman" w:eastAsia="Times New Roman" w:hAnsi="Times New Roman"/>
+          <w:sz w:val="24"/>
+          <w:szCs w:val="24"/>
+          <w:rtl w:val="0"/>
+        </w:rPr>
+        <w:t xml:space="preserve">Using Procedure</w:t>
+      </w:r>
+    </w:p>
+    <w:p>
+      <w:pPr>
+        <w:numPr>
           <w:ilvl w:val="2"/>
           <w:numId w:val="3"/>
         </w:numPr>
@@ -2500,6 +3077,30 @@
     <w:p>
       <w:pPr>
         <w:numPr>
+          <w:ilvl w:val="3"/>
+          <w:numId w:val="3"/>
+        </w:numPr>
+        <w:ind w:left="2880" w:hanging="360"/>
+        <w:contextualSpacing w:val="1"/>
+        <w:rPr>
+          <w:rFonts w:ascii="Times New Roman" w:cs="Times New Roman" w:eastAsia="Times New Roman" w:hAnsi="Times New Roman"/>
+          <w:sz w:val="24"/>
+          <w:szCs w:val="24"/>
+        </w:rPr>
+      </w:pPr>
+      <w:r>
+        <w:rPr>
+          <w:rFonts w:ascii="Times New Roman" w:cs="Times New Roman" w:eastAsia="Times New Roman" w:hAnsi="Times New Roman"/>
+          <w:sz w:val="24"/>
+          <w:szCs w:val="24"/>
+          <w:rtl w:val="0"/>
+        </w:rPr>
+        <w:t xml:space="preserve">Using Procedure</w:t>
+      </w:r>
+    </w:p>
+    <w:p>
+      <w:pPr>
+        <w:numPr>
           <w:ilvl w:val="2"/>
           <w:numId w:val="3"/>
         </w:numPr>
@@ -2525,6 +3126,30 @@
     <w:p>
       <w:pPr>
         <w:numPr>
+          <w:ilvl w:val="3"/>
+          <w:numId w:val="3"/>
+        </w:numPr>
+        <w:ind w:left="2880" w:hanging="360"/>
+        <w:contextualSpacing w:val="1"/>
+        <w:rPr>
+          <w:rFonts w:ascii="Times New Roman" w:cs="Times New Roman" w:eastAsia="Times New Roman" w:hAnsi="Times New Roman"/>
+          <w:sz w:val="24"/>
+          <w:szCs w:val="24"/>
+        </w:rPr>
+      </w:pPr>
+      <w:r>
+        <w:rPr>
+          <w:rFonts w:ascii="Times New Roman" w:cs="Times New Roman" w:eastAsia="Times New Roman" w:hAnsi="Times New Roman"/>
+          <w:sz w:val="24"/>
+          <w:szCs w:val="24"/>
+          <w:rtl w:val="0"/>
+        </w:rPr>
+        <w:t xml:space="preserve">Using Procedure</w:t>
+      </w:r>
+    </w:p>
+    <w:p>
+      <w:pPr>
+        <w:numPr>
           <w:ilvl w:val="2"/>
           <w:numId w:val="3"/>
         </w:numPr>
@@ -2550,6 +3175,30 @@
     <w:p>
       <w:pPr>
         <w:numPr>
+          <w:ilvl w:val="3"/>
+          <w:numId w:val="3"/>
+        </w:numPr>
+        <w:ind w:left="2880" w:hanging="360"/>
+        <w:contextualSpacing w:val="1"/>
+        <w:rPr>
+          <w:rFonts w:ascii="Times New Roman" w:cs="Times New Roman" w:eastAsia="Times New Roman" w:hAnsi="Times New Roman"/>
+          <w:sz w:val="24"/>
+          <w:szCs w:val="24"/>
+        </w:rPr>
+      </w:pPr>
+      <w:r>
+        <w:rPr>
+          <w:rFonts w:ascii="Times New Roman" w:cs="Times New Roman" w:eastAsia="Times New Roman" w:hAnsi="Times New Roman"/>
+          <w:sz w:val="24"/>
+          <w:szCs w:val="24"/>
+          <w:rtl w:val="0"/>
+        </w:rPr>
+        <w:t xml:space="preserve">Using Procedure</w:t>
+      </w:r>
+    </w:p>
+    <w:p>
+      <w:pPr>
+        <w:numPr>
           <w:ilvl w:val="2"/>
           <w:numId w:val="3"/>
         </w:numPr>
@@ -2575,6 +3224,30 @@
     <w:p>
       <w:pPr>
         <w:numPr>
+          <w:ilvl w:val="3"/>
+          <w:numId w:val="3"/>
+        </w:numPr>
+        <w:ind w:left="2880" w:hanging="360"/>
+        <w:contextualSpacing w:val="1"/>
+        <w:rPr>
+          <w:rFonts w:ascii="Times New Roman" w:cs="Times New Roman" w:eastAsia="Times New Roman" w:hAnsi="Times New Roman"/>
+          <w:sz w:val="24"/>
+          <w:szCs w:val="24"/>
+        </w:rPr>
+      </w:pPr>
+      <w:r>
+        <w:rPr>
+          <w:rFonts w:ascii="Times New Roman" w:cs="Times New Roman" w:eastAsia="Times New Roman" w:hAnsi="Times New Roman"/>
+          <w:sz w:val="24"/>
+          <w:szCs w:val="24"/>
+          <w:rtl w:val="0"/>
+        </w:rPr>
+        <w:t xml:space="preserve">Using Procedure</w:t>
+      </w:r>
+    </w:p>
+    <w:p>
+      <w:pPr>
+        <w:numPr>
           <w:ilvl w:val="2"/>
           <w:numId w:val="3"/>
         </w:numPr>
@@ -2800,6 +3473,30 @@
     <w:p>
       <w:pPr>
         <w:numPr>
+          <w:ilvl w:val="3"/>
+          <w:numId w:val="3"/>
+        </w:numPr>
+        <w:ind w:left="2880" w:hanging="360"/>
+        <w:contextualSpacing w:val="1"/>
+        <w:rPr>
+          <w:rFonts w:ascii="Times New Roman" w:cs="Times New Roman" w:eastAsia="Times New Roman" w:hAnsi="Times New Roman"/>
+          <w:sz w:val="24"/>
+          <w:szCs w:val="24"/>
+        </w:rPr>
+      </w:pPr>
+      <w:r>
+        <w:rPr>
+          <w:rFonts w:ascii="Times New Roman" w:cs="Times New Roman" w:eastAsia="Times New Roman" w:hAnsi="Times New Roman"/>
+          <w:sz w:val="24"/>
+          <w:szCs w:val="24"/>
+          <w:rtl w:val="0"/>
+        </w:rPr>
+        <w:t xml:space="preserve">Using Procedure</w:t>
+      </w:r>
+    </w:p>
+    <w:p>
+      <w:pPr>
+        <w:numPr>
           <w:ilvl w:val="1"/>
           <w:numId w:val="3"/>
         </w:numPr>
@@ -2850,6 +3547,30 @@
     <w:p>
       <w:pPr>
         <w:numPr>
+          <w:ilvl w:val="3"/>
+          <w:numId w:val="3"/>
+        </w:numPr>
+        <w:ind w:left="2880" w:hanging="360"/>
+        <w:contextualSpacing w:val="1"/>
+        <w:rPr>
+          <w:rFonts w:ascii="Times New Roman" w:cs="Times New Roman" w:eastAsia="Times New Roman" w:hAnsi="Times New Roman"/>
+          <w:sz w:val="24"/>
+          <w:szCs w:val="24"/>
+        </w:rPr>
+      </w:pPr>
+      <w:r>
+        <w:rPr>
+          <w:rFonts w:ascii="Times New Roman" w:cs="Times New Roman" w:eastAsia="Times New Roman" w:hAnsi="Times New Roman"/>
+          <w:sz w:val="24"/>
+          <w:szCs w:val="24"/>
+          <w:rtl w:val="0"/>
+        </w:rPr>
+        <w:t xml:space="preserve">Using Procedure</w:t>
+      </w:r>
+    </w:p>
+    <w:p>
+      <w:pPr>
+        <w:numPr>
           <w:ilvl w:val="0"/>
           <w:numId w:val="3"/>
         </w:numPr>
@@ -2907,6 +3628,56 @@
           <w:rFonts w:ascii="Times New Roman" w:cs="Times New Roman" w:eastAsia="Times New Roman" w:hAnsi="Times New Roman"/>
           <w:sz w:val="24"/>
           <w:szCs w:val="24"/>
+          <w:u w:val="none"/>
+        </w:rPr>
+      </w:pPr>
+      <w:r>
+        <w:rPr>
+          <w:rFonts w:ascii="Times New Roman" w:cs="Times New Roman" w:eastAsia="Times New Roman" w:hAnsi="Times New Roman"/>
+          <w:sz w:val="24"/>
+          <w:szCs w:val="24"/>
+          <w:rtl w:val="0"/>
+        </w:rPr>
+        <w:t xml:space="preserve">Implemented security into AJAX calls from salt</w:t>
+      </w:r>
+    </w:p>
+    <w:p>
+      <w:pPr>
+        <w:numPr>
+          <w:ilvl w:val="2"/>
+          <w:numId w:val="3"/>
+        </w:numPr>
+        <w:ind w:left="2160" w:hanging="360"/>
+        <w:contextualSpacing w:val="1"/>
+        <w:rPr>
+          <w:rFonts w:ascii="Times New Roman" w:cs="Times New Roman" w:eastAsia="Times New Roman" w:hAnsi="Times New Roman"/>
+          <w:sz w:val="24"/>
+          <w:szCs w:val="24"/>
+          <w:u w:val="none"/>
+        </w:rPr>
+      </w:pPr>
+      <w:r>
+        <w:rPr>
+          <w:rFonts w:ascii="Times New Roman" w:cs="Times New Roman" w:eastAsia="Times New Roman" w:hAnsi="Times New Roman"/>
+          <w:sz w:val="24"/>
+          <w:szCs w:val="24"/>
+          <w:rtl w:val="0"/>
+        </w:rPr>
+        <w:t xml:space="preserve">Will always go to the login screen if you are not logged in with correct credentials now</w:t>
+      </w:r>
+    </w:p>
+    <w:p>
+      <w:pPr>
+        <w:numPr>
+          <w:ilvl w:val="1"/>
+          <w:numId w:val="3"/>
+        </w:numPr>
+        <w:ind w:left="1440" w:hanging="360"/>
+        <w:contextualSpacing w:val="1"/>
+        <w:rPr>
+          <w:rFonts w:ascii="Times New Roman" w:cs="Times New Roman" w:eastAsia="Times New Roman" w:hAnsi="Times New Roman"/>
+          <w:sz w:val="24"/>
+          <w:szCs w:val="24"/>
         </w:rPr>
       </w:pPr>
       <w:r>
@@ -3165,6 +3936,31 @@
     <w:p>
       <w:pPr>
         <w:numPr>
+          <w:ilvl w:val="3"/>
+          <w:numId w:val="3"/>
+        </w:numPr>
+        <w:ind w:left="2880" w:hanging="360"/>
+        <w:contextualSpacing w:val="1"/>
+        <w:rPr>
+          <w:rFonts w:ascii="Times New Roman" w:cs="Times New Roman" w:eastAsia="Times New Roman" w:hAnsi="Times New Roman"/>
+          <w:sz w:val="24"/>
+          <w:szCs w:val="24"/>
+          <w:u w:val="none"/>
+        </w:rPr>
+      </w:pPr>
+      <w:r>
+        <w:rPr>
+          <w:rFonts w:ascii="Times New Roman" w:cs="Times New Roman" w:eastAsia="Times New Roman" w:hAnsi="Times New Roman"/>
+          <w:sz w:val="24"/>
+          <w:szCs w:val="24"/>
+          <w:rtl w:val="0"/>
+        </w:rPr>
+        <w:t xml:space="preserve">Menu items edits are smoother</w:t>
+      </w:r>
+    </w:p>
+    <w:p>
+      <w:pPr>
+        <w:numPr>
           <w:ilvl w:val="1"/>
           <w:numId w:val="3"/>
         </w:numPr>
@@ -3285,6 +4081,93 @@
           <w:rtl w:val="0"/>
         </w:rPr>
         <w:t xml:space="preserve">So far it is the same thing as the Wait staff home page. Same functionality, but it is a different page all together.</w:t>
+      </w:r>
+    </w:p>
+    <w:p>
+      <w:pPr>
+        <w:numPr>
+          <w:ilvl w:val="1"/>
+          <w:numId w:val="3"/>
+        </w:numPr>
+        <w:ind w:left="1440" w:hanging="360"/>
+        <w:contextualSpacing w:val="1"/>
+        <w:rPr>
+          <w:rFonts w:ascii="Times New Roman" w:cs="Times New Roman" w:eastAsia="Times New Roman" w:hAnsi="Times New Roman"/>
+          <w:sz w:val="24"/>
+          <w:szCs w:val="24"/>
+          <w:u w:val="none"/>
+        </w:rPr>
+      </w:pPr>
+      <w:r>
+        <w:rPr>
+          <w:rFonts w:ascii="Times New Roman" w:cs="Times New Roman" w:eastAsia="Times New Roman" w:hAnsi="Times New Roman"/>
+          <w:sz w:val="24"/>
+          <w:szCs w:val="24"/>
+          <w:rtl w:val="0"/>
+        </w:rPr>
+        <w:t xml:space="preserve">Kitchen Home Page</w:t>
+      </w:r>
+    </w:p>
+    <w:p>
+      <w:pPr>
+        <w:numPr>
+          <w:ilvl w:val="2"/>
+          <w:numId w:val="3"/>
+        </w:numPr>
+        <w:ind w:left="2160" w:hanging="360"/>
+        <w:contextualSpacing w:val="1"/>
+        <w:rPr>
+          <w:rFonts w:ascii="Times New Roman" w:cs="Times New Roman" w:eastAsia="Times New Roman" w:hAnsi="Times New Roman"/>
+          <w:sz w:val="24"/>
+          <w:szCs w:val="24"/>
+          <w:u w:val="none"/>
+        </w:rPr>
+      </w:pPr>
+      <w:r>
+        <w:rPr>
+          <w:rFonts w:ascii="Times New Roman" w:cs="Times New Roman" w:eastAsia="Times New Roman" w:hAnsi="Times New Roman"/>
+          <w:sz w:val="24"/>
+          <w:szCs w:val="24"/>
+          <w:rtl w:val="0"/>
+        </w:rPr>
+        <w:t xml:space="preserve">Orders can be marked all in progress or individual items in progress</w:t>
+      </w:r>
+    </w:p>
+    <w:p>
+      <w:pPr>
+        <w:numPr>
+          <w:ilvl w:val="2"/>
+          <w:numId w:val="3"/>
+        </w:numPr>
+        <w:ind w:left="2160" w:hanging="360"/>
+        <w:contextualSpacing w:val="1"/>
+        <w:rPr>
+          <w:rFonts w:ascii="Times New Roman" w:cs="Times New Roman" w:eastAsia="Times New Roman" w:hAnsi="Times New Roman"/>
+          <w:sz w:val="24"/>
+          <w:szCs w:val="24"/>
+          <w:u w:val="none"/>
+        </w:rPr>
+      </w:pPr>
+      <w:r>
+        <w:rPr>
+          <w:rFonts w:ascii="Times New Roman" w:cs="Times New Roman" w:eastAsia="Times New Roman" w:hAnsi="Times New Roman"/>
+          <w:sz w:val="24"/>
+          <w:szCs w:val="24"/>
+          <w:rtl w:val="0"/>
+        </w:rPr>
+        <w:t xml:space="preserve">Each order can be separated by different items</w:t>
+      </w:r>
+    </w:p>
+    <w:p>
+      <w:pPr>
+        <w:widowControl w:val="0"/>
+        <w:spacing w:after="320" w:lineRule="auto"/>
+        <w:contextualSpacing w:val="0"/>
+      </w:pPr>
+      <w:r>
+        <w:rPr>
+          <w:rtl w:val="0"/>
+        </w:rPr>
       </w:r>
     </w:p>
     <w:p>

</xml_diff>